<commit_message>
Media Player and Camera documents
Android Media Player And Camera Documentation
</commit_message>
<xml_diff>
--- a/Khadeer/Android ..docx
+++ b/Khadeer/Android ..docx
@@ -10326,22 +10326,20 @@
         <w:spacing w:before="240" w:after="120" w:line="360" w:lineRule="auto"/>
         <w:rPr>
           <w:rFonts w:ascii="Times New Roman" w:hAnsi="Times New Roman" w:cs="Times New Roman"/>
-          <w:b w:val="0"/>
           <w:bCs w:val="0"/>
           <w:color w:val="auto"/>
-          <w:sz w:val="44"/>
-          <w:szCs w:val="44"/>
+          <w:sz w:val="24"/>
+          <w:szCs w:val="24"/>
           <w:u w:val="single"/>
         </w:rPr>
       </w:pPr>
       <w:r>
         <w:rPr>
           <w:rFonts w:ascii="Times New Roman" w:hAnsi="Times New Roman" w:cs="Times New Roman"/>
-          <w:b w:val="0"/>
           <w:bCs w:val="0"/>
           <w:color w:val="auto"/>
-          <w:sz w:val="44"/>
-          <w:szCs w:val="44"/>
+          <w:sz w:val="24"/>
+          <w:szCs w:val="24"/>
           <w:u w:val="single"/>
         </w:rPr>
         <w:t>Text Fields</w:t>
@@ -10349,11 +10347,10 @@
       <w:r>
         <w:rPr>
           <w:rFonts w:ascii="Times New Roman" w:hAnsi="Times New Roman" w:cs="Times New Roman"/>
-          <w:b w:val="0"/>
           <w:bCs w:val="0"/>
           <w:color w:val="auto"/>
-          <w:sz w:val="44"/>
-          <w:szCs w:val="44"/>
+          <w:sz w:val="24"/>
+          <w:szCs w:val="24"/>
           <w:u w:val="single"/>
         </w:rPr>
         <w:t xml:space="preserve"> :</w:t>
@@ -11561,18 +11558,14 @@
         </w:rPr>
         <w:t>"text"</w:t>
       </w:r>
-    </w:p>
-    <w:p>
-      <w:pPr>
-        <w:shd w:val="clear" w:color="auto" w:fill="FFFFFF"/>
-        <w:spacing w:after="100" w:line="360" w:lineRule="auto"/>
-        <w:ind w:left="720"/>
-        <w:rPr>
-          <w:rFonts w:ascii="Times New Roman" w:hAnsi="Times New Roman" w:cs="Times New Roman"/>
-          <w:sz w:val="20"/>
-          <w:szCs w:val="20"/>
-        </w:rPr>
-      </w:pPr>
+      <w:r>
+        <w:rPr>
+          <w:rFonts w:ascii="Times New Roman" w:hAnsi="Times New Roman" w:cs="Times New Roman"/>
+          <w:sz w:val="20"/>
+          <w:szCs w:val="20"/>
+        </w:rPr>
+        <w:t xml:space="preserve">  </w:t>
+      </w:r>
       <w:r>
         <w:rPr>
           <w:rFonts w:ascii="Times New Roman" w:hAnsi="Times New Roman" w:cs="Times New Roman"/>
@@ -11586,7 +11579,6 @@
       <w:pPr>
         <w:shd w:val="clear" w:color="auto" w:fill="FFFFFF"/>
         <w:spacing w:before="240" w:after="120" w:line="360" w:lineRule="auto"/>
-        <w:ind w:left="400"/>
         <w:rPr>
           <w:rFonts w:ascii="Times New Roman" w:hAnsi="Times New Roman" w:cs="Times New Roman"/>
           <w:sz w:val="20"/>
@@ -11601,72 +11593,35 @@
         </w:rPr>
         <w:t>"textEmailAddress"</w:t>
       </w:r>
-    </w:p>
-    <w:p>
-      <w:pPr>
-        <w:shd w:val="clear" w:color="auto" w:fill="FFFFFF"/>
-        <w:spacing w:after="100" w:line="360" w:lineRule="auto"/>
-        <w:ind w:left="720"/>
-        <w:rPr>
-          <w:rFonts w:ascii="Times New Roman" w:hAnsi="Times New Roman" w:cs="Times New Roman"/>
-          <w:sz w:val="20"/>
-          <w:szCs w:val="20"/>
-        </w:rPr>
-      </w:pPr>
-      <w:r>
-        <w:rPr>
-          <w:rFonts w:ascii="Times New Roman" w:hAnsi="Times New Roman" w:cs="Times New Roman"/>
-          <w:sz w:val="20"/>
-          <w:szCs w:val="20"/>
-        </w:rPr>
-        <w:t>Normal text keyboard with the @ character.</w:t>
-      </w:r>
-    </w:p>
-    <w:p>
-      <w:pPr>
-        <w:shd w:val="clear" w:color="auto" w:fill="FFFFFF"/>
-        <w:spacing w:before="240" w:after="120" w:line="360" w:lineRule="auto"/>
-        <w:ind w:left="800"/>
-        <w:rPr>
-          <w:rFonts w:ascii="Times New Roman" w:hAnsi="Times New Roman" w:cs="Times New Roman"/>
-          <w:sz w:val="20"/>
-          <w:szCs w:val="20"/>
-        </w:rPr>
-      </w:pPr>
       <w:r>
         <w:rPr>
           <w:rStyle w:val="HTMLCode"/>
           <w:rFonts w:ascii="Times New Roman" w:eastAsiaTheme="minorEastAsia" w:hAnsi="Times New Roman" w:cs="Times New Roman"/>
           <w:shd w:val="clear" w:color="auto" w:fill="F7F7F7"/>
         </w:rPr>
-        <w:t>"textUri"</w:t>
-      </w:r>
-    </w:p>
-    <w:p>
-      <w:pPr>
-        <w:shd w:val="clear" w:color="auto" w:fill="FFFFFF"/>
-        <w:spacing w:after="100" w:line="360" w:lineRule="auto"/>
-        <w:ind w:left="720"/>
-        <w:rPr>
-          <w:rFonts w:ascii="Times New Roman" w:hAnsi="Times New Roman" w:cs="Times New Roman"/>
-          <w:sz w:val="20"/>
-          <w:szCs w:val="20"/>
-        </w:rPr>
-      </w:pPr>
-      <w:r>
-        <w:rPr>
-          <w:rFonts w:ascii="Times New Roman" w:hAnsi="Times New Roman" w:cs="Times New Roman"/>
-          <w:sz w:val="20"/>
-          <w:szCs w:val="20"/>
-        </w:rPr>
-        <w:t>Normal text keyboard with the / character.</w:t>
+        <w:t xml:space="preserve"> </w:t>
+      </w:r>
+      <w:r>
+        <w:rPr>
+          <w:rFonts w:ascii="Times New Roman" w:hAnsi="Times New Roman" w:cs="Times New Roman"/>
+          <w:sz w:val="20"/>
+          <w:szCs w:val="20"/>
+        </w:rPr>
+        <w:t xml:space="preserve"> </w:t>
+      </w:r>
+      <w:r>
+        <w:rPr>
+          <w:rFonts w:ascii="Times New Roman" w:hAnsi="Times New Roman" w:cs="Times New Roman"/>
+          <w:sz w:val="20"/>
+          <w:szCs w:val="20"/>
+        </w:rPr>
+        <w:t>Normal text keyboard with the @ character.</w:t>
       </w:r>
     </w:p>
     <w:p>
       <w:pPr>
         <w:shd w:val="clear" w:color="auto" w:fill="FFFFFF"/>
         <w:spacing w:before="240" w:after="120" w:line="360" w:lineRule="auto"/>
-        <w:ind w:left="1200"/>
         <w:rPr>
           <w:rFonts w:ascii="Times New Roman" w:hAnsi="Times New Roman" w:cs="Times New Roman"/>
           <w:sz w:val="20"/>
@@ -11679,34 +11634,29 @@
           <w:rFonts w:ascii="Times New Roman" w:eastAsiaTheme="minorEastAsia" w:hAnsi="Times New Roman" w:cs="Times New Roman"/>
           <w:shd w:val="clear" w:color="auto" w:fill="F7F7F7"/>
         </w:rPr>
-        <w:t>"number"</w:t>
+        <w:t>textUri"</w:t>
+      </w:r>
+      <w:r>
+        <w:rPr>
+          <w:rFonts w:ascii="Times New Roman" w:hAnsi="Times New Roman" w:cs="Times New Roman"/>
+          <w:sz w:val="20"/>
+          <w:szCs w:val="20"/>
+        </w:rPr>
+        <w:t xml:space="preserve">  </w:t>
+      </w:r>
+      <w:r>
+        <w:rPr>
+          <w:rFonts w:ascii="Times New Roman" w:hAnsi="Times New Roman" w:cs="Times New Roman"/>
+          <w:sz w:val="20"/>
+          <w:szCs w:val="20"/>
+        </w:rPr>
+        <w:t>Normal text keyboard with the / character.</w:t>
       </w:r>
     </w:p>
     <w:p>
       <w:pPr>
         <w:shd w:val="clear" w:color="auto" w:fill="FFFFFF"/>
         <w:spacing w:before="240" w:after="120" w:line="360" w:lineRule="auto"/>
-        <w:ind w:left="1200"/>
-        <w:rPr>
-          <w:rFonts w:ascii="Times New Roman" w:hAnsi="Times New Roman" w:cs="Times New Roman"/>
-          <w:sz w:val="20"/>
-          <w:szCs w:val="20"/>
-        </w:rPr>
-      </w:pPr>
-      <w:r>
-        <w:rPr>
-          <w:rFonts w:ascii="Times New Roman" w:hAnsi="Times New Roman" w:cs="Times New Roman"/>
-          <w:sz w:val="20"/>
-          <w:szCs w:val="20"/>
-        </w:rPr>
-        <w:t>Basic number keypad.</w:t>
-      </w:r>
-    </w:p>
-    <w:p>
-      <w:pPr>
-        <w:shd w:val="clear" w:color="auto" w:fill="FFFFFF"/>
-        <w:spacing w:before="240" w:after="120" w:line="360" w:lineRule="auto"/>
-        <w:ind w:left="1600"/>
         <w:rPr>
           <w:rFonts w:ascii="Times New Roman" w:hAnsi="Times New Roman" w:cs="Times New Roman"/>
           <w:sz w:val="20"/>
@@ -11719,20 +11669,51 @@
           <w:rFonts w:ascii="Times New Roman" w:eastAsiaTheme="minorEastAsia" w:hAnsi="Times New Roman" w:cs="Times New Roman"/>
           <w:shd w:val="clear" w:color="auto" w:fill="F7F7F7"/>
         </w:rPr>
+        <w:t>"number"</w:t>
+      </w:r>
+      <w:r>
+        <w:rPr>
+          <w:rFonts w:ascii="Times New Roman" w:hAnsi="Times New Roman" w:cs="Times New Roman"/>
+          <w:sz w:val="20"/>
+          <w:szCs w:val="20"/>
+        </w:rPr>
+        <w:t xml:space="preserve">  </w:t>
+      </w:r>
+      <w:r>
+        <w:rPr>
+          <w:rFonts w:ascii="Times New Roman" w:hAnsi="Times New Roman" w:cs="Times New Roman"/>
+          <w:sz w:val="20"/>
+          <w:szCs w:val="20"/>
+        </w:rPr>
+        <w:t>Basic number keypad.</w:t>
+      </w:r>
+    </w:p>
+    <w:p>
+      <w:pPr>
+        <w:shd w:val="clear" w:color="auto" w:fill="FFFFFF"/>
+        <w:spacing w:before="240" w:after="120" w:line="360" w:lineRule="auto"/>
+        <w:rPr>
+          <w:rFonts w:ascii="Times New Roman" w:hAnsi="Times New Roman" w:cs="Times New Roman"/>
+          <w:sz w:val="20"/>
+          <w:szCs w:val="20"/>
+        </w:rPr>
+      </w:pPr>
+      <w:r>
+        <w:rPr>
+          <w:rStyle w:val="HTMLCode"/>
+          <w:rFonts w:ascii="Times New Roman" w:eastAsiaTheme="minorEastAsia" w:hAnsi="Times New Roman" w:cs="Times New Roman"/>
+          <w:shd w:val="clear" w:color="auto" w:fill="F7F7F7"/>
+        </w:rPr>
         <w:t>"phone"</w:t>
       </w:r>
-    </w:p>
-    <w:p>
-      <w:pPr>
-        <w:shd w:val="clear" w:color="auto" w:fill="FFFFFF"/>
-        <w:spacing w:after="100" w:line="360" w:lineRule="auto"/>
-        <w:ind w:left="720"/>
-        <w:rPr>
-          <w:rFonts w:ascii="Times New Roman" w:hAnsi="Times New Roman" w:cs="Times New Roman"/>
-          <w:sz w:val="20"/>
-          <w:szCs w:val="20"/>
-        </w:rPr>
-      </w:pPr>
+      <w:r>
+        <w:rPr>
+          <w:rFonts w:ascii="Times New Roman" w:hAnsi="Times New Roman" w:cs="Times New Roman"/>
+          <w:sz w:val="20"/>
+          <w:szCs w:val="20"/>
+        </w:rPr>
+        <w:t xml:space="preserve">  </w:t>
+      </w:r>
       <w:r>
         <w:rPr>
           <w:rFonts w:ascii="Times New Roman" w:hAnsi="Times New Roman" w:cs="Times New Roman"/>
@@ -11949,7 +11930,6 @@
           <w:sz w:val="20"/>
           <w:szCs w:val="20"/>
         </w:rPr>
-        <w:lastRenderedPageBreak/>
         <w:t xml:space="preserve"> </w:t>
       </w:r>
       <w:r>
@@ -12142,6 +12122,7 @@
           <w:sz w:val="20"/>
           <w:szCs w:val="20"/>
         </w:rPr>
+        <w:lastRenderedPageBreak/>
         <w:t xml:space="preserve">                                  </w:t>
       </w:r>
       <w:r>
@@ -12591,7 +12572,7 @@
           <w:spacing w:val="-15"/>
           <w:u w:val="single"/>
         </w:rPr>
-        <w:t>Android - MediaPlayer Tutorial</w:t>
+        <w:t xml:space="preserve">Android - MediaPlayer </w:t>
       </w:r>
     </w:p>
     <w:p>
@@ -12710,7 +12691,6 @@
           <w:sz w:val="18"/>
           <w:szCs w:val="18"/>
         </w:rPr>
-        <w:lastRenderedPageBreak/>
         <w:t>MediaPlayer mediaPlayer = MediaPlayer.create(this, R.raw.song);</w:t>
       </w:r>
     </w:p>
@@ -12810,6 +12790,7 @@
           <w:rFonts w:ascii="Times New Roman" w:eastAsia="Times New Roman" w:hAnsi="Times New Roman" w:cs="Times New Roman"/>
           <w:sz w:val="18"/>
         </w:rPr>
+        <w:lastRenderedPageBreak/>
         <w:t>mediaPlayer.start();</w:t>
       </w:r>
     </w:p>
@@ -13445,7 +13426,6 @@
                 <w:sz w:val="21"/>
                 <w:szCs w:val="21"/>
               </w:rPr>
-              <w:lastRenderedPageBreak/>
               <w:t>4</w:t>
             </w:r>
           </w:p>
@@ -13642,6 +13622,7 @@
                 <w:sz w:val="21"/>
                 <w:szCs w:val="21"/>
               </w:rPr>
+              <w:lastRenderedPageBreak/>
               <w:t>6</w:t>
             </w:r>
           </w:p>
@@ -14126,21 +14107,2320 @@
     </w:p>
     <w:p>
       <w:pPr>
-        <w:spacing w:line="360" w:lineRule="auto"/>
-        <w:rPr>
-          <w:rFonts w:ascii="Times New Roman" w:hAnsi="Times New Roman" w:cs="Times New Roman"/>
-          <w:sz w:val="20"/>
-          <w:szCs w:val="20"/>
-        </w:rPr>
-      </w:pPr>
-      <w:r>
-        <w:rPr>
-          <w:rFonts w:ascii="Times New Roman" w:hAnsi="Times New Roman" w:cs="Times New Roman"/>
-          <w:sz w:val="20"/>
-          <w:szCs w:val="20"/>
-        </w:rPr>
-        <w:t xml:space="preserve">               </w:t>
-      </w:r>
+        <w:pStyle w:val="Heading1"/>
+        <w:spacing w:before="48" w:after="48" w:line="360" w:lineRule="auto"/>
+        <w:ind w:right="48"/>
+        <w:rPr>
+          <w:rFonts w:ascii="Times New Roman" w:hAnsi="Times New Roman" w:cs="Times New Roman"/>
+          <w:bCs w:val="0"/>
+          <w:color w:val="121214"/>
+          <w:spacing w:val="-15"/>
+          <w:u w:val="single"/>
+        </w:rPr>
+      </w:pPr>
+      <w:r>
+        <w:rPr>
+          <w:rFonts w:ascii="Times New Roman" w:hAnsi="Times New Roman" w:cs="Times New Roman"/>
+          <w:sz w:val="20"/>
+          <w:szCs w:val="20"/>
+        </w:rPr>
+        <w:t xml:space="preserve">   </w:t>
+      </w:r>
+      <w:r>
+        <w:rPr>
+          <w:rFonts w:ascii="Times New Roman" w:hAnsi="Times New Roman" w:cs="Times New Roman"/>
+          <w:bCs w:val="0"/>
+          <w:color w:val="121214"/>
+          <w:spacing w:val="-15"/>
+          <w:u w:val="single"/>
+        </w:rPr>
+        <w:t>Android - Camera :</w:t>
+      </w:r>
+    </w:p>
+    <w:p>
+      <w:pPr>
+        <w:spacing w:line="360" w:lineRule="auto"/>
+      </w:pPr>
+    </w:p>
+    <w:p>
+      <w:pPr>
+        <w:spacing w:after="240" w:line="360" w:lineRule="auto"/>
+        <w:ind w:left="48" w:right="48"/>
+        <w:jc w:val="both"/>
+        <w:rPr>
+          <w:rFonts w:ascii="Verdana" w:eastAsia="Times New Roman" w:hAnsi="Verdana" w:cs="Times New Roman"/>
+          <w:color w:val="000000"/>
+          <w:sz w:val="24"/>
+          <w:szCs w:val="24"/>
+        </w:rPr>
+      </w:pPr>
+      <w:r>
+        <w:rPr>
+          <w:rFonts w:ascii="Verdana" w:eastAsia="Times New Roman" w:hAnsi="Verdana" w:cs="Times New Roman"/>
+          <w:color w:val="000000"/>
+          <w:sz w:val="24"/>
+          <w:szCs w:val="24"/>
+        </w:rPr>
+        <w:t>These are the following two ways, in which you can use camera in your application</w:t>
+      </w:r>
+    </w:p>
+    <w:p>
+      <w:pPr>
+        <w:numPr>
+          <w:ilvl w:val="0"/>
+          <w:numId w:val="35"/>
+        </w:numPr>
+        <w:spacing w:after="240" w:line="360" w:lineRule="auto"/>
+        <w:ind w:left="768" w:right="48"/>
+        <w:jc w:val="both"/>
+        <w:rPr>
+          <w:rFonts w:ascii="Verdana" w:eastAsia="Times New Roman" w:hAnsi="Verdana" w:cs="Times New Roman"/>
+          <w:color w:val="000000"/>
+          <w:sz w:val="21"/>
+          <w:szCs w:val="21"/>
+        </w:rPr>
+      </w:pPr>
+      <w:r>
+        <w:rPr>
+          <w:rFonts w:ascii="Verdana" w:eastAsia="Times New Roman" w:hAnsi="Verdana" w:cs="Times New Roman"/>
+          <w:color w:val="000000"/>
+          <w:sz w:val="21"/>
+          <w:szCs w:val="21"/>
+        </w:rPr>
+        <w:t>Using existing android camera application in our application</w:t>
+      </w:r>
+    </w:p>
+    <w:p>
+      <w:pPr>
+        <w:numPr>
+          <w:ilvl w:val="0"/>
+          <w:numId w:val="35"/>
+        </w:numPr>
+        <w:spacing w:after="240" w:line="360" w:lineRule="auto"/>
+        <w:ind w:left="768" w:right="48"/>
+        <w:jc w:val="both"/>
+        <w:rPr>
+          <w:rFonts w:ascii="Verdana" w:eastAsia="Times New Roman" w:hAnsi="Verdana" w:cs="Times New Roman"/>
+          <w:color w:val="000000"/>
+          <w:sz w:val="21"/>
+          <w:szCs w:val="21"/>
+        </w:rPr>
+      </w:pPr>
+      <w:r>
+        <w:rPr>
+          <w:rFonts w:ascii="Verdana" w:eastAsia="Times New Roman" w:hAnsi="Verdana" w:cs="Times New Roman"/>
+          <w:color w:val="000000"/>
+          <w:sz w:val="21"/>
+          <w:szCs w:val="21"/>
+        </w:rPr>
+        <w:t>Directly using Camera API provided by android in our application</w:t>
+      </w:r>
+    </w:p>
+    <w:p>
+      <w:pPr>
+        <w:spacing w:before="48" w:after="48" w:line="360" w:lineRule="auto"/>
+        <w:ind w:right="48"/>
+        <w:outlineLvl w:val="1"/>
+        <w:rPr>
+          <w:rFonts w:ascii="Verdana" w:eastAsia="Times New Roman" w:hAnsi="Verdana" w:cs="Times New Roman"/>
+          <w:b/>
+          <w:color w:val="121214"/>
+          <w:spacing w:val="-15"/>
+          <w:sz w:val="24"/>
+          <w:szCs w:val="24"/>
+          <w:u w:val="single"/>
+        </w:rPr>
+      </w:pPr>
+      <w:r>
+        <w:rPr>
+          <w:rFonts w:ascii="Verdana" w:eastAsia="Times New Roman" w:hAnsi="Verdana" w:cs="Times New Roman"/>
+          <w:b/>
+          <w:color w:val="121214"/>
+          <w:spacing w:val="-15"/>
+          <w:sz w:val="24"/>
+          <w:szCs w:val="24"/>
+          <w:u w:val="single"/>
+        </w:rPr>
+        <w:t>Using existing android camera application in our application</w:t>
+      </w:r>
+      <w:r>
+        <w:rPr>
+          <w:rFonts w:ascii="Verdana" w:eastAsia="Times New Roman" w:hAnsi="Verdana" w:cs="Times New Roman"/>
+          <w:b/>
+          <w:color w:val="121214"/>
+          <w:spacing w:val="-15"/>
+          <w:sz w:val="24"/>
+          <w:szCs w:val="24"/>
+          <w:u w:val="single"/>
+        </w:rPr>
+        <w:t xml:space="preserve"> :</w:t>
+      </w:r>
+    </w:p>
+    <w:p>
+      <w:pPr>
+        <w:spacing w:before="48" w:after="48" w:line="360" w:lineRule="auto"/>
+        <w:ind w:right="48"/>
+        <w:outlineLvl w:val="1"/>
+        <w:rPr>
+          <w:rFonts w:ascii="Verdana" w:eastAsia="Times New Roman" w:hAnsi="Verdana" w:cs="Times New Roman"/>
+          <w:b/>
+          <w:color w:val="121214"/>
+          <w:spacing w:val="-15"/>
+          <w:sz w:val="24"/>
+          <w:szCs w:val="24"/>
+          <w:u w:val="single"/>
+        </w:rPr>
+      </w:pPr>
+    </w:p>
+    <w:p>
+      <w:pPr>
+        <w:spacing w:after="240" w:line="360" w:lineRule="auto"/>
+        <w:ind w:left="48" w:right="48"/>
+        <w:jc w:val="both"/>
+        <w:rPr>
+          <w:rFonts w:ascii="Times New Roman" w:eastAsia="Times New Roman" w:hAnsi="Times New Roman" w:cs="Times New Roman"/>
+          <w:color w:val="000000"/>
+          <w:sz w:val="24"/>
+          <w:szCs w:val="24"/>
+        </w:rPr>
+      </w:pPr>
+      <w:r>
+        <w:rPr>
+          <w:rFonts w:ascii="Times New Roman" w:eastAsia="Times New Roman" w:hAnsi="Times New Roman" w:cs="Times New Roman"/>
+          <w:color w:val="000000"/>
+          <w:sz w:val="24"/>
+          <w:szCs w:val="24"/>
+        </w:rPr>
+        <w:t>You will use MediaStore.ACTION_IMAGE_CAPTURE to launch an existing camera application installed on your phone. Its syntax is given below</w:t>
+      </w:r>
+    </w:p>
+    <w:p>
+      <w:pPr>
+        <w:pBdr>
+          <w:top w:val="single" w:sz="6" w:space="4" w:color="D6D6D6"/>
+          <w:left w:val="single" w:sz="6" w:space="4" w:color="D6D6D6"/>
+          <w:bottom w:val="single" w:sz="6" w:space="4" w:color="D6D6D6"/>
+          <w:right w:val="single" w:sz="6" w:space="4" w:color="D6D6D6"/>
+        </w:pBdr>
+        <w:shd w:val="clear" w:color="auto" w:fill="EEEEEE"/>
+        <w:tabs>
+          <w:tab w:val="left" w:pos="916"/>
+          <w:tab w:val="left" w:pos="1832"/>
+          <w:tab w:val="left" w:pos="2748"/>
+          <w:tab w:val="left" w:pos="3664"/>
+          <w:tab w:val="left" w:pos="4580"/>
+          <w:tab w:val="left" w:pos="5496"/>
+          <w:tab w:val="left" w:pos="6412"/>
+          <w:tab w:val="left" w:pos="7328"/>
+          <w:tab w:val="left" w:pos="8244"/>
+          <w:tab w:val="left" w:pos="9160"/>
+          <w:tab w:val="left" w:pos="10076"/>
+          <w:tab w:val="left" w:pos="10992"/>
+          <w:tab w:val="left" w:pos="11908"/>
+          <w:tab w:val="left" w:pos="12824"/>
+          <w:tab w:val="left" w:pos="13740"/>
+          <w:tab w:val="left" w:pos="14656"/>
+        </w:tabs>
+        <w:spacing w:after="150" w:line="360" w:lineRule="auto"/>
+        <w:rPr>
+          <w:rFonts w:ascii="Times New Roman" w:eastAsia="Times New Roman" w:hAnsi="Times New Roman" w:cs="Times New Roman"/>
+          <w:color w:val="313131"/>
+          <w:sz w:val="24"/>
+          <w:szCs w:val="24"/>
+        </w:rPr>
+      </w:pPr>
+      <w:r>
+        <w:rPr>
+          <w:rFonts w:ascii="Times New Roman" w:eastAsia="Times New Roman" w:hAnsi="Times New Roman" w:cs="Times New Roman"/>
+          <w:color w:val="313131"/>
+          <w:sz w:val="24"/>
+          <w:szCs w:val="24"/>
+        </w:rPr>
+        <w:lastRenderedPageBreak/>
+        <w:t>Intent intent = new Intent(android.provider.MediaStore.ACTION_IMAGE_CAPTURE);</w:t>
+      </w:r>
+    </w:p>
+    <w:p>
+      <w:pPr>
+        <w:spacing w:after="240" w:line="360" w:lineRule="auto"/>
+        <w:ind w:left="48" w:right="48"/>
+        <w:jc w:val="both"/>
+        <w:rPr>
+          <w:rFonts w:ascii="Times New Roman" w:eastAsia="Times New Roman" w:hAnsi="Times New Roman" w:cs="Times New Roman"/>
+          <w:color w:val="000000"/>
+          <w:sz w:val="24"/>
+          <w:szCs w:val="24"/>
+        </w:rPr>
+      </w:pPr>
+      <w:r>
+        <w:rPr>
+          <w:rFonts w:ascii="Times New Roman" w:eastAsia="Times New Roman" w:hAnsi="Times New Roman" w:cs="Times New Roman"/>
+          <w:color w:val="000000"/>
+          <w:sz w:val="24"/>
+          <w:szCs w:val="24"/>
+        </w:rPr>
+        <w:t>Apart from the above, there are other available Intents provided by MediaStore. They are listed as follows</w:t>
+      </w:r>
+    </w:p>
+    <w:tbl>
+      <w:tblPr>
+        <w:tblW w:w="9060" w:type="dxa"/>
+        <w:tblBorders>
+          <w:top w:val="single" w:sz="6" w:space="0" w:color="DDDDDD"/>
+          <w:left w:val="single" w:sz="6" w:space="0" w:color="DDDDDD"/>
+          <w:bottom w:val="single" w:sz="6" w:space="0" w:color="DDDDDD"/>
+          <w:right w:val="single" w:sz="6" w:space="0" w:color="DDDDDD"/>
+        </w:tblBorders>
+        <w:tblCellMar>
+          <w:top w:w="15" w:type="dxa"/>
+          <w:left w:w="15" w:type="dxa"/>
+          <w:bottom w:w="15" w:type="dxa"/>
+          <w:right w:w="15" w:type="dxa"/>
+        </w:tblCellMar>
+        <w:tblLook w:val="04A0"/>
+      </w:tblPr>
+      <w:tblGrid>
+        <w:gridCol w:w="909"/>
+        <w:gridCol w:w="8151"/>
+      </w:tblGrid>
+      <w:tr>
+        <w:tc>
+          <w:tcPr>
+            <w:tcW w:w="0" w:type="auto"/>
+            <w:tcBorders>
+              <w:top w:val="single" w:sz="6" w:space="0" w:color="DDDDDD"/>
+              <w:left w:val="single" w:sz="6" w:space="0" w:color="DDDDDD"/>
+              <w:bottom w:val="single" w:sz="6" w:space="0" w:color="DDDDDD"/>
+              <w:right w:val="single" w:sz="6" w:space="0" w:color="DDDDDD"/>
+            </w:tcBorders>
+            <w:shd w:val="clear" w:color="auto" w:fill="EEEEEE"/>
+            <w:tcMar>
+              <w:top w:w="120" w:type="dxa"/>
+              <w:left w:w="120" w:type="dxa"/>
+              <w:bottom w:w="120" w:type="dxa"/>
+              <w:right w:w="120" w:type="dxa"/>
+            </w:tcMar>
+            <w:hideMark/>
+          </w:tcPr>
+          <w:p>
+            <w:pPr>
+              <w:spacing w:after="300" w:line="360" w:lineRule="auto"/>
+              <w:rPr>
+                <w:rFonts w:ascii="Times New Roman" w:eastAsia="Times New Roman" w:hAnsi="Times New Roman" w:cs="Times New Roman"/>
+                <w:b/>
+                <w:bCs/>
+                <w:color w:val="313131"/>
+                <w:sz w:val="24"/>
+                <w:szCs w:val="24"/>
+              </w:rPr>
+            </w:pPr>
+            <w:r>
+              <w:rPr>
+                <w:rFonts w:ascii="Times New Roman" w:eastAsia="Times New Roman" w:hAnsi="Times New Roman" w:cs="Times New Roman"/>
+                <w:b/>
+                <w:bCs/>
+                <w:color w:val="313131"/>
+                <w:sz w:val="24"/>
+                <w:szCs w:val="24"/>
+              </w:rPr>
+              <w:t>Sr.No</w:t>
+            </w:r>
+          </w:p>
+        </w:tc>
+        <w:tc>
+          <w:tcPr>
+            <w:tcW w:w="0" w:type="auto"/>
+            <w:tcBorders>
+              <w:top w:val="single" w:sz="6" w:space="0" w:color="DDDDDD"/>
+              <w:left w:val="single" w:sz="6" w:space="0" w:color="DDDDDD"/>
+              <w:bottom w:val="single" w:sz="6" w:space="0" w:color="DDDDDD"/>
+              <w:right w:val="single" w:sz="6" w:space="0" w:color="DDDDDD"/>
+            </w:tcBorders>
+            <w:shd w:val="clear" w:color="auto" w:fill="EEEEEE"/>
+            <w:tcMar>
+              <w:top w:w="120" w:type="dxa"/>
+              <w:left w:w="120" w:type="dxa"/>
+              <w:bottom w:w="120" w:type="dxa"/>
+              <w:right w:w="120" w:type="dxa"/>
+            </w:tcMar>
+            <w:hideMark/>
+          </w:tcPr>
+          <w:p>
+            <w:pPr>
+              <w:spacing w:after="300" w:line="360" w:lineRule="auto"/>
+              <w:rPr>
+                <w:rFonts w:ascii="Times New Roman" w:eastAsia="Times New Roman" w:hAnsi="Times New Roman" w:cs="Times New Roman"/>
+                <w:b/>
+                <w:bCs/>
+                <w:color w:val="313131"/>
+                <w:sz w:val="24"/>
+                <w:szCs w:val="24"/>
+              </w:rPr>
+            </w:pPr>
+            <w:r>
+              <w:rPr>
+                <w:rFonts w:ascii="Times New Roman" w:eastAsia="Times New Roman" w:hAnsi="Times New Roman" w:cs="Times New Roman"/>
+                <w:b/>
+                <w:bCs/>
+                <w:color w:val="313131"/>
+                <w:sz w:val="24"/>
+                <w:szCs w:val="24"/>
+              </w:rPr>
+              <w:t>Intent type and description</w:t>
+            </w:r>
+          </w:p>
+        </w:tc>
+      </w:tr>
+      <w:tr>
+        <w:tc>
+          <w:tcPr>
+            <w:tcW w:w="0" w:type="auto"/>
+            <w:tcBorders>
+              <w:top w:val="single" w:sz="6" w:space="0" w:color="DDDDDD"/>
+              <w:left w:val="single" w:sz="6" w:space="0" w:color="DDDDDD"/>
+              <w:bottom w:val="single" w:sz="6" w:space="0" w:color="DDDDDD"/>
+              <w:right w:val="single" w:sz="6" w:space="0" w:color="DDDDDD"/>
+            </w:tcBorders>
+            <w:shd w:val="clear" w:color="auto" w:fill="auto"/>
+            <w:tcMar>
+              <w:top w:w="120" w:type="dxa"/>
+              <w:left w:w="120" w:type="dxa"/>
+              <w:bottom w:w="120" w:type="dxa"/>
+              <w:right w:w="120" w:type="dxa"/>
+            </w:tcMar>
+            <w:hideMark/>
+          </w:tcPr>
+          <w:p>
+            <w:pPr>
+              <w:spacing w:after="300" w:line="360" w:lineRule="auto"/>
+              <w:rPr>
+                <w:rFonts w:ascii="Times New Roman" w:eastAsia="Times New Roman" w:hAnsi="Times New Roman" w:cs="Times New Roman"/>
+                <w:color w:val="313131"/>
+                <w:sz w:val="24"/>
+                <w:szCs w:val="24"/>
+              </w:rPr>
+            </w:pPr>
+            <w:r>
+              <w:rPr>
+                <w:rFonts w:ascii="Times New Roman" w:eastAsia="Times New Roman" w:hAnsi="Times New Roman" w:cs="Times New Roman"/>
+                <w:color w:val="313131"/>
+                <w:sz w:val="24"/>
+                <w:szCs w:val="24"/>
+              </w:rPr>
+              <w:t>1</w:t>
+            </w:r>
+          </w:p>
+        </w:tc>
+        <w:tc>
+          <w:tcPr>
+            <w:tcW w:w="0" w:type="auto"/>
+            <w:tcBorders>
+              <w:top w:val="single" w:sz="6" w:space="0" w:color="DDDDDD"/>
+              <w:left w:val="single" w:sz="6" w:space="0" w:color="DDDDDD"/>
+              <w:bottom w:val="single" w:sz="6" w:space="0" w:color="DDDDDD"/>
+              <w:right w:val="single" w:sz="6" w:space="0" w:color="DDDDDD"/>
+            </w:tcBorders>
+            <w:shd w:val="clear" w:color="auto" w:fill="auto"/>
+            <w:tcMar>
+              <w:top w:w="120" w:type="dxa"/>
+              <w:left w:w="120" w:type="dxa"/>
+              <w:bottom w:w="120" w:type="dxa"/>
+              <w:right w:w="120" w:type="dxa"/>
+            </w:tcMar>
+            <w:hideMark/>
+          </w:tcPr>
+          <w:p>
+            <w:pPr>
+              <w:spacing w:after="300" w:line="360" w:lineRule="auto"/>
+              <w:rPr>
+                <w:rFonts w:ascii="Times New Roman" w:eastAsia="Times New Roman" w:hAnsi="Times New Roman" w:cs="Times New Roman"/>
+                <w:color w:val="313131"/>
+                <w:sz w:val="24"/>
+                <w:szCs w:val="24"/>
+              </w:rPr>
+            </w:pPr>
+            <w:r>
+              <w:rPr>
+                <w:rFonts w:ascii="Times New Roman" w:eastAsia="Times New Roman" w:hAnsi="Times New Roman" w:cs="Times New Roman"/>
+                <w:b/>
+                <w:bCs/>
+                <w:color w:val="313131"/>
+                <w:sz w:val="24"/>
+                <w:szCs w:val="24"/>
+              </w:rPr>
+              <w:t>ACTION_IMAGE_CAPTURE_SECURE</w:t>
+            </w:r>
+          </w:p>
+          <w:p>
+            <w:pPr>
+              <w:spacing w:after="240" w:line="360" w:lineRule="auto"/>
+              <w:ind w:left="48" w:right="48"/>
+              <w:jc w:val="both"/>
+              <w:rPr>
+                <w:rFonts w:ascii="Times New Roman" w:eastAsia="Times New Roman" w:hAnsi="Times New Roman" w:cs="Times New Roman"/>
+                <w:color w:val="000000"/>
+                <w:sz w:val="24"/>
+                <w:szCs w:val="24"/>
+              </w:rPr>
+            </w:pPr>
+            <w:r>
+              <w:rPr>
+                <w:rFonts w:ascii="Times New Roman" w:eastAsia="Times New Roman" w:hAnsi="Times New Roman" w:cs="Times New Roman"/>
+                <w:color w:val="000000"/>
+                <w:sz w:val="24"/>
+                <w:szCs w:val="24"/>
+              </w:rPr>
+              <w:t>It returns the image captured from the camera , when the device is secured</w:t>
+            </w:r>
+          </w:p>
+        </w:tc>
+      </w:tr>
+      <w:tr>
+        <w:tc>
+          <w:tcPr>
+            <w:tcW w:w="0" w:type="auto"/>
+            <w:tcBorders>
+              <w:top w:val="single" w:sz="6" w:space="0" w:color="DDDDDD"/>
+              <w:left w:val="single" w:sz="6" w:space="0" w:color="DDDDDD"/>
+              <w:bottom w:val="single" w:sz="6" w:space="0" w:color="DDDDDD"/>
+              <w:right w:val="single" w:sz="6" w:space="0" w:color="DDDDDD"/>
+            </w:tcBorders>
+            <w:shd w:val="clear" w:color="auto" w:fill="auto"/>
+            <w:tcMar>
+              <w:top w:w="120" w:type="dxa"/>
+              <w:left w:w="120" w:type="dxa"/>
+              <w:bottom w:w="120" w:type="dxa"/>
+              <w:right w:w="120" w:type="dxa"/>
+            </w:tcMar>
+            <w:hideMark/>
+          </w:tcPr>
+          <w:p>
+            <w:pPr>
+              <w:spacing w:after="0" w:line="360" w:lineRule="auto"/>
+              <w:rPr>
+                <w:rFonts w:ascii="Times New Roman" w:eastAsia="Times New Roman" w:hAnsi="Times New Roman" w:cs="Times New Roman"/>
+                <w:color w:val="313131"/>
+                <w:sz w:val="24"/>
+                <w:szCs w:val="24"/>
+              </w:rPr>
+            </w:pPr>
+            <w:r>
+              <w:rPr>
+                <w:rFonts w:ascii="Times New Roman" w:eastAsia="Times New Roman" w:hAnsi="Times New Roman" w:cs="Times New Roman"/>
+                <w:color w:val="313131"/>
+                <w:sz w:val="24"/>
+                <w:szCs w:val="24"/>
+              </w:rPr>
+              <w:t>2</w:t>
+            </w:r>
+          </w:p>
+        </w:tc>
+        <w:tc>
+          <w:tcPr>
+            <w:tcW w:w="0" w:type="auto"/>
+            <w:tcBorders>
+              <w:top w:val="single" w:sz="6" w:space="0" w:color="DDDDDD"/>
+              <w:left w:val="single" w:sz="6" w:space="0" w:color="DDDDDD"/>
+              <w:bottom w:val="single" w:sz="6" w:space="0" w:color="DDDDDD"/>
+              <w:right w:val="single" w:sz="6" w:space="0" w:color="DDDDDD"/>
+            </w:tcBorders>
+            <w:shd w:val="clear" w:color="auto" w:fill="auto"/>
+            <w:tcMar>
+              <w:top w:w="120" w:type="dxa"/>
+              <w:left w:w="120" w:type="dxa"/>
+              <w:bottom w:w="120" w:type="dxa"/>
+              <w:right w:w="120" w:type="dxa"/>
+            </w:tcMar>
+            <w:hideMark/>
+          </w:tcPr>
+          <w:p>
+            <w:pPr>
+              <w:spacing w:after="0" w:line="360" w:lineRule="auto"/>
+              <w:rPr>
+                <w:rFonts w:ascii="Times New Roman" w:eastAsia="Times New Roman" w:hAnsi="Times New Roman" w:cs="Times New Roman"/>
+                <w:color w:val="313131"/>
+                <w:sz w:val="24"/>
+                <w:szCs w:val="24"/>
+              </w:rPr>
+            </w:pPr>
+            <w:r>
+              <w:rPr>
+                <w:rFonts w:ascii="Times New Roman" w:eastAsia="Times New Roman" w:hAnsi="Times New Roman" w:cs="Times New Roman"/>
+                <w:b/>
+                <w:bCs/>
+                <w:color w:val="313131"/>
+                <w:sz w:val="24"/>
+                <w:szCs w:val="24"/>
+              </w:rPr>
+              <w:t>ACTION_VIDEO_CAPTURE</w:t>
+            </w:r>
+          </w:p>
+          <w:p>
+            <w:pPr>
+              <w:spacing w:after="240" w:line="360" w:lineRule="auto"/>
+              <w:ind w:left="48" w:right="48"/>
+              <w:jc w:val="both"/>
+              <w:rPr>
+                <w:rFonts w:ascii="Times New Roman" w:eastAsia="Times New Roman" w:hAnsi="Times New Roman" w:cs="Times New Roman"/>
+                <w:color w:val="000000"/>
+                <w:sz w:val="24"/>
+                <w:szCs w:val="24"/>
+              </w:rPr>
+            </w:pPr>
+            <w:r>
+              <w:rPr>
+                <w:rFonts w:ascii="Times New Roman" w:eastAsia="Times New Roman" w:hAnsi="Times New Roman" w:cs="Times New Roman"/>
+                <w:color w:val="000000"/>
+                <w:sz w:val="24"/>
+                <w:szCs w:val="24"/>
+              </w:rPr>
+              <w:t>It calls the existing video application in android to capture video</w:t>
+            </w:r>
+          </w:p>
+        </w:tc>
+      </w:tr>
+      <w:tr>
+        <w:tc>
+          <w:tcPr>
+            <w:tcW w:w="0" w:type="auto"/>
+            <w:tcBorders>
+              <w:top w:val="single" w:sz="6" w:space="0" w:color="DDDDDD"/>
+              <w:left w:val="single" w:sz="6" w:space="0" w:color="DDDDDD"/>
+              <w:bottom w:val="single" w:sz="6" w:space="0" w:color="DDDDDD"/>
+              <w:right w:val="single" w:sz="6" w:space="0" w:color="DDDDDD"/>
+            </w:tcBorders>
+            <w:shd w:val="clear" w:color="auto" w:fill="auto"/>
+            <w:tcMar>
+              <w:top w:w="120" w:type="dxa"/>
+              <w:left w:w="120" w:type="dxa"/>
+              <w:bottom w:w="120" w:type="dxa"/>
+              <w:right w:w="120" w:type="dxa"/>
+            </w:tcMar>
+            <w:hideMark/>
+          </w:tcPr>
+          <w:p>
+            <w:pPr>
+              <w:spacing w:after="0" w:line="360" w:lineRule="auto"/>
+              <w:rPr>
+                <w:rFonts w:ascii="Times New Roman" w:eastAsia="Times New Roman" w:hAnsi="Times New Roman" w:cs="Times New Roman"/>
+                <w:color w:val="313131"/>
+                <w:sz w:val="24"/>
+                <w:szCs w:val="24"/>
+              </w:rPr>
+            </w:pPr>
+            <w:r>
+              <w:rPr>
+                <w:rFonts w:ascii="Times New Roman" w:eastAsia="Times New Roman" w:hAnsi="Times New Roman" w:cs="Times New Roman"/>
+                <w:color w:val="313131"/>
+                <w:sz w:val="24"/>
+                <w:szCs w:val="24"/>
+              </w:rPr>
+              <w:t>3</w:t>
+            </w:r>
+          </w:p>
+        </w:tc>
+        <w:tc>
+          <w:tcPr>
+            <w:tcW w:w="0" w:type="auto"/>
+            <w:tcBorders>
+              <w:top w:val="single" w:sz="6" w:space="0" w:color="DDDDDD"/>
+              <w:left w:val="single" w:sz="6" w:space="0" w:color="DDDDDD"/>
+              <w:bottom w:val="single" w:sz="6" w:space="0" w:color="DDDDDD"/>
+              <w:right w:val="single" w:sz="6" w:space="0" w:color="DDDDDD"/>
+            </w:tcBorders>
+            <w:shd w:val="clear" w:color="auto" w:fill="auto"/>
+            <w:tcMar>
+              <w:top w:w="120" w:type="dxa"/>
+              <w:left w:w="120" w:type="dxa"/>
+              <w:bottom w:w="120" w:type="dxa"/>
+              <w:right w:w="120" w:type="dxa"/>
+            </w:tcMar>
+            <w:hideMark/>
+          </w:tcPr>
+          <w:p>
+            <w:pPr>
+              <w:spacing w:after="0" w:line="360" w:lineRule="auto"/>
+              <w:rPr>
+                <w:rFonts w:ascii="Times New Roman" w:eastAsia="Times New Roman" w:hAnsi="Times New Roman" w:cs="Times New Roman"/>
+                <w:color w:val="313131"/>
+                <w:sz w:val="24"/>
+                <w:szCs w:val="24"/>
+              </w:rPr>
+            </w:pPr>
+            <w:r>
+              <w:rPr>
+                <w:rFonts w:ascii="Times New Roman" w:eastAsia="Times New Roman" w:hAnsi="Times New Roman" w:cs="Times New Roman"/>
+                <w:b/>
+                <w:bCs/>
+                <w:color w:val="313131"/>
+                <w:sz w:val="24"/>
+                <w:szCs w:val="24"/>
+              </w:rPr>
+              <w:t>EXTRA_SCREEN_ORIENTATION</w:t>
+            </w:r>
+          </w:p>
+          <w:p>
+            <w:pPr>
+              <w:spacing w:after="240" w:line="360" w:lineRule="auto"/>
+              <w:ind w:left="48" w:right="48"/>
+              <w:jc w:val="both"/>
+              <w:rPr>
+                <w:rFonts w:ascii="Times New Roman" w:eastAsia="Times New Roman" w:hAnsi="Times New Roman" w:cs="Times New Roman"/>
+                <w:color w:val="000000"/>
+                <w:sz w:val="24"/>
+                <w:szCs w:val="24"/>
+              </w:rPr>
+            </w:pPr>
+            <w:r>
+              <w:rPr>
+                <w:rFonts w:ascii="Times New Roman" w:eastAsia="Times New Roman" w:hAnsi="Times New Roman" w:cs="Times New Roman"/>
+                <w:color w:val="000000"/>
+                <w:sz w:val="24"/>
+                <w:szCs w:val="24"/>
+              </w:rPr>
+              <w:t>It is used to set the orientation of the screen to vertical or landscape</w:t>
+            </w:r>
+          </w:p>
+        </w:tc>
+      </w:tr>
+      <w:tr>
+        <w:tc>
+          <w:tcPr>
+            <w:tcW w:w="0" w:type="auto"/>
+            <w:tcBorders>
+              <w:top w:val="single" w:sz="6" w:space="0" w:color="DDDDDD"/>
+              <w:left w:val="single" w:sz="6" w:space="0" w:color="DDDDDD"/>
+              <w:bottom w:val="single" w:sz="6" w:space="0" w:color="DDDDDD"/>
+              <w:right w:val="single" w:sz="6" w:space="0" w:color="DDDDDD"/>
+            </w:tcBorders>
+            <w:shd w:val="clear" w:color="auto" w:fill="auto"/>
+            <w:tcMar>
+              <w:top w:w="120" w:type="dxa"/>
+              <w:left w:w="120" w:type="dxa"/>
+              <w:bottom w:w="120" w:type="dxa"/>
+              <w:right w:w="120" w:type="dxa"/>
+            </w:tcMar>
+            <w:hideMark/>
+          </w:tcPr>
+          <w:p>
+            <w:pPr>
+              <w:spacing w:after="0" w:line="360" w:lineRule="auto"/>
+              <w:rPr>
+                <w:rFonts w:ascii="Times New Roman" w:eastAsia="Times New Roman" w:hAnsi="Times New Roman" w:cs="Times New Roman"/>
+                <w:color w:val="313131"/>
+                <w:sz w:val="24"/>
+                <w:szCs w:val="24"/>
+              </w:rPr>
+            </w:pPr>
+            <w:r>
+              <w:rPr>
+                <w:rFonts w:ascii="Times New Roman" w:eastAsia="Times New Roman" w:hAnsi="Times New Roman" w:cs="Times New Roman"/>
+                <w:color w:val="313131"/>
+                <w:sz w:val="24"/>
+                <w:szCs w:val="24"/>
+              </w:rPr>
+              <w:t>4</w:t>
+            </w:r>
+          </w:p>
+        </w:tc>
+        <w:tc>
+          <w:tcPr>
+            <w:tcW w:w="0" w:type="auto"/>
+            <w:tcBorders>
+              <w:top w:val="single" w:sz="6" w:space="0" w:color="DDDDDD"/>
+              <w:left w:val="single" w:sz="6" w:space="0" w:color="DDDDDD"/>
+              <w:bottom w:val="single" w:sz="6" w:space="0" w:color="DDDDDD"/>
+              <w:right w:val="single" w:sz="6" w:space="0" w:color="DDDDDD"/>
+            </w:tcBorders>
+            <w:shd w:val="clear" w:color="auto" w:fill="auto"/>
+            <w:tcMar>
+              <w:top w:w="120" w:type="dxa"/>
+              <w:left w:w="120" w:type="dxa"/>
+              <w:bottom w:w="120" w:type="dxa"/>
+              <w:right w:w="120" w:type="dxa"/>
+            </w:tcMar>
+            <w:hideMark/>
+          </w:tcPr>
+          <w:p>
+            <w:pPr>
+              <w:spacing w:after="0" w:line="360" w:lineRule="auto"/>
+              <w:rPr>
+                <w:rFonts w:ascii="Times New Roman" w:eastAsia="Times New Roman" w:hAnsi="Times New Roman" w:cs="Times New Roman"/>
+                <w:color w:val="313131"/>
+                <w:sz w:val="24"/>
+                <w:szCs w:val="24"/>
+              </w:rPr>
+            </w:pPr>
+            <w:r>
+              <w:rPr>
+                <w:rFonts w:ascii="Times New Roman" w:eastAsia="Times New Roman" w:hAnsi="Times New Roman" w:cs="Times New Roman"/>
+                <w:b/>
+                <w:bCs/>
+                <w:color w:val="313131"/>
+                <w:sz w:val="24"/>
+                <w:szCs w:val="24"/>
+              </w:rPr>
+              <w:t>EXTRA_FULL_SCREEN</w:t>
+            </w:r>
+          </w:p>
+          <w:p>
+            <w:pPr>
+              <w:spacing w:after="240" w:line="360" w:lineRule="auto"/>
+              <w:ind w:left="48" w:right="48"/>
+              <w:jc w:val="both"/>
+              <w:rPr>
+                <w:rFonts w:ascii="Times New Roman" w:eastAsia="Times New Roman" w:hAnsi="Times New Roman" w:cs="Times New Roman"/>
+                <w:color w:val="000000"/>
+                <w:sz w:val="24"/>
+                <w:szCs w:val="24"/>
+              </w:rPr>
+            </w:pPr>
+            <w:r>
+              <w:rPr>
+                <w:rFonts w:ascii="Times New Roman" w:eastAsia="Times New Roman" w:hAnsi="Times New Roman" w:cs="Times New Roman"/>
+                <w:color w:val="000000"/>
+                <w:sz w:val="24"/>
+                <w:szCs w:val="24"/>
+              </w:rPr>
+              <w:t>It is used to control the user interface of the ViewImage</w:t>
+            </w:r>
+          </w:p>
+        </w:tc>
+      </w:tr>
+      <w:tr>
+        <w:tc>
+          <w:tcPr>
+            <w:tcW w:w="0" w:type="auto"/>
+            <w:tcBorders>
+              <w:top w:val="single" w:sz="6" w:space="0" w:color="DDDDDD"/>
+              <w:left w:val="single" w:sz="6" w:space="0" w:color="DDDDDD"/>
+              <w:bottom w:val="single" w:sz="6" w:space="0" w:color="DDDDDD"/>
+              <w:right w:val="single" w:sz="6" w:space="0" w:color="DDDDDD"/>
+            </w:tcBorders>
+            <w:shd w:val="clear" w:color="auto" w:fill="auto"/>
+            <w:tcMar>
+              <w:top w:w="120" w:type="dxa"/>
+              <w:left w:w="120" w:type="dxa"/>
+              <w:bottom w:w="120" w:type="dxa"/>
+              <w:right w:w="120" w:type="dxa"/>
+            </w:tcMar>
+            <w:hideMark/>
+          </w:tcPr>
+          <w:p>
+            <w:pPr>
+              <w:spacing w:after="0" w:line="360" w:lineRule="auto"/>
+              <w:rPr>
+                <w:rFonts w:ascii="Times New Roman" w:eastAsia="Times New Roman" w:hAnsi="Times New Roman" w:cs="Times New Roman"/>
+                <w:color w:val="313131"/>
+                <w:sz w:val="24"/>
+                <w:szCs w:val="24"/>
+              </w:rPr>
+            </w:pPr>
+            <w:r>
+              <w:rPr>
+                <w:rFonts w:ascii="Times New Roman" w:eastAsia="Times New Roman" w:hAnsi="Times New Roman" w:cs="Times New Roman"/>
+                <w:color w:val="313131"/>
+                <w:sz w:val="24"/>
+                <w:szCs w:val="24"/>
+              </w:rPr>
+              <w:t>5</w:t>
+            </w:r>
+          </w:p>
+        </w:tc>
+        <w:tc>
+          <w:tcPr>
+            <w:tcW w:w="0" w:type="auto"/>
+            <w:tcBorders>
+              <w:top w:val="single" w:sz="6" w:space="0" w:color="DDDDDD"/>
+              <w:left w:val="single" w:sz="6" w:space="0" w:color="DDDDDD"/>
+              <w:bottom w:val="single" w:sz="6" w:space="0" w:color="DDDDDD"/>
+              <w:right w:val="single" w:sz="6" w:space="0" w:color="DDDDDD"/>
+            </w:tcBorders>
+            <w:shd w:val="clear" w:color="auto" w:fill="auto"/>
+            <w:tcMar>
+              <w:top w:w="120" w:type="dxa"/>
+              <w:left w:w="120" w:type="dxa"/>
+              <w:bottom w:w="120" w:type="dxa"/>
+              <w:right w:w="120" w:type="dxa"/>
+            </w:tcMar>
+            <w:hideMark/>
+          </w:tcPr>
+          <w:p>
+            <w:pPr>
+              <w:spacing w:after="0" w:line="360" w:lineRule="auto"/>
+              <w:rPr>
+                <w:rFonts w:ascii="Times New Roman" w:eastAsia="Times New Roman" w:hAnsi="Times New Roman" w:cs="Times New Roman"/>
+                <w:color w:val="313131"/>
+                <w:sz w:val="24"/>
+                <w:szCs w:val="24"/>
+              </w:rPr>
+            </w:pPr>
+            <w:r>
+              <w:rPr>
+                <w:rFonts w:ascii="Times New Roman" w:eastAsia="Times New Roman" w:hAnsi="Times New Roman" w:cs="Times New Roman"/>
+                <w:b/>
+                <w:bCs/>
+                <w:color w:val="313131"/>
+                <w:sz w:val="24"/>
+                <w:szCs w:val="24"/>
+              </w:rPr>
+              <w:t>INTENT_ACTION_VIDEO_CAMERA</w:t>
+            </w:r>
+          </w:p>
+          <w:p>
+            <w:pPr>
+              <w:spacing w:after="240" w:line="360" w:lineRule="auto"/>
+              <w:ind w:left="48" w:right="48"/>
+              <w:jc w:val="both"/>
+              <w:rPr>
+                <w:rFonts w:ascii="Times New Roman" w:eastAsia="Times New Roman" w:hAnsi="Times New Roman" w:cs="Times New Roman"/>
+                <w:color w:val="000000"/>
+                <w:sz w:val="24"/>
+                <w:szCs w:val="24"/>
+              </w:rPr>
+            </w:pPr>
+            <w:r>
+              <w:rPr>
+                <w:rFonts w:ascii="Times New Roman" w:eastAsia="Times New Roman" w:hAnsi="Times New Roman" w:cs="Times New Roman"/>
+                <w:color w:val="000000"/>
+                <w:sz w:val="24"/>
+                <w:szCs w:val="24"/>
+              </w:rPr>
+              <w:t>This intent is used to launch the camera in the video mode</w:t>
+            </w:r>
+          </w:p>
+        </w:tc>
+      </w:tr>
+      <w:tr>
+        <w:tc>
+          <w:tcPr>
+            <w:tcW w:w="0" w:type="auto"/>
+            <w:tcBorders>
+              <w:top w:val="single" w:sz="6" w:space="0" w:color="DDDDDD"/>
+              <w:left w:val="single" w:sz="6" w:space="0" w:color="DDDDDD"/>
+              <w:bottom w:val="single" w:sz="6" w:space="0" w:color="DDDDDD"/>
+              <w:right w:val="single" w:sz="6" w:space="0" w:color="DDDDDD"/>
+            </w:tcBorders>
+            <w:shd w:val="clear" w:color="auto" w:fill="auto"/>
+            <w:tcMar>
+              <w:top w:w="120" w:type="dxa"/>
+              <w:left w:w="120" w:type="dxa"/>
+              <w:bottom w:w="120" w:type="dxa"/>
+              <w:right w:w="120" w:type="dxa"/>
+            </w:tcMar>
+            <w:hideMark/>
+          </w:tcPr>
+          <w:p>
+            <w:pPr>
+              <w:spacing w:after="0" w:line="360" w:lineRule="auto"/>
+              <w:rPr>
+                <w:rFonts w:ascii="Times New Roman" w:eastAsia="Times New Roman" w:hAnsi="Times New Roman" w:cs="Times New Roman"/>
+                <w:color w:val="313131"/>
+                <w:sz w:val="24"/>
+                <w:szCs w:val="24"/>
+              </w:rPr>
+            </w:pPr>
+            <w:r>
+              <w:rPr>
+                <w:rFonts w:ascii="Times New Roman" w:eastAsia="Times New Roman" w:hAnsi="Times New Roman" w:cs="Times New Roman"/>
+                <w:color w:val="313131"/>
+                <w:sz w:val="24"/>
+                <w:szCs w:val="24"/>
+              </w:rPr>
+              <w:t>6</w:t>
+            </w:r>
+          </w:p>
+        </w:tc>
+        <w:tc>
+          <w:tcPr>
+            <w:tcW w:w="0" w:type="auto"/>
+            <w:tcBorders>
+              <w:top w:val="single" w:sz="6" w:space="0" w:color="DDDDDD"/>
+              <w:left w:val="single" w:sz="6" w:space="0" w:color="DDDDDD"/>
+              <w:bottom w:val="single" w:sz="6" w:space="0" w:color="DDDDDD"/>
+              <w:right w:val="single" w:sz="6" w:space="0" w:color="DDDDDD"/>
+            </w:tcBorders>
+            <w:shd w:val="clear" w:color="auto" w:fill="auto"/>
+            <w:tcMar>
+              <w:top w:w="120" w:type="dxa"/>
+              <w:left w:w="120" w:type="dxa"/>
+              <w:bottom w:w="120" w:type="dxa"/>
+              <w:right w:w="120" w:type="dxa"/>
+            </w:tcMar>
+            <w:hideMark/>
+          </w:tcPr>
+          <w:p>
+            <w:pPr>
+              <w:spacing w:after="0" w:line="360" w:lineRule="auto"/>
+              <w:rPr>
+                <w:rFonts w:ascii="Times New Roman" w:eastAsia="Times New Roman" w:hAnsi="Times New Roman" w:cs="Times New Roman"/>
+                <w:color w:val="313131"/>
+                <w:sz w:val="24"/>
+                <w:szCs w:val="24"/>
+              </w:rPr>
+            </w:pPr>
+            <w:r>
+              <w:rPr>
+                <w:rFonts w:ascii="Times New Roman" w:eastAsia="Times New Roman" w:hAnsi="Times New Roman" w:cs="Times New Roman"/>
+                <w:b/>
+                <w:bCs/>
+                <w:color w:val="313131"/>
+                <w:sz w:val="24"/>
+                <w:szCs w:val="24"/>
+              </w:rPr>
+              <w:t>EXTRA_SIZE_LIMIT</w:t>
+            </w:r>
+          </w:p>
+          <w:p>
+            <w:pPr>
+              <w:spacing w:after="240" w:line="360" w:lineRule="auto"/>
+              <w:ind w:left="48" w:right="48"/>
+              <w:jc w:val="both"/>
+              <w:rPr>
+                <w:rFonts w:ascii="Times New Roman" w:eastAsia="Times New Roman" w:hAnsi="Times New Roman" w:cs="Times New Roman"/>
+                <w:color w:val="000000"/>
+                <w:sz w:val="24"/>
+                <w:szCs w:val="24"/>
+              </w:rPr>
+            </w:pPr>
+            <w:r>
+              <w:rPr>
+                <w:rFonts w:ascii="Times New Roman" w:eastAsia="Times New Roman" w:hAnsi="Times New Roman" w:cs="Times New Roman"/>
+                <w:color w:val="000000"/>
+                <w:sz w:val="24"/>
+                <w:szCs w:val="24"/>
+              </w:rPr>
+              <w:t>It is used to specify the size limit of video or image capture size</w:t>
+            </w:r>
+          </w:p>
+        </w:tc>
+      </w:tr>
+    </w:tbl>
+    <w:p>
+      <w:pPr>
+        <w:spacing w:after="240" w:line="360" w:lineRule="auto"/>
+        <w:ind w:left="48" w:right="48"/>
+        <w:jc w:val="both"/>
+        <w:rPr>
+          <w:rFonts w:ascii="Times New Roman" w:eastAsia="Times New Roman" w:hAnsi="Times New Roman" w:cs="Times New Roman"/>
+          <w:color w:val="000000"/>
+          <w:sz w:val="24"/>
+          <w:szCs w:val="24"/>
+        </w:rPr>
+      </w:pPr>
+      <w:r>
+        <w:rPr>
+          <w:rFonts w:ascii="Times New Roman" w:eastAsia="Times New Roman" w:hAnsi="Times New Roman" w:cs="Times New Roman"/>
+          <w:color w:val="000000"/>
+          <w:sz w:val="24"/>
+          <w:szCs w:val="24"/>
+        </w:rPr>
+        <w:t>Now you will use the function </w:t>
+      </w:r>
+      <w:r>
+        <w:rPr>
+          <w:rFonts w:ascii="Times New Roman" w:eastAsia="Times New Roman" w:hAnsi="Times New Roman" w:cs="Times New Roman"/>
+          <w:i/>
+          <w:iCs/>
+          <w:color w:val="000000"/>
+          <w:sz w:val="24"/>
+          <w:szCs w:val="24"/>
+        </w:rPr>
+        <w:t>startActivityForResult()</w:t>
+      </w:r>
+      <w:r>
+        <w:rPr>
+          <w:rFonts w:ascii="Times New Roman" w:eastAsia="Times New Roman" w:hAnsi="Times New Roman" w:cs="Times New Roman"/>
+          <w:color w:val="000000"/>
+          <w:sz w:val="24"/>
+          <w:szCs w:val="24"/>
+        </w:rPr>
+        <w:t> to launch this activity and wait for its result. Its syntax is given below</w:t>
+      </w:r>
+    </w:p>
+    <w:p>
+      <w:pPr>
+        <w:pBdr>
+          <w:top w:val="single" w:sz="6" w:space="4" w:color="D6D6D6"/>
+          <w:left w:val="single" w:sz="6" w:space="4" w:color="D6D6D6"/>
+          <w:bottom w:val="single" w:sz="6" w:space="4" w:color="D6D6D6"/>
+          <w:right w:val="single" w:sz="6" w:space="4" w:color="D6D6D6"/>
+        </w:pBdr>
+        <w:shd w:val="clear" w:color="auto" w:fill="EEEEEE"/>
+        <w:tabs>
+          <w:tab w:val="left" w:pos="916"/>
+          <w:tab w:val="left" w:pos="1832"/>
+          <w:tab w:val="left" w:pos="2748"/>
+          <w:tab w:val="left" w:pos="3664"/>
+          <w:tab w:val="left" w:pos="4580"/>
+          <w:tab w:val="left" w:pos="5496"/>
+          <w:tab w:val="left" w:pos="6412"/>
+          <w:tab w:val="left" w:pos="7328"/>
+          <w:tab w:val="left" w:pos="8244"/>
+          <w:tab w:val="left" w:pos="9160"/>
+          <w:tab w:val="left" w:pos="10076"/>
+          <w:tab w:val="left" w:pos="10992"/>
+          <w:tab w:val="left" w:pos="11908"/>
+          <w:tab w:val="left" w:pos="12824"/>
+          <w:tab w:val="left" w:pos="13740"/>
+          <w:tab w:val="left" w:pos="14656"/>
+        </w:tabs>
+        <w:spacing w:after="150" w:line="360" w:lineRule="auto"/>
+        <w:rPr>
+          <w:rFonts w:ascii="Times New Roman" w:eastAsia="Times New Roman" w:hAnsi="Times New Roman" w:cs="Times New Roman"/>
+          <w:color w:val="313131"/>
+          <w:sz w:val="24"/>
+          <w:szCs w:val="24"/>
+        </w:rPr>
+      </w:pPr>
+      <w:r>
+        <w:rPr>
+          <w:rFonts w:ascii="Times New Roman" w:eastAsia="Times New Roman" w:hAnsi="Times New Roman" w:cs="Times New Roman"/>
+          <w:color w:val="313131"/>
+          <w:sz w:val="24"/>
+          <w:szCs w:val="24"/>
+        </w:rPr>
+        <w:t>startActivityForResult(intent,0)</w:t>
+      </w:r>
+    </w:p>
+    <w:p>
+      <w:pPr>
+        <w:spacing w:after="240" w:line="360" w:lineRule="auto"/>
+        <w:ind w:left="48" w:right="48"/>
+        <w:jc w:val="both"/>
+        <w:rPr>
+          <w:rFonts w:ascii="Times New Roman" w:eastAsia="Times New Roman" w:hAnsi="Times New Roman" w:cs="Times New Roman"/>
+          <w:color w:val="000000"/>
+          <w:sz w:val="24"/>
+          <w:szCs w:val="24"/>
+        </w:rPr>
+      </w:pPr>
+      <w:r>
+        <w:rPr>
+          <w:rFonts w:ascii="Times New Roman" w:eastAsia="Times New Roman" w:hAnsi="Times New Roman" w:cs="Times New Roman"/>
+          <w:color w:val="000000"/>
+          <w:sz w:val="24"/>
+          <w:szCs w:val="24"/>
+        </w:rPr>
+        <w:lastRenderedPageBreak/>
+        <w:t>This method has been defined in the </w:t>
+      </w:r>
+      <w:r>
+        <w:rPr>
+          <w:rFonts w:ascii="Times New Roman" w:eastAsia="Times New Roman" w:hAnsi="Times New Roman" w:cs="Times New Roman"/>
+          <w:b/>
+          <w:bCs/>
+          <w:color w:val="000000"/>
+          <w:sz w:val="24"/>
+          <w:szCs w:val="24"/>
+        </w:rPr>
+        <w:t>activity</w:t>
+      </w:r>
+      <w:r>
+        <w:rPr>
+          <w:rFonts w:ascii="Times New Roman" w:eastAsia="Times New Roman" w:hAnsi="Times New Roman" w:cs="Times New Roman"/>
+          <w:color w:val="000000"/>
+          <w:sz w:val="24"/>
+          <w:szCs w:val="24"/>
+        </w:rPr>
+        <w:t> class. We are calling it from main activity. There are methods defined in the activity class that does the same job , but used when you are not calling from the activity but from somewhere else. They are listed below</w:t>
+      </w:r>
+    </w:p>
+    <w:tbl>
+      <w:tblPr>
+        <w:tblW w:w="9060" w:type="dxa"/>
+        <w:tblBorders>
+          <w:top w:val="single" w:sz="6" w:space="0" w:color="DDDDDD"/>
+          <w:left w:val="single" w:sz="6" w:space="0" w:color="DDDDDD"/>
+          <w:bottom w:val="single" w:sz="6" w:space="0" w:color="DDDDDD"/>
+          <w:right w:val="single" w:sz="6" w:space="0" w:color="DDDDDD"/>
+        </w:tblBorders>
+        <w:tblCellMar>
+          <w:top w:w="15" w:type="dxa"/>
+          <w:left w:w="15" w:type="dxa"/>
+          <w:bottom w:w="15" w:type="dxa"/>
+          <w:right w:w="15" w:type="dxa"/>
+        </w:tblCellMar>
+        <w:tblLook w:val="04A0"/>
+      </w:tblPr>
+      <w:tblGrid>
+        <w:gridCol w:w="834"/>
+        <w:gridCol w:w="8226"/>
+      </w:tblGrid>
+      <w:tr>
+        <w:tc>
+          <w:tcPr>
+            <w:tcW w:w="0" w:type="auto"/>
+            <w:tcBorders>
+              <w:top w:val="single" w:sz="6" w:space="0" w:color="DDDDDD"/>
+              <w:left w:val="single" w:sz="6" w:space="0" w:color="DDDDDD"/>
+              <w:bottom w:val="single" w:sz="6" w:space="0" w:color="DDDDDD"/>
+              <w:right w:val="single" w:sz="6" w:space="0" w:color="DDDDDD"/>
+            </w:tcBorders>
+            <w:shd w:val="clear" w:color="auto" w:fill="EEEEEE"/>
+            <w:tcMar>
+              <w:top w:w="120" w:type="dxa"/>
+              <w:left w:w="120" w:type="dxa"/>
+              <w:bottom w:w="120" w:type="dxa"/>
+              <w:right w:w="120" w:type="dxa"/>
+            </w:tcMar>
+            <w:hideMark/>
+          </w:tcPr>
+          <w:p>
+            <w:pPr>
+              <w:spacing w:after="300" w:line="360" w:lineRule="auto"/>
+              <w:rPr>
+                <w:rFonts w:ascii="Times New Roman" w:eastAsia="Times New Roman" w:hAnsi="Times New Roman" w:cs="Times New Roman"/>
+                <w:b/>
+                <w:bCs/>
+                <w:color w:val="313131"/>
+                <w:sz w:val="24"/>
+                <w:szCs w:val="24"/>
+              </w:rPr>
+            </w:pPr>
+            <w:r>
+              <w:rPr>
+                <w:rFonts w:ascii="Times New Roman" w:eastAsia="Times New Roman" w:hAnsi="Times New Roman" w:cs="Times New Roman"/>
+                <w:b/>
+                <w:bCs/>
+                <w:color w:val="313131"/>
+                <w:sz w:val="24"/>
+                <w:szCs w:val="24"/>
+              </w:rPr>
+              <w:t>Sr.No</w:t>
+            </w:r>
+          </w:p>
+        </w:tc>
+        <w:tc>
+          <w:tcPr>
+            <w:tcW w:w="0" w:type="auto"/>
+            <w:tcBorders>
+              <w:top w:val="single" w:sz="6" w:space="0" w:color="DDDDDD"/>
+              <w:left w:val="single" w:sz="6" w:space="0" w:color="DDDDDD"/>
+              <w:bottom w:val="single" w:sz="6" w:space="0" w:color="DDDDDD"/>
+              <w:right w:val="single" w:sz="6" w:space="0" w:color="DDDDDD"/>
+            </w:tcBorders>
+            <w:shd w:val="clear" w:color="auto" w:fill="EEEEEE"/>
+            <w:tcMar>
+              <w:top w:w="120" w:type="dxa"/>
+              <w:left w:w="120" w:type="dxa"/>
+              <w:bottom w:w="120" w:type="dxa"/>
+              <w:right w:w="120" w:type="dxa"/>
+            </w:tcMar>
+            <w:hideMark/>
+          </w:tcPr>
+          <w:p>
+            <w:pPr>
+              <w:spacing w:after="300" w:line="360" w:lineRule="auto"/>
+              <w:rPr>
+                <w:rFonts w:ascii="Times New Roman" w:eastAsia="Times New Roman" w:hAnsi="Times New Roman" w:cs="Times New Roman"/>
+                <w:b/>
+                <w:bCs/>
+                <w:color w:val="313131"/>
+                <w:sz w:val="24"/>
+                <w:szCs w:val="24"/>
+              </w:rPr>
+            </w:pPr>
+            <w:r>
+              <w:rPr>
+                <w:rFonts w:ascii="Times New Roman" w:eastAsia="Times New Roman" w:hAnsi="Times New Roman" w:cs="Times New Roman"/>
+                <w:b/>
+                <w:bCs/>
+                <w:color w:val="313131"/>
+                <w:sz w:val="24"/>
+                <w:szCs w:val="24"/>
+              </w:rPr>
+              <w:t>Activity function description</w:t>
+            </w:r>
+          </w:p>
+        </w:tc>
+      </w:tr>
+      <w:tr>
+        <w:tc>
+          <w:tcPr>
+            <w:tcW w:w="0" w:type="auto"/>
+            <w:tcBorders>
+              <w:top w:val="single" w:sz="6" w:space="0" w:color="DDDDDD"/>
+              <w:left w:val="single" w:sz="6" w:space="0" w:color="DDDDDD"/>
+              <w:bottom w:val="single" w:sz="6" w:space="0" w:color="DDDDDD"/>
+              <w:right w:val="single" w:sz="6" w:space="0" w:color="DDDDDD"/>
+            </w:tcBorders>
+            <w:shd w:val="clear" w:color="auto" w:fill="auto"/>
+            <w:tcMar>
+              <w:top w:w="120" w:type="dxa"/>
+              <w:left w:w="120" w:type="dxa"/>
+              <w:bottom w:w="120" w:type="dxa"/>
+              <w:right w:w="120" w:type="dxa"/>
+            </w:tcMar>
+            <w:hideMark/>
+          </w:tcPr>
+          <w:p>
+            <w:pPr>
+              <w:spacing w:after="300" w:line="360" w:lineRule="auto"/>
+              <w:rPr>
+                <w:rFonts w:ascii="Times New Roman" w:eastAsia="Times New Roman" w:hAnsi="Times New Roman" w:cs="Times New Roman"/>
+                <w:color w:val="313131"/>
+                <w:sz w:val="24"/>
+                <w:szCs w:val="24"/>
+              </w:rPr>
+            </w:pPr>
+            <w:r>
+              <w:rPr>
+                <w:rFonts w:ascii="Times New Roman" w:eastAsia="Times New Roman" w:hAnsi="Times New Roman" w:cs="Times New Roman"/>
+                <w:color w:val="313131"/>
+                <w:sz w:val="24"/>
+                <w:szCs w:val="24"/>
+              </w:rPr>
+              <w:t>1</w:t>
+            </w:r>
+          </w:p>
+        </w:tc>
+        <w:tc>
+          <w:tcPr>
+            <w:tcW w:w="0" w:type="auto"/>
+            <w:tcBorders>
+              <w:top w:val="single" w:sz="6" w:space="0" w:color="DDDDDD"/>
+              <w:left w:val="single" w:sz="6" w:space="0" w:color="DDDDDD"/>
+              <w:bottom w:val="single" w:sz="6" w:space="0" w:color="DDDDDD"/>
+              <w:right w:val="single" w:sz="6" w:space="0" w:color="DDDDDD"/>
+            </w:tcBorders>
+            <w:shd w:val="clear" w:color="auto" w:fill="auto"/>
+            <w:tcMar>
+              <w:top w:w="120" w:type="dxa"/>
+              <w:left w:w="120" w:type="dxa"/>
+              <w:bottom w:w="120" w:type="dxa"/>
+              <w:right w:w="120" w:type="dxa"/>
+            </w:tcMar>
+            <w:hideMark/>
+          </w:tcPr>
+          <w:p>
+            <w:pPr>
+              <w:spacing w:after="300" w:line="360" w:lineRule="auto"/>
+              <w:rPr>
+                <w:rFonts w:ascii="Times New Roman" w:eastAsia="Times New Roman" w:hAnsi="Times New Roman" w:cs="Times New Roman"/>
+                <w:color w:val="313131"/>
+                <w:sz w:val="24"/>
+                <w:szCs w:val="24"/>
+              </w:rPr>
+            </w:pPr>
+            <w:r>
+              <w:rPr>
+                <w:rFonts w:ascii="Times New Roman" w:eastAsia="Times New Roman" w:hAnsi="Times New Roman" w:cs="Times New Roman"/>
+                <w:b/>
+                <w:bCs/>
+                <w:color w:val="313131"/>
+                <w:sz w:val="24"/>
+                <w:szCs w:val="24"/>
+              </w:rPr>
+              <w:t>startActivityForResult(Intent intent, int requestCode, Bundle options)</w:t>
+            </w:r>
+          </w:p>
+          <w:p>
+            <w:pPr>
+              <w:spacing w:after="240" w:line="360" w:lineRule="auto"/>
+              <w:ind w:left="48" w:right="48"/>
+              <w:jc w:val="both"/>
+              <w:rPr>
+                <w:rFonts w:ascii="Times New Roman" w:eastAsia="Times New Roman" w:hAnsi="Times New Roman" w:cs="Times New Roman"/>
+                <w:color w:val="000000"/>
+                <w:sz w:val="24"/>
+                <w:szCs w:val="24"/>
+              </w:rPr>
+            </w:pPr>
+            <w:r>
+              <w:rPr>
+                <w:rFonts w:ascii="Times New Roman" w:eastAsia="Times New Roman" w:hAnsi="Times New Roman" w:cs="Times New Roman"/>
+                <w:color w:val="000000"/>
+                <w:sz w:val="24"/>
+                <w:szCs w:val="24"/>
+              </w:rPr>
+              <w:t>It starts an activity , but can take extra bundle of options with it</w:t>
+            </w:r>
+          </w:p>
+        </w:tc>
+      </w:tr>
+      <w:tr>
+        <w:tc>
+          <w:tcPr>
+            <w:tcW w:w="0" w:type="auto"/>
+            <w:tcBorders>
+              <w:top w:val="single" w:sz="6" w:space="0" w:color="DDDDDD"/>
+              <w:left w:val="single" w:sz="6" w:space="0" w:color="DDDDDD"/>
+              <w:bottom w:val="single" w:sz="6" w:space="0" w:color="DDDDDD"/>
+              <w:right w:val="single" w:sz="6" w:space="0" w:color="DDDDDD"/>
+            </w:tcBorders>
+            <w:shd w:val="clear" w:color="auto" w:fill="auto"/>
+            <w:tcMar>
+              <w:top w:w="120" w:type="dxa"/>
+              <w:left w:w="120" w:type="dxa"/>
+              <w:bottom w:w="120" w:type="dxa"/>
+              <w:right w:w="120" w:type="dxa"/>
+            </w:tcMar>
+            <w:hideMark/>
+          </w:tcPr>
+          <w:p>
+            <w:pPr>
+              <w:spacing w:after="0" w:line="360" w:lineRule="auto"/>
+              <w:rPr>
+                <w:rFonts w:ascii="Times New Roman" w:eastAsia="Times New Roman" w:hAnsi="Times New Roman" w:cs="Times New Roman"/>
+                <w:color w:val="313131"/>
+                <w:sz w:val="24"/>
+                <w:szCs w:val="24"/>
+              </w:rPr>
+            </w:pPr>
+            <w:r>
+              <w:rPr>
+                <w:rFonts w:ascii="Times New Roman" w:eastAsia="Times New Roman" w:hAnsi="Times New Roman" w:cs="Times New Roman"/>
+                <w:color w:val="313131"/>
+                <w:sz w:val="24"/>
+                <w:szCs w:val="24"/>
+              </w:rPr>
+              <w:t>2</w:t>
+            </w:r>
+          </w:p>
+        </w:tc>
+        <w:tc>
+          <w:tcPr>
+            <w:tcW w:w="0" w:type="auto"/>
+            <w:tcBorders>
+              <w:top w:val="single" w:sz="6" w:space="0" w:color="DDDDDD"/>
+              <w:left w:val="single" w:sz="6" w:space="0" w:color="DDDDDD"/>
+              <w:bottom w:val="single" w:sz="6" w:space="0" w:color="DDDDDD"/>
+              <w:right w:val="single" w:sz="6" w:space="0" w:color="DDDDDD"/>
+            </w:tcBorders>
+            <w:shd w:val="clear" w:color="auto" w:fill="auto"/>
+            <w:tcMar>
+              <w:top w:w="120" w:type="dxa"/>
+              <w:left w:w="120" w:type="dxa"/>
+              <w:bottom w:w="120" w:type="dxa"/>
+              <w:right w:w="120" w:type="dxa"/>
+            </w:tcMar>
+            <w:hideMark/>
+          </w:tcPr>
+          <w:p>
+            <w:pPr>
+              <w:spacing w:after="0" w:line="360" w:lineRule="auto"/>
+              <w:rPr>
+                <w:rFonts w:ascii="Times New Roman" w:eastAsia="Times New Roman" w:hAnsi="Times New Roman" w:cs="Times New Roman"/>
+                <w:color w:val="313131"/>
+                <w:sz w:val="24"/>
+                <w:szCs w:val="24"/>
+              </w:rPr>
+            </w:pPr>
+            <w:r>
+              <w:rPr>
+                <w:rFonts w:ascii="Times New Roman" w:eastAsia="Times New Roman" w:hAnsi="Times New Roman" w:cs="Times New Roman"/>
+                <w:b/>
+                <w:bCs/>
+                <w:color w:val="313131"/>
+                <w:sz w:val="24"/>
+                <w:szCs w:val="24"/>
+              </w:rPr>
+              <w:t>startActivityFromChild(Activity child, Intent intent, int requestCode)</w:t>
+            </w:r>
+          </w:p>
+          <w:p>
+            <w:pPr>
+              <w:spacing w:after="240" w:line="360" w:lineRule="auto"/>
+              <w:ind w:left="48" w:right="48"/>
+              <w:jc w:val="both"/>
+              <w:rPr>
+                <w:rFonts w:ascii="Times New Roman" w:eastAsia="Times New Roman" w:hAnsi="Times New Roman" w:cs="Times New Roman"/>
+                <w:color w:val="000000"/>
+                <w:sz w:val="24"/>
+                <w:szCs w:val="24"/>
+              </w:rPr>
+            </w:pPr>
+            <w:r>
+              <w:rPr>
+                <w:rFonts w:ascii="Times New Roman" w:eastAsia="Times New Roman" w:hAnsi="Times New Roman" w:cs="Times New Roman"/>
+                <w:color w:val="000000"/>
+                <w:sz w:val="24"/>
+                <w:szCs w:val="24"/>
+              </w:rPr>
+              <w:t>It launch the activity when your activity is child of any other activity</w:t>
+            </w:r>
+          </w:p>
+        </w:tc>
+      </w:tr>
+      <w:tr>
+        <w:tc>
+          <w:tcPr>
+            <w:tcW w:w="0" w:type="auto"/>
+            <w:tcBorders>
+              <w:top w:val="single" w:sz="6" w:space="0" w:color="DDDDDD"/>
+              <w:left w:val="single" w:sz="6" w:space="0" w:color="DDDDDD"/>
+              <w:bottom w:val="single" w:sz="6" w:space="0" w:color="DDDDDD"/>
+              <w:right w:val="single" w:sz="6" w:space="0" w:color="DDDDDD"/>
+            </w:tcBorders>
+            <w:shd w:val="clear" w:color="auto" w:fill="auto"/>
+            <w:tcMar>
+              <w:top w:w="120" w:type="dxa"/>
+              <w:left w:w="120" w:type="dxa"/>
+              <w:bottom w:w="120" w:type="dxa"/>
+              <w:right w:w="120" w:type="dxa"/>
+            </w:tcMar>
+            <w:hideMark/>
+          </w:tcPr>
+          <w:p>
+            <w:pPr>
+              <w:spacing w:after="0" w:line="360" w:lineRule="auto"/>
+              <w:rPr>
+                <w:rFonts w:ascii="Times New Roman" w:eastAsia="Times New Roman" w:hAnsi="Times New Roman" w:cs="Times New Roman"/>
+                <w:color w:val="313131"/>
+                <w:sz w:val="24"/>
+                <w:szCs w:val="24"/>
+              </w:rPr>
+            </w:pPr>
+            <w:r>
+              <w:rPr>
+                <w:rFonts w:ascii="Times New Roman" w:eastAsia="Times New Roman" w:hAnsi="Times New Roman" w:cs="Times New Roman"/>
+                <w:color w:val="313131"/>
+                <w:sz w:val="24"/>
+                <w:szCs w:val="24"/>
+              </w:rPr>
+              <w:t>3</w:t>
+            </w:r>
+          </w:p>
+        </w:tc>
+        <w:tc>
+          <w:tcPr>
+            <w:tcW w:w="0" w:type="auto"/>
+            <w:tcBorders>
+              <w:top w:val="single" w:sz="6" w:space="0" w:color="DDDDDD"/>
+              <w:left w:val="single" w:sz="6" w:space="0" w:color="DDDDDD"/>
+              <w:bottom w:val="single" w:sz="6" w:space="0" w:color="DDDDDD"/>
+              <w:right w:val="single" w:sz="6" w:space="0" w:color="DDDDDD"/>
+            </w:tcBorders>
+            <w:shd w:val="clear" w:color="auto" w:fill="auto"/>
+            <w:tcMar>
+              <w:top w:w="120" w:type="dxa"/>
+              <w:left w:w="120" w:type="dxa"/>
+              <w:bottom w:w="120" w:type="dxa"/>
+              <w:right w:w="120" w:type="dxa"/>
+            </w:tcMar>
+            <w:hideMark/>
+          </w:tcPr>
+          <w:p>
+            <w:pPr>
+              <w:spacing w:after="0" w:line="360" w:lineRule="auto"/>
+              <w:rPr>
+                <w:rFonts w:ascii="Times New Roman" w:eastAsia="Times New Roman" w:hAnsi="Times New Roman" w:cs="Times New Roman"/>
+                <w:color w:val="313131"/>
+                <w:sz w:val="24"/>
+                <w:szCs w:val="24"/>
+              </w:rPr>
+            </w:pPr>
+            <w:r>
+              <w:rPr>
+                <w:rFonts w:ascii="Times New Roman" w:eastAsia="Times New Roman" w:hAnsi="Times New Roman" w:cs="Times New Roman"/>
+                <w:b/>
+                <w:bCs/>
+                <w:color w:val="313131"/>
+                <w:sz w:val="24"/>
+                <w:szCs w:val="24"/>
+              </w:rPr>
+              <w:t>startActivityFromChild(Activity child, Intent intent, int requestCode, Bundle options)</w:t>
+            </w:r>
+          </w:p>
+          <w:p>
+            <w:pPr>
+              <w:spacing w:after="240" w:line="360" w:lineRule="auto"/>
+              <w:ind w:left="48" w:right="48"/>
+              <w:jc w:val="both"/>
+              <w:rPr>
+                <w:rFonts w:ascii="Times New Roman" w:eastAsia="Times New Roman" w:hAnsi="Times New Roman" w:cs="Times New Roman"/>
+                <w:color w:val="000000"/>
+                <w:sz w:val="24"/>
+                <w:szCs w:val="24"/>
+              </w:rPr>
+            </w:pPr>
+            <w:r>
+              <w:rPr>
+                <w:rFonts w:ascii="Times New Roman" w:eastAsia="Times New Roman" w:hAnsi="Times New Roman" w:cs="Times New Roman"/>
+                <w:color w:val="000000"/>
+                <w:sz w:val="24"/>
+                <w:szCs w:val="24"/>
+              </w:rPr>
+              <w:t>It work same as above , but it can take extra values in the shape of bundle with it</w:t>
+            </w:r>
+          </w:p>
+        </w:tc>
+      </w:tr>
+      <w:tr>
+        <w:tc>
+          <w:tcPr>
+            <w:tcW w:w="0" w:type="auto"/>
+            <w:tcBorders>
+              <w:top w:val="single" w:sz="6" w:space="0" w:color="DDDDDD"/>
+              <w:left w:val="single" w:sz="6" w:space="0" w:color="DDDDDD"/>
+              <w:bottom w:val="single" w:sz="6" w:space="0" w:color="DDDDDD"/>
+              <w:right w:val="single" w:sz="6" w:space="0" w:color="DDDDDD"/>
+            </w:tcBorders>
+            <w:shd w:val="clear" w:color="auto" w:fill="auto"/>
+            <w:tcMar>
+              <w:top w:w="120" w:type="dxa"/>
+              <w:left w:w="120" w:type="dxa"/>
+              <w:bottom w:w="120" w:type="dxa"/>
+              <w:right w:w="120" w:type="dxa"/>
+            </w:tcMar>
+            <w:hideMark/>
+          </w:tcPr>
+          <w:p>
+            <w:pPr>
+              <w:spacing w:after="0" w:line="360" w:lineRule="auto"/>
+              <w:rPr>
+                <w:rFonts w:ascii="Times New Roman" w:eastAsia="Times New Roman" w:hAnsi="Times New Roman" w:cs="Times New Roman"/>
+                <w:color w:val="313131"/>
+                <w:sz w:val="24"/>
+                <w:szCs w:val="24"/>
+              </w:rPr>
+            </w:pPr>
+            <w:r>
+              <w:rPr>
+                <w:rFonts w:ascii="Times New Roman" w:eastAsia="Times New Roman" w:hAnsi="Times New Roman" w:cs="Times New Roman"/>
+                <w:color w:val="313131"/>
+                <w:sz w:val="24"/>
+                <w:szCs w:val="24"/>
+              </w:rPr>
+              <w:t>4</w:t>
+            </w:r>
+          </w:p>
+        </w:tc>
+        <w:tc>
+          <w:tcPr>
+            <w:tcW w:w="0" w:type="auto"/>
+            <w:tcBorders>
+              <w:top w:val="single" w:sz="6" w:space="0" w:color="DDDDDD"/>
+              <w:left w:val="single" w:sz="6" w:space="0" w:color="DDDDDD"/>
+              <w:bottom w:val="single" w:sz="6" w:space="0" w:color="DDDDDD"/>
+              <w:right w:val="single" w:sz="6" w:space="0" w:color="DDDDDD"/>
+            </w:tcBorders>
+            <w:shd w:val="clear" w:color="auto" w:fill="auto"/>
+            <w:tcMar>
+              <w:top w:w="120" w:type="dxa"/>
+              <w:left w:w="120" w:type="dxa"/>
+              <w:bottom w:w="120" w:type="dxa"/>
+              <w:right w:w="120" w:type="dxa"/>
+            </w:tcMar>
+            <w:hideMark/>
+          </w:tcPr>
+          <w:p>
+            <w:pPr>
+              <w:spacing w:after="0" w:line="360" w:lineRule="auto"/>
+              <w:rPr>
+                <w:rFonts w:ascii="Times New Roman" w:eastAsia="Times New Roman" w:hAnsi="Times New Roman" w:cs="Times New Roman"/>
+                <w:color w:val="313131"/>
+                <w:sz w:val="24"/>
+                <w:szCs w:val="24"/>
+              </w:rPr>
+            </w:pPr>
+            <w:r>
+              <w:rPr>
+                <w:rFonts w:ascii="Times New Roman" w:eastAsia="Times New Roman" w:hAnsi="Times New Roman" w:cs="Times New Roman"/>
+                <w:b/>
+                <w:bCs/>
+                <w:color w:val="313131"/>
+                <w:sz w:val="24"/>
+                <w:szCs w:val="24"/>
+              </w:rPr>
+              <w:t>startActivityFromFragment(Fragment fragment, Intent intent, int requestCode)</w:t>
+            </w:r>
+          </w:p>
+          <w:p>
+            <w:pPr>
+              <w:spacing w:after="240" w:line="360" w:lineRule="auto"/>
+              <w:ind w:left="48" w:right="48"/>
+              <w:jc w:val="both"/>
+              <w:rPr>
+                <w:rFonts w:ascii="Times New Roman" w:eastAsia="Times New Roman" w:hAnsi="Times New Roman" w:cs="Times New Roman"/>
+                <w:color w:val="000000"/>
+                <w:sz w:val="24"/>
+                <w:szCs w:val="24"/>
+              </w:rPr>
+            </w:pPr>
+            <w:r>
+              <w:rPr>
+                <w:rFonts w:ascii="Times New Roman" w:eastAsia="Times New Roman" w:hAnsi="Times New Roman" w:cs="Times New Roman"/>
+                <w:color w:val="000000"/>
+                <w:sz w:val="24"/>
+                <w:szCs w:val="24"/>
+              </w:rPr>
+              <w:t>It launches activity from the fragment you are currently inside</w:t>
+            </w:r>
+          </w:p>
+        </w:tc>
+      </w:tr>
+      <w:tr>
+        <w:tc>
+          <w:tcPr>
+            <w:tcW w:w="0" w:type="auto"/>
+            <w:tcBorders>
+              <w:top w:val="single" w:sz="6" w:space="0" w:color="DDDDDD"/>
+              <w:left w:val="single" w:sz="6" w:space="0" w:color="DDDDDD"/>
+              <w:bottom w:val="single" w:sz="6" w:space="0" w:color="DDDDDD"/>
+              <w:right w:val="single" w:sz="6" w:space="0" w:color="DDDDDD"/>
+            </w:tcBorders>
+            <w:shd w:val="clear" w:color="auto" w:fill="auto"/>
+            <w:tcMar>
+              <w:top w:w="120" w:type="dxa"/>
+              <w:left w:w="120" w:type="dxa"/>
+              <w:bottom w:w="120" w:type="dxa"/>
+              <w:right w:w="120" w:type="dxa"/>
+            </w:tcMar>
+            <w:hideMark/>
+          </w:tcPr>
+          <w:p>
+            <w:pPr>
+              <w:spacing w:after="0" w:line="360" w:lineRule="auto"/>
+              <w:rPr>
+                <w:rFonts w:ascii="Times New Roman" w:eastAsia="Times New Roman" w:hAnsi="Times New Roman" w:cs="Times New Roman"/>
+                <w:color w:val="313131"/>
+                <w:sz w:val="24"/>
+                <w:szCs w:val="24"/>
+              </w:rPr>
+            </w:pPr>
+            <w:r>
+              <w:rPr>
+                <w:rFonts w:ascii="Times New Roman" w:eastAsia="Times New Roman" w:hAnsi="Times New Roman" w:cs="Times New Roman"/>
+                <w:color w:val="313131"/>
+                <w:sz w:val="24"/>
+                <w:szCs w:val="24"/>
+              </w:rPr>
+              <w:t>5</w:t>
+            </w:r>
+          </w:p>
+        </w:tc>
+        <w:tc>
+          <w:tcPr>
+            <w:tcW w:w="0" w:type="auto"/>
+            <w:tcBorders>
+              <w:top w:val="single" w:sz="6" w:space="0" w:color="DDDDDD"/>
+              <w:left w:val="single" w:sz="6" w:space="0" w:color="DDDDDD"/>
+              <w:bottom w:val="single" w:sz="6" w:space="0" w:color="DDDDDD"/>
+              <w:right w:val="single" w:sz="6" w:space="0" w:color="DDDDDD"/>
+            </w:tcBorders>
+            <w:shd w:val="clear" w:color="auto" w:fill="auto"/>
+            <w:tcMar>
+              <w:top w:w="120" w:type="dxa"/>
+              <w:left w:w="120" w:type="dxa"/>
+              <w:bottom w:w="120" w:type="dxa"/>
+              <w:right w:w="120" w:type="dxa"/>
+            </w:tcMar>
+            <w:hideMark/>
+          </w:tcPr>
+          <w:p>
+            <w:pPr>
+              <w:spacing w:after="0" w:line="360" w:lineRule="auto"/>
+              <w:rPr>
+                <w:rFonts w:ascii="Times New Roman" w:eastAsia="Times New Roman" w:hAnsi="Times New Roman" w:cs="Times New Roman"/>
+                <w:color w:val="313131"/>
+                <w:sz w:val="24"/>
+                <w:szCs w:val="24"/>
+              </w:rPr>
+            </w:pPr>
+            <w:r>
+              <w:rPr>
+                <w:rFonts w:ascii="Times New Roman" w:eastAsia="Times New Roman" w:hAnsi="Times New Roman" w:cs="Times New Roman"/>
+                <w:b/>
+                <w:bCs/>
+                <w:color w:val="313131"/>
+                <w:sz w:val="24"/>
+                <w:szCs w:val="24"/>
+              </w:rPr>
+              <w:t>startActivityFromFragment(Fragment fragment, Intent intent, int requestCode, Bundle options)</w:t>
+            </w:r>
+          </w:p>
+          <w:p>
+            <w:pPr>
+              <w:spacing w:after="240" w:line="360" w:lineRule="auto"/>
+              <w:ind w:left="48" w:right="48"/>
+              <w:jc w:val="both"/>
+              <w:rPr>
+                <w:rFonts w:ascii="Times New Roman" w:eastAsia="Times New Roman" w:hAnsi="Times New Roman" w:cs="Times New Roman"/>
+                <w:color w:val="000000"/>
+                <w:sz w:val="24"/>
+                <w:szCs w:val="24"/>
+              </w:rPr>
+            </w:pPr>
+            <w:r>
+              <w:rPr>
+                <w:rFonts w:ascii="Times New Roman" w:eastAsia="Times New Roman" w:hAnsi="Times New Roman" w:cs="Times New Roman"/>
+                <w:color w:val="000000"/>
+                <w:sz w:val="24"/>
+                <w:szCs w:val="24"/>
+              </w:rPr>
+              <w:t>It not only launches the activity from the fragment , but can take extra values with it</w:t>
+            </w:r>
+          </w:p>
+        </w:tc>
+      </w:tr>
+    </w:tbl>
+    <w:p>
+      <w:pPr>
+        <w:spacing w:after="240" w:line="360" w:lineRule="auto"/>
+        <w:ind w:left="48" w:right="48"/>
+        <w:jc w:val="both"/>
+        <w:rPr>
+          <w:rFonts w:ascii="Times New Roman" w:eastAsia="Times New Roman" w:hAnsi="Times New Roman" w:cs="Times New Roman"/>
+          <w:color w:val="000000"/>
+          <w:sz w:val="24"/>
+          <w:szCs w:val="24"/>
+        </w:rPr>
+      </w:pPr>
+      <w:r>
+        <w:rPr>
+          <w:rFonts w:ascii="Times New Roman" w:eastAsia="Times New Roman" w:hAnsi="Times New Roman" w:cs="Times New Roman"/>
+          <w:color w:val="000000"/>
+          <w:sz w:val="24"/>
+          <w:szCs w:val="24"/>
+        </w:rPr>
+        <w:t>No matter which function you used to launch the activity , they all return the result. The result can be obtained by overriding the function </w:t>
+      </w:r>
+      <w:r>
+        <w:rPr>
+          <w:rFonts w:ascii="Times New Roman" w:eastAsia="Times New Roman" w:hAnsi="Times New Roman" w:cs="Times New Roman"/>
+          <w:i/>
+          <w:iCs/>
+          <w:color w:val="000000"/>
+          <w:sz w:val="24"/>
+          <w:szCs w:val="24"/>
+        </w:rPr>
+        <w:t>onActivityResult</w:t>
+      </w:r>
+      <w:r>
+        <w:rPr>
+          <w:rFonts w:ascii="Times New Roman" w:eastAsia="Times New Roman" w:hAnsi="Times New Roman" w:cs="Times New Roman"/>
+          <w:color w:val="000000"/>
+          <w:sz w:val="24"/>
+          <w:szCs w:val="24"/>
+        </w:rPr>
+        <w:t>.</w:t>
+      </w:r>
+    </w:p>
+    <w:p>
+      <w:pPr>
+        <w:spacing w:before="48" w:after="48" w:line="360" w:lineRule="auto"/>
+        <w:ind w:right="48"/>
+        <w:outlineLvl w:val="1"/>
+        <w:rPr>
+          <w:rFonts w:ascii="Times New Roman" w:eastAsia="Times New Roman" w:hAnsi="Times New Roman" w:cs="Times New Roman"/>
+          <w:color w:val="121214"/>
+          <w:spacing w:val="-15"/>
+          <w:sz w:val="24"/>
+          <w:szCs w:val="24"/>
+        </w:rPr>
+      </w:pPr>
+      <w:r>
+        <w:rPr>
+          <w:rFonts w:ascii="Times New Roman" w:eastAsia="Times New Roman" w:hAnsi="Times New Roman" w:cs="Times New Roman"/>
+          <w:color w:val="121214"/>
+          <w:spacing w:val="-15"/>
+          <w:sz w:val="24"/>
+          <w:szCs w:val="24"/>
+        </w:rPr>
+        <w:t>Example</w:t>
+      </w:r>
+    </w:p>
+    <w:p>
+      <w:pPr>
+        <w:spacing w:after="240" w:line="360" w:lineRule="auto"/>
+        <w:ind w:left="48" w:right="48"/>
+        <w:jc w:val="both"/>
+        <w:rPr>
+          <w:rFonts w:ascii="Times New Roman" w:eastAsia="Times New Roman" w:hAnsi="Times New Roman" w:cs="Times New Roman"/>
+          <w:color w:val="000000"/>
+          <w:sz w:val="24"/>
+          <w:szCs w:val="24"/>
+        </w:rPr>
+      </w:pPr>
+      <w:r>
+        <w:rPr>
+          <w:rFonts w:ascii="Times New Roman" w:eastAsia="Times New Roman" w:hAnsi="Times New Roman" w:cs="Times New Roman"/>
+          <w:color w:val="000000"/>
+          <w:sz w:val="24"/>
+          <w:szCs w:val="24"/>
+        </w:rPr>
+        <w:lastRenderedPageBreak/>
+        <w:t>Here is an example that shows how to launch the existing camera application to capture an image and display the result in the form of bitmap</w:t>
+      </w:r>
+    </w:p>
+    <w:p>
+      <w:pPr>
+        <w:spacing w:after="240" w:line="360" w:lineRule="auto"/>
+        <w:ind w:left="48" w:right="48"/>
+        <w:jc w:val="both"/>
+        <w:rPr>
+          <w:rFonts w:ascii="Times New Roman" w:eastAsia="Times New Roman" w:hAnsi="Times New Roman" w:cs="Times New Roman"/>
+          <w:color w:val="000000"/>
+          <w:sz w:val="24"/>
+          <w:szCs w:val="24"/>
+        </w:rPr>
+      </w:pPr>
+      <w:r>
+        <w:rPr>
+          <w:rFonts w:ascii="Times New Roman" w:eastAsia="Times New Roman" w:hAnsi="Times New Roman" w:cs="Times New Roman"/>
+          <w:color w:val="000000"/>
+          <w:sz w:val="24"/>
+          <w:szCs w:val="24"/>
+        </w:rPr>
+        <w:t>To experiment with this example , you need to run this on an actual device on which camera is supported.</w:t>
+      </w:r>
+    </w:p>
+    <w:tbl>
+      <w:tblPr>
+        <w:tblW w:w="9060" w:type="dxa"/>
+        <w:tblBorders>
+          <w:top w:val="single" w:sz="6" w:space="0" w:color="DDDDDD"/>
+          <w:left w:val="single" w:sz="6" w:space="0" w:color="DDDDDD"/>
+          <w:bottom w:val="single" w:sz="6" w:space="0" w:color="DDDDDD"/>
+          <w:right w:val="single" w:sz="6" w:space="0" w:color="DDDDDD"/>
+        </w:tblBorders>
+        <w:tblCellMar>
+          <w:top w:w="15" w:type="dxa"/>
+          <w:left w:w="15" w:type="dxa"/>
+          <w:bottom w:w="15" w:type="dxa"/>
+          <w:right w:w="15" w:type="dxa"/>
+        </w:tblCellMar>
+        <w:tblLook w:val="04A0"/>
+      </w:tblPr>
+      <w:tblGrid>
+        <w:gridCol w:w="787"/>
+        <w:gridCol w:w="8273"/>
+      </w:tblGrid>
+      <w:tr>
+        <w:tc>
+          <w:tcPr>
+            <w:tcW w:w="0" w:type="auto"/>
+            <w:tcBorders>
+              <w:top w:val="single" w:sz="6" w:space="0" w:color="DDDDDD"/>
+              <w:left w:val="single" w:sz="6" w:space="0" w:color="DDDDDD"/>
+              <w:bottom w:val="single" w:sz="6" w:space="0" w:color="DDDDDD"/>
+              <w:right w:val="single" w:sz="6" w:space="0" w:color="DDDDDD"/>
+            </w:tcBorders>
+            <w:shd w:val="clear" w:color="auto" w:fill="EEEEEE"/>
+            <w:tcMar>
+              <w:top w:w="120" w:type="dxa"/>
+              <w:left w:w="120" w:type="dxa"/>
+              <w:bottom w:w="120" w:type="dxa"/>
+              <w:right w:w="120" w:type="dxa"/>
+            </w:tcMar>
+            <w:hideMark/>
+          </w:tcPr>
+          <w:p>
+            <w:pPr>
+              <w:spacing w:after="300" w:line="360" w:lineRule="auto"/>
+              <w:rPr>
+                <w:rFonts w:ascii="Times New Roman" w:eastAsia="Times New Roman" w:hAnsi="Times New Roman" w:cs="Times New Roman"/>
+                <w:b/>
+                <w:bCs/>
+                <w:color w:val="313131"/>
+                <w:sz w:val="24"/>
+                <w:szCs w:val="24"/>
+              </w:rPr>
+            </w:pPr>
+            <w:r>
+              <w:rPr>
+                <w:rFonts w:ascii="Times New Roman" w:eastAsia="Times New Roman" w:hAnsi="Times New Roman" w:cs="Times New Roman"/>
+                <w:b/>
+                <w:bCs/>
+                <w:color w:val="313131"/>
+                <w:sz w:val="24"/>
+                <w:szCs w:val="24"/>
+              </w:rPr>
+              <w:t>Steps</w:t>
+            </w:r>
+          </w:p>
+        </w:tc>
+        <w:tc>
+          <w:tcPr>
+            <w:tcW w:w="0" w:type="auto"/>
+            <w:tcBorders>
+              <w:top w:val="single" w:sz="6" w:space="0" w:color="DDDDDD"/>
+              <w:left w:val="single" w:sz="6" w:space="0" w:color="DDDDDD"/>
+              <w:bottom w:val="single" w:sz="6" w:space="0" w:color="DDDDDD"/>
+              <w:right w:val="single" w:sz="6" w:space="0" w:color="DDDDDD"/>
+            </w:tcBorders>
+            <w:shd w:val="clear" w:color="auto" w:fill="EEEEEE"/>
+            <w:tcMar>
+              <w:top w:w="120" w:type="dxa"/>
+              <w:left w:w="120" w:type="dxa"/>
+              <w:bottom w:w="120" w:type="dxa"/>
+              <w:right w:w="120" w:type="dxa"/>
+            </w:tcMar>
+            <w:hideMark/>
+          </w:tcPr>
+          <w:p>
+            <w:pPr>
+              <w:spacing w:after="300" w:line="360" w:lineRule="auto"/>
+              <w:rPr>
+                <w:rFonts w:ascii="Times New Roman" w:eastAsia="Times New Roman" w:hAnsi="Times New Roman" w:cs="Times New Roman"/>
+                <w:b/>
+                <w:bCs/>
+                <w:color w:val="313131"/>
+                <w:sz w:val="24"/>
+                <w:szCs w:val="24"/>
+              </w:rPr>
+            </w:pPr>
+            <w:r>
+              <w:rPr>
+                <w:rFonts w:ascii="Times New Roman" w:eastAsia="Times New Roman" w:hAnsi="Times New Roman" w:cs="Times New Roman"/>
+                <w:b/>
+                <w:bCs/>
+                <w:color w:val="313131"/>
+                <w:sz w:val="24"/>
+                <w:szCs w:val="24"/>
+              </w:rPr>
+              <w:t>Description</w:t>
+            </w:r>
+          </w:p>
+        </w:tc>
+      </w:tr>
+      <w:tr>
+        <w:tc>
+          <w:tcPr>
+            <w:tcW w:w="0" w:type="auto"/>
+            <w:tcBorders>
+              <w:top w:val="single" w:sz="6" w:space="0" w:color="DDDDDD"/>
+              <w:left w:val="single" w:sz="6" w:space="0" w:color="DDDDDD"/>
+              <w:bottom w:val="single" w:sz="6" w:space="0" w:color="DDDDDD"/>
+              <w:right w:val="single" w:sz="6" w:space="0" w:color="DDDDDD"/>
+            </w:tcBorders>
+            <w:shd w:val="clear" w:color="auto" w:fill="auto"/>
+            <w:tcMar>
+              <w:top w:w="120" w:type="dxa"/>
+              <w:left w:w="120" w:type="dxa"/>
+              <w:bottom w:w="120" w:type="dxa"/>
+              <w:right w:w="120" w:type="dxa"/>
+            </w:tcMar>
+            <w:hideMark/>
+          </w:tcPr>
+          <w:p>
+            <w:pPr>
+              <w:spacing w:after="300" w:line="360" w:lineRule="auto"/>
+              <w:rPr>
+                <w:rFonts w:ascii="Times New Roman" w:eastAsia="Times New Roman" w:hAnsi="Times New Roman" w:cs="Times New Roman"/>
+                <w:color w:val="313131"/>
+                <w:sz w:val="24"/>
+                <w:szCs w:val="24"/>
+              </w:rPr>
+            </w:pPr>
+            <w:r>
+              <w:rPr>
+                <w:rFonts w:ascii="Times New Roman" w:eastAsia="Times New Roman" w:hAnsi="Times New Roman" w:cs="Times New Roman"/>
+                <w:color w:val="313131"/>
+                <w:sz w:val="24"/>
+                <w:szCs w:val="24"/>
+              </w:rPr>
+              <w:t>1</w:t>
+            </w:r>
+          </w:p>
+        </w:tc>
+        <w:tc>
+          <w:tcPr>
+            <w:tcW w:w="0" w:type="auto"/>
+            <w:tcBorders>
+              <w:top w:val="single" w:sz="6" w:space="0" w:color="DDDDDD"/>
+              <w:left w:val="single" w:sz="6" w:space="0" w:color="DDDDDD"/>
+              <w:bottom w:val="single" w:sz="6" w:space="0" w:color="DDDDDD"/>
+              <w:right w:val="single" w:sz="6" w:space="0" w:color="DDDDDD"/>
+            </w:tcBorders>
+            <w:shd w:val="clear" w:color="auto" w:fill="auto"/>
+            <w:tcMar>
+              <w:top w:w="120" w:type="dxa"/>
+              <w:left w:w="120" w:type="dxa"/>
+              <w:bottom w:w="120" w:type="dxa"/>
+              <w:right w:w="120" w:type="dxa"/>
+            </w:tcMar>
+            <w:hideMark/>
+          </w:tcPr>
+          <w:p>
+            <w:pPr>
+              <w:spacing w:after="300" w:line="360" w:lineRule="auto"/>
+              <w:rPr>
+                <w:rFonts w:ascii="Times New Roman" w:eastAsia="Times New Roman" w:hAnsi="Times New Roman" w:cs="Times New Roman"/>
+                <w:color w:val="313131"/>
+                <w:sz w:val="24"/>
+                <w:szCs w:val="24"/>
+              </w:rPr>
+            </w:pPr>
+            <w:r>
+              <w:rPr>
+                <w:rFonts w:ascii="Times New Roman" w:eastAsia="Times New Roman" w:hAnsi="Times New Roman" w:cs="Times New Roman"/>
+                <w:color w:val="313131"/>
+                <w:sz w:val="24"/>
+                <w:szCs w:val="24"/>
+              </w:rPr>
+              <w:t>You will use Android studio IDE to create an Android application and name it as Camera under a com.example.sairamkrishna.myapplication. While creating this project, make sure you Target SDK and Compile With at the latest version of Android SDK to use higher levels of APIs.</w:t>
+            </w:r>
+          </w:p>
+        </w:tc>
+      </w:tr>
+      <w:tr>
+        <w:tc>
+          <w:tcPr>
+            <w:tcW w:w="0" w:type="auto"/>
+            <w:tcBorders>
+              <w:top w:val="single" w:sz="6" w:space="0" w:color="DDDDDD"/>
+              <w:left w:val="single" w:sz="6" w:space="0" w:color="DDDDDD"/>
+              <w:bottom w:val="single" w:sz="6" w:space="0" w:color="DDDDDD"/>
+              <w:right w:val="single" w:sz="6" w:space="0" w:color="DDDDDD"/>
+            </w:tcBorders>
+            <w:shd w:val="clear" w:color="auto" w:fill="auto"/>
+            <w:tcMar>
+              <w:top w:w="120" w:type="dxa"/>
+              <w:left w:w="120" w:type="dxa"/>
+              <w:bottom w:w="120" w:type="dxa"/>
+              <w:right w:w="120" w:type="dxa"/>
+            </w:tcMar>
+            <w:hideMark/>
+          </w:tcPr>
+          <w:p>
+            <w:pPr>
+              <w:spacing w:after="300" w:line="360" w:lineRule="auto"/>
+              <w:rPr>
+                <w:rFonts w:ascii="Times New Roman" w:eastAsia="Times New Roman" w:hAnsi="Times New Roman" w:cs="Times New Roman"/>
+                <w:color w:val="313131"/>
+                <w:sz w:val="24"/>
+                <w:szCs w:val="24"/>
+              </w:rPr>
+            </w:pPr>
+            <w:r>
+              <w:rPr>
+                <w:rFonts w:ascii="Times New Roman" w:eastAsia="Times New Roman" w:hAnsi="Times New Roman" w:cs="Times New Roman"/>
+                <w:color w:val="313131"/>
+                <w:sz w:val="24"/>
+                <w:szCs w:val="24"/>
+              </w:rPr>
+              <w:t>2</w:t>
+            </w:r>
+          </w:p>
+        </w:tc>
+        <w:tc>
+          <w:tcPr>
+            <w:tcW w:w="0" w:type="auto"/>
+            <w:tcBorders>
+              <w:top w:val="single" w:sz="6" w:space="0" w:color="DDDDDD"/>
+              <w:left w:val="single" w:sz="6" w:space="0" w:color="DDDDDD"/>
+              <w:bottom w:val="single" w:sz="6" w:space="0" w:color="DDDDDD"/>
+              <w:right w:val="single" w:sz="6" w:space="0" w:color="DDDDDD"/>
+            </w:tcBorders>
+            <w:shd w:val="clear" w:color="auto" w:fill="auto"/>
+            <w:tcMar>
+              <w:top w:w="120" w:type="dxa"/>
+              <w:left w:w="120" w:type="dxa"/>
+              <w:bottom w:w="120" w:type="dxa"/>
+              <w:right w:w="120" w:type="dxa"/>
+            </w:tcMar>
+            <w:hideMark/>
+          </w:tcPr>
+          <w:p>
+            <w:pPr>
+              <w:spacing w:after="300" w:line="360" w:lineRule="auto"/>
+              <w:rPr>
+                <w:rFonts w:ascii="Times New Roman" w:eastAsia="Times New Roman" w:hAnsi="Times New Roman" w:cs="Times New Roman"/>
+                <w:color w:val="313131"/>
+                <w:sz w:val="24"/>
+                <w:szCs w:val="24"/>
+              </w:rPr>
+            </w:pPr>
+            <w:r>
+              <w:rPr>
+                <w:rFonts w:ascii="Times New Roman" w:eastAsia="Times New Roman" w:hAnsi="Times New Roman" w:cs="Times New Roman"/>
+                <w:color w:val="313131"/>
+                <w:sz w:val="24"/>
+                <w:szCs w:val="24"/>
+              </w:rPr>
+              <w:t>Modify src/MainActivity.java file to add intent code to launch the activity and result method to recieve the output.</w:t>
+            </w:r>
+          </w:p>
+        </w:tc>
+      </w:tr>
+      <w:tr>
+        <w:tc>
+          <w:tcPr>
+            <w:tcW w:w="0" w:type="auto"/>
+            <w:tcBorders>
+              <w:top w:val="single" w:sz="6" w:space="0" w:color="DDDDDD"/>
+              <w:left w:val="single" w:sz="6" w:space="0" w:color="DDDDDD"/>
+              <w:bottom w:val="single" w:sz="6" w:space="0" w:color="DDDDDD"/>
+              <w:right w:val="single" w:sz="6" w:space="0" w:color="DDDDDD"/>
+            </w:tcBorders>
+            <w:shd w:val="clear" w:color="auto" w:fill="auto"/>
+            <w:tcMar>
+              <w:top w:w="120" w:type="dxa"/>
+              <w:left w:w="120" w:type="dxa"/>
+              <w:bottom w:w="120" w:type="dxa"/>
+              <w:right w:w="120" w:type="dxa"/>
+            </w:tcMar>
+            <w:hideMark/>
+          </w:tcPr>
+          <w:p>
+            <w:pPr>
+              <w:spacing w:after="300" w:line="360" w:lineRule="auto"/>
+              <w:rPr>
+                <w:rFonts w:ascii="Times New Roman" w:eastAsia="Times New Roman" w:hAnsi="Times New Roman" w:cs="Times New Roman"/>
+                <w:color w:val="313131"/>
+                <w:sz w:val="24"/>
+                <w:szCs w:val="24"/>
+              </w:rPr>
+            </w:pPr>
+            <w:r>
+              <w:rPr>
+                <w:rFonts w:ascii="Times New Roman" w:eastAsia="Times New Roman" w:hAnsi="Times New Roman" w:cs="Times New Roman"/>
+                <w:color w:val="313131"/>
+                <w:sz w:val="24"/>
+                <w:szCs w:val="24"/>
+              </w:rPr>
+              <w:t>3</w:t>
+            </w:r>
+          </w:p>
+        </w:tc>
+        <w:tc>
+          <w:tcPr>
+            <w:tcW w:w="0" w:type="auto"/>
+            <w:tcBorders>
+              <w:top w:val="single" w:sz="6" w:space="0" w:color="DDDDDD"/>
+              <w:left w:val="single" w:sz="6" w:space="0" w:color="DDDDDD"/>
+              <w:bottom w:val="single" w:sz="6" w:space="0" w:color="DDDDDD"/>
+              <w:right w:val="single" w:sz="6" w:space="0" w:color="DDDDDD"/>
+            </w:tcBorders>
+            <w:shd w:val="clear" w:color="auto" w:fill="auto"/>
+            <w:tcMar>
+              <w:top w:w="120" w:type="dxa"/>
+              <w:left w:w="120" w:type="dxa"/>
+              <w:bottom w:w="120" w:type="dxa"/>
+              <w:right w:w="120" w:type="dxa"/>
+            </w:tcMar>
+            <w:hideMark/>
+          </w:tcPr>
+          <w:p>
+            <w:pPr>
+              <w:spacing w:after="300" w:line="360" w:lineRule="auto"/>
+              <w:rPr>
+                <w:rFonts w:ascii="Times New Roman" w:eastAsia="Times New Roman" w:hAnsi="Times New Roman" w:cs="Times New Roman"/>
+                <w:color w:val="313131"/>
+                <w:sz w:val="24"/>
+                <w:szCs w:val="24"/>
+              </w:rPr>
+            </w:pPr>
+            <w:r>
+              <w:rPr>
+                <w:rFonts w:ascii="Times New Roman" w:eastAsia="Times New Roman" w:hAnsi="Times New Roman" w:cs="Times New Roman"/>
+                <w:color w:val="313131"/>
+                <w:sz w:val="24"/>
+                <w:szCs w:val="24"/>
+              </w:rPr>
+              <w:t>Modify layout XML file res/layout/activity_main.xml add any GUI component if required. Here we add only imageView and a textView.</w:t>
+            </w:r>
+          </w:p>
+        </w:tc>
+      </w:tr>
+      <w:tr>
+        <w:tc>
+          <w:tcPr>
+            <w:tcW w:w="0" w:type="auto"/>
+            <w:tcBorders>
+              <w:top w:val="single" w:sz="6" w:space="0" w:color="DDDDDD"/>
+              <w:left w:val="single" w:sz="6" w:space="0" w:color="DDDDDD"/>
+              <w:bottom w:val="single" w:sz="6" w:space="0" w:color="DDDDDD"/>
+              <w:right w:val="single" w:sz="6" w:space="0" w:color="DDDDDD"/>
+            </w:tcBorders>
+            <w:shd w:val="clear" w:color="auto" w:fill="auto"/>
+            <w:tcMar>
+              <w:top w:w="120" w:type="dxa"/>
+              <w:left w:w="120" w:type="dxa"/>
+              <w:bottom w:w="120" w:type="dxa"/>
+              <w:right w:w="120" w:type="dxa"/>
+            </w:tcMar>
+            <w:hideMark/>
+          </w:tcPr>
+          <w:p>
+            <w:pPr>
+              <w:spacing w:after="300" w:line="360" w:lineRule="auto"/>
+              <w:rPr>
+                <w:rFonts w:ascii="Times New Roman" w:eastAsia="Times New Roman" w:hAnsi="Times New Roman" w:cs="Times New Roman"/>
+                <w:color w:val="313131"/>
+                <w:sz w:val="24"/>
+                <w:szCs w:val="24"/>
+              </w:rPr>
+            </w:pPr>
+            <w:r>
+              <w:rPr>
+                <w:rFonts w:ascii="Times New Roman" w:eastAsia="Times New Roman" w:hAnsi="Times New Roman" w:cs="Times New Roman"/>
+                <w:color w:val="313131"/>
+                <w:sz w:val="24"/>
+                <w:szCs w:val="24"/>
+              </w:rPr>
+              <w:t>4</w:t>
+            </w:r>
+          </w:p>
+        </w:tc>
+        <w:tc>
+          <w:tcPr>
+            <w:tcW w:w="0" w:type="auto"/>
+            <w:tcBorders>
+              <w:top w:val="single" w:sz="6" w:space="0" w:color="DDDDDD"/>
+              <w:left w:val="single" w:sz="6" w:space="0" w:color="DDDDDD"/>
+              <w:bottom w:val="single" w:sz="6" w:space="0" w:color="DDDDDD"/>
+              <w:right w:val="single" w:sz="6" w:space="0" w:color="DDDDDD"/>
+            </w:tcBorders>
+            <w:shd w:val="clear" w:color="auto" w:fill="auto"/>
+            <w:tcMar>
+              <w:top w:w="120" w:type="dxa"/>
+              <w:left w:w="120" w:type="dxa"/>
+              <w:bottom w:w="120" w:type="dxa"/>
+              <w:right w:w="120" w:type="dxa"/>
+            </w:tcMar>
+            <w:hideMark/>
+          </w:tcPr>
+          <w:p>
+            <w:pPr>
+              <w:spacing w:after="300" w:line="360" w:lineRule="auto"/>
+              <w:rPr>
+                <w:rFonts w:ascii="Times New Roman" w:eastAsia="Times New Roman" w:hAnsi="Times New Roman" w:cs="Times New Roman"/>
+                <w:color w:val="313131"/>
+                <w:sz w:val="24"/>
+                <w:szCs w:val="24"/>
+              </w:rPr>
+            </w:pPr>
+            <w:r>
+              <w:rPr>
+                <w:rFonts w:ascii="Times New Roman" w:eastAsia="Times New Roman" w:hAnsi="Times New Roman" w:cs="Times New Roman"/>
+                <w:color w:val="313131"/>
+                <w:sz w:val="24"/>
+                <w:szCs w:val="24"/>
+              </w:rPr>
+              <w:t>Run the application and choose a running android device and install the application on it and verify the results.</w:t>
+            </w:r>
+          </w:p>
+        </w:tc>
+      </w:tr>
+    </w:tbl>
+    <w:p>
+      <w:pPr>
+        <w:spacing w:line="360" w:lineRule="auto"/>
+      </w:pPr>
+    </w:p>
+    <w:p>
+      <w:pPr>
+        <w:spacing w:line="360" w:lineRule="auto"/>
+        <w:rPr>
+          <w:rFonts w:ascii="Times New Roman" w:hAnsi="Times New Roman" w:cs="Times New Roman"/>
+          <w:sz w:val="20"/>
+          <w:szCs w:val="20"/>
+        </w:rPr>
+      </w:pPr>
+    </w:p>
+    <w:p>
+      <w:pPr>
+        <w:spacing w:line="360" w:lineRule="auto"/>
+        <w:rPr>
+          <w:rFonts w:ascii="Times New Roman" w:hAnsi="Times New Roman" w:cs="Times New Roman"/>
+          <w:sz w:val="20"/>
+          <w:szCs w:val="20"/>
+        </w:rPr>
+      </w:pPr>
     </w:p>
     <w:sectPr>
       <w:pgSz w:w="12240" w:h="15840"/>
@@ -16366,6 +18646,155 @@
     </w:lvl>
   </w:abstractNum>
   <w:abstractNum w:abstractNumId="20">
+    <w:nsid w:val="51C41549"/>
+    <w:multiLevelType w:val="multilevel"/>
+    <w:tmpl w:val="954C1B0C"/>
+    <w:lvl w:ilvl="0">
+      <w:start w:val="1"/>
+      <w:numFmt w:val="bullet"/>
+      <w:lvlText w:val=""/>
+      <w:lvlJc w:val="left"/>
+      <w:pPr>
+        <w:tabs>
+          <w:tab w:val="num" w:pos="720"/>
+        </w:tabs>
+        <w:ind w:left="720" w:hanging="360"/>
+      </w:pPr>
+      <w:rPr>
+        <w:rFonts w:ascii="Symbol" w:hAnsi="Symbol" w:hint="default"/>
+        <w:sz w:val="20"/>
+      </w:rPr>
+    </w:lvl>
+    <w:lvl w:ilvl="1" w:tentative="1">
+      <w:start w:val="1"/>
+      <w:numFmt w:val="bullet"/>
+      <w:lvlText w:val="o"/>
+      <w:lvlJc w:val="left"/>
+      <w:pPr>
+        <w:tabs>
+          <w:tab w:val="num" w:pos="1440"/>
+        </w:tabs>
+        <w:ind w:left="1440" w:hanging="360"/>
+      </w:pPr>
+      <w:rPr>
+        <w:rFonts w:ascii="Courier New" w:hAnsi="Courier New" w:hint="default"/>
+        <w:sz w:val="20"/>
+      </w:rPr>
+    </w:lvl>
+    <w:lvl w:ilvl="2" w:tentative="1">
+      <w:start w:val="1"/>
+      <w:numFmt w:val="bullet"/>
+      <w:lvlText w:val=""/>
+      <w:lvlJc w:val="left"/>
+      <w:pPr>
+        <w:tabs>
+          <w:tab w:val="num" w:pos="2160"/>
+        </w:tabs>
+        <w:ind w:left="2160" w:hanging="360"/>
+      </w:pPr>
+      <w:rPr>
+        <w:rFonts w:ascii="Wingdings" w:hAnsi="Wingdings" w:hint="default"/>
+        <w:sz w:val="20"/>
+      </w:rPr>
+    </w:lvl>
+    <w:lvl w:ilvl="3" w:tentative="1">
+      <w:start w:val="1"/>
+      <w:numFmt w:val="bullet"/>
+      <w:lvlText w:val=""/>
+      <w:lvlJc w:val="left"/>
+      <w:pPr>
+        <w:tabs>
+          <w:tab w:val="num" w:pos="2880"/>
+        </w:tabs>
+        <w:ind w:left="2880" w:hanging="360"/>
+      </w:pPr>
+      <w:rPr>
+        <w:rFonts w:ascii="Wingdings" w:hAnsi="Wingdings" w:hint="default"/>
+        <w:sz w:val="20"/>
+      </w:rPr>
+    </w:lvl>
+    <w:lvl w:ilvl="4" w:tentative="1">
+      <w:start w:val="1"/>
+      <w:numFmt w:val="bullet"/>
+      <w:lvlText w:val=""/>
+      <w:lvlJc w:val="left"/>
+      <w:pPr>
+        <w:tabs>
+          <w:tab w:val="num" w:pos="3600"/>
+        </w:tabs>
+        <w:ind w:left="3600" w:hanging="360"/>
+      </w:pPr>
+      <w:rPr>
+        <w:rFonts w:ascii="Wingdings" w:hAnsi="Wingdings" w:hint="default"/>
+        <w:sz w:val="20"/>
+      </w:rPr>
+    </w:lvl>
+    <w:lvl w:ilvl="5" w:tentative="1">
+      <w:start w:val="1"/>
+      <w:numFmt w:val="bullet"/>
+      <w:lvlText w:val=""/>
+      <w:lvlJc w:val="left"/>
+      <w:pPr>
+        <w:tabs>
+          <w:tab w:val="num" w:pos="4320"/>
+        </w:tabs>
+        <w:ind w:left="4320" w:hanging="360"/>
+      </w:pPr>
+      <w:rPr>
+        <w:rFonts w:ascii="Wingdings" w:hAnsi="Wingdings" w:hint="default"/>
+        <w:sz w:val="20"/>
+      </w:rPr>
+    </w:lvl>
+    <w:lvl w:ilvl="6" w:tentative="1">
+      <w:start w:val="1"/>
+      <w:numFmt w:val="bullet"/>
+      <w:lvlText w:val=""/>
+      <w:lvlJc w:val="left"/>
+      <w:pPr>
+        <w:tabs>
+          <w:tab w:val="num" w:pos="5040"/>
+        </w:tabs>
+        <w:ind w:left="5040" w:hanging="360"/>
+      </w:pPr>
+      <w:rPr>
+        <w:rFonts w:ascii="Wingdings" w:hAnsi="Wingdings" w:hint="default"/>
+        <w:sz w:val="20"/>
+      </w:rPr>
+    </w:lvl>
+    <w:lvl w:ilvl="7" w:tentative="1">
+      <w:start w:val="1"/>
+      <w:numFmt w:val="bullet"/>
+      <w:lvlText w:val=""/>
+      <w:lvlJc w:val="left"/>
+      <w:pPr>
+        <w:tabs>
+          <w:tab w:val="num" w:pos="5760"/>
+        </w:tabs>
+        <w:ind w:left="5760" w:hanging="360"/>
+      </w:pPr>
+      <w:rPr>
+        <w:rFonts w:ascii="Wingdings" w:hAnsi="Wingdings" w:hint="default"/>
+        <w:sz w:val="20"/>
+      </w:rPr>
+    </w:lvl>
+    <w:lvl w:ilvl="8" w:tentative="1">
+      <w:start w:val="1"/>
+      <w:numFmt w:val="bullet"/>
+      <w:lvlText w:val=""/>
+      <w:lvlJc w:val="left"/>
+      <w:pPr>
+        <w:tabs>
+          <w:tab w:val="num" w:pos="6480"/>
+        </w:tabs>
+        <w:ind w:left="6480" w:hanging="360"/>
+      </w:pPr>
+      <w:rPr>
+        <w:rFonts w:ascii="Wingdings" w:hAnsi="Wingdings" w:hint="default"/>
+        <w:sz w:val="20"/>
+      </w:rPr>
+    </w:lvl>
+  </w:abstractNum>
+  <w:abstractNum w:abstractNumId="21">
     <w:nsid w:val="52636E54"/>
     <w:multiLevelType w:val="hybridMultilevel"/>
     <w:tmpl w:val="D45AFF04"/>
@@ -16451,7 +18880,7 @@
       </w:pPr>
     </w:lvl>
   </w:abstractNum>
-  <w:abstractNum w:abstractNumId="21">
+  <w:abstractNum w:abstractNumId="22">
     <w:nsid w:val="5A07164E"/>
     <w:multiLevelType w:val="hybridMultilevel"/>
     <w:tmpl w:val="C95C5832"/>
@@ -16537,7 +18966,7 @@
       </w:pPr>
     </w:lvl>
   </w:abstractNum>
-  <w:abstractNum w:abstractNumId="22">
+  <w:abstractNum w:abstractNumId="23">
     <w:nsid w:val="5B116833"/>
     <w:multiLevelType w:val="hybridMultilevel"/>
     <w:tmpl w:val="8806BCB8"/>
@@ -16623,7 +19052,7 @@
       </w:pPr>
     </w:lvl>
   </w:abstractNum>
-  <w:abstractNum w:abstractNumId="23">
+  <w:abstractNum w:abstractNumId="24">
     <w:nsid w:val="60A727BF"/>
     <w:multiLevelType w:val="hybridMultilevel"/>
     <w:tmpl w:val="1A76A44C"/>
@@ -16709,7 +19138,7 @@
       </w:pPr>
     </w:lvl>
   </w:abstractNum>
-  <w:abstractNum w:abstractNumId="24">
+  <w:abstractNum w:abstractNumId="25">
     <w:nsid w:val="622610DE"/>
     <w:multiLevelType w:val="hybridMultilevel"/>
     <w:tmpl w:val="7A2EBDCC"/>
@@ -16822,7 +19251,7 @@
       </w:rPr>
     </w:lvl>
   </w:abstractNum>
-  <w:abstractNum w:abstractNumId="25">
+  <w:abstractNum w:abstractNumId="26">
     <w:nsid w:val="64141CDB"/>
     <w:multiLevelType w:val="multilevel"/>
     <w:tmpl w:val="5F68AA38"/>
@@ -16971,7 +19400,7 @@
       </w:rPr>
     </w:lvl>
   </w:abstractNum>
-  <w:abstractNum w:abstractNumId="26">
+  <w:abstractNum w:abstractNumId="27">
     <w:nsid w:val="64705F0E"/>
     <w:multiLevelType w:val="hybridMultilevel"/>
     <w:tmpl w:val="D36A1B44"/>
@@ -17084,7 +19513,7 @@
       </w:rPr>
     </w:lvl>
   </w:abstractNum>
-  <w:abstractNum w:abstractNumId="27">
+  <w:abstractNum w:abstractNumId="28">
     <w:nsid w:val="6C1107A0"/>
     <w:multiLevelType w:val="hybridMultilevel"/>
     <w:tmpl w:val="482C4B74"/>
@@ -17170,7 +19599,7 @@
       </w:pPr>
     </w:lvl>
   </w:abstractNum>
-  <w:abstractNum w:abstractNumId="28">
+  <w:abstractNum w:abstractNumId="29">
     <w:nsid w:val="6CC80308"/>
     <w:multiLevelType w:val="hybridMultilevel"/>
     <w:tmpl w:val="117AB6FE"/>
@@ -17283,7 +19712,7 @@
       </w:rPr>
     </w:lvl>
   </w:abstractNum>
-  <w:abstractNum w:abstractNumId="29">
+  <w:abstractNum w:abstractNumId="30">
     <w:nsid w:val="6ED35EDC"/>
     <w:multiLevelType w:val="hybridMultilevel"/>
     <w:tmpl w:val="E28A708C"/>
@@ -17396,7 +19825,7 @@
       </w:rPr>
     </w:lvl>
   </w:abstractNum>
-  <w:abstractNum w:abstractNumId="30">
+  <w:abstractNum w:abstractNumId="31">
     <w:nsid w:val="758716B8"/>
     <w:multiLevelType w:val="hybridMultilevel"/>
     <w:tmpl w:val="869C8B92"/>
@@ -17509,7 +19938,7 @@
       </w:rPr>
     </w:lvl>
   </w:abstractNum>
-  <w:abstractNum w:abstractNumId="31">
+  <w:abstractNum w:abstractNumId="32">
     <w:nsid w:val="76EA52E6"/>
     <w:multiLevelType w:val="hybridMultilevel"/>
     <w:tmpl w:val="1ADA68EE"/>
@@ -17595,7 +20024,7 @@
       </w:pPr>
     </w:lvl>
   </w:abstractNum>
-  <w:abstractNum w:abstractNumId="32">
+  <w:abstractNum w:abstractNumId="33">
     <w:nsid w:val="79602A14"/>
     <w:multiLevelType w:val="hybridMultilevel"/>
     <w:tmpl w:val="EDF2E652"/>
@@ -17681,7 +20110,7 @@
       </w:pPr>
     </w:lvl>
   </w:abstractNum>
-  <w:abstractNum w:abstractNumId="33">
+  <w:abstractNum w:abstractNumId="34">
     <w:nsid w:val="7F5E10C2"/>
     <w:multiLevelType w:val="hybridMultilevel"/>
     <w:tmpl w:val="0576CAF4"/>
@@ -17804,10 +20233,10 @@
     <w:abstractNumId w:val="15"/>
   </w:num>
   <w:num w:numId="4">
-    <w:abstractNumId w:val="21"/>
+    <w:abstractNumId w:val="22"/>
   </w:num>
   <w:num w:numId="5">
-    <w:abstractNumId w:val="31"/>
+    <w:abstractNumId w:val="32"/>
   </w:num>
   <w:num w:numId="6">
     <w:abstractNumId w:val="19"/>
@@ -17816,16 +20245,16 @@
     <w:abstractNumId w:val="3"/>
   </w:num>
   <w:num w:numId="8">
-    <w:abstractNumId w:val="22"/>
+    <w:abstractNumId w:val="23"/>
   </w:num>
   <w:num w:numId="9">
-    <w:abstractNumId w:val="23"/>
+    <w:abstractNumId w:val="24"/>
   </w:num>
   <w:num w:numId="10">
     <w:abstractNumId w:val="9"/>
   </w:num>
   <w:num w:numId="11">
-    <w:abstractNumId w:val="32"/>
+    <w:abstractNumId w:val="33"/>
   </w:num>
   <w:num w:numId="12">
     <w:abstractNumId w:val="17"/>
@@ -17840,13 +20269,13 @@
     <w:abstractNumId w:val="10"/>
   </w:num>
   <w:num w:numId="16">
-    <w:abstractNumId w:val="25"/>
+    <w:abstractNumId w:val="26"/>
   </w:num>
   <w:num w:numId="17">
     <w:abstractNumId w:val="8"/>
   </w:num>
   <w:num w:numId="18">
-    <w:abstractNumId w:val="27"/>
+    <w:abstractNumId w:val="28"/>
   </w:num>
   <w:num w:numId="19">
     <w:abstractNumId w:val="1"/>
@@ -17855,22 +20284,22 @@
     <w:abstractNumId w:val="5"/>
   </w:num>
   <w:num w:numId="21">
-    <w:abstractNumId w:val="20"/>
+    <w:abstractNumId w:val="21"/>
   </w:num>
   <w:num w:numId="22">
     <w:abstractNumId w:val="12"/>
   </w:num>
   <w:num w:numId="23">
-    <w:abstractNumId w:val="29"/>
+    <w:abstractNumId w:val="30"/>
   </w:num>
   <w:num w:numId="24">
     <w:abstractNumId w:val="2"/>
   </w:num>
   <w:num w:numId="25">
-    <w:abstractNumId w:val="28"/>
+    <w:abstractNumId w:val="29"/>
   </w:num>
   <w:num w:numId="26">
-    <w:abstractNumId w:val="33"/>
+    <w:abstractNumId w:val="34"/>
   </w:num>
   <w:num w:numId="27">
     <w:abstractNumId w:val="7"/>
@@ -17882,19 +20311,22 @@
     <w:abstractNumId w:val="18"/>
   </w:num>
   <w:num w:numId="30">
-    <w:abstractNumId w:val="26"/>
+    <w:abstractNumId w:val="27"/>
   </w:num>
   <w:num w:numId="31">
-    <w:abstractNumId w:val="30"/>
+    <w:abstractNumId w:val="31"/>
   </w:num>
   <w:num w:numId="32">
-    <w:abstractNumId w:val="24"/>
+    <w:abstractNumId w:val="25"/>
   </w:num>
   <w:num w:numId="33">
     <w:abstractNumId w:val="4"/>
   </w:num>
   <w:num w:numId="34">
     <w:abstractNumId w:val="14"/>
+  </w:num>
+  <w:num w:numId="35">
+    <w:abstractNumId w:val="20"/>
   </w:num>
 </w:numbering>
 </file>
@@ -18128,6 +20560,7 @@
   <w:style w:type="character" w:default="1" w:styleId="DefaultParagraphFont">
     <w:name w:val="Default Paragraph Font"/>
     <w:uiPriority w:val="1"/>
+    <w:semiHidden/>
     <w:unhideWhenUsed/>
   </w:style>
   <w:style w:type="table" w:default="1" w:styleId="TableNormal">
@@ -18808,7 +21241,7 @@
 </file>
 
 <file path=customXml/itemProps1.xml><?xml version="1.0" encoding="utf-8"?>
-<ds:datastoreItem xmlns:ds="http://schemas.openxmlformats.org/officeDocument/2006/customXml" ds:itemID="{7344E99B-A88E-4480-B273-7C5AF7719EC7}">
+<ds:datastoreItem xmlns:ds="http://schemas.openxmlformats.org/officeDocument/2006/customXml" ds:itemID="{46E43C63-5960-4190-B308-BCD545FEE2E5}">
   <ds:schemaRefs>
     <ds:schemaRef ds:uri="http://schemas.openxmlformats.org/officeDocument/2006/bibliography"/>
   </ds:schemaRefs>

</xml_diff>

<commit_message>
intents and fragments notes.
android intents and fragments documentation
</commit_message>
<xml_diff>
--- a/Khadeer/Android ..docx
+++ b/Khadeer/Android ..docx
@@ -2788,7 +2788,15 @@
           <w:sz w:val="20"/>
           <w:szCs w:val="20"/>
         </w:rPr>
-        <w:t xml:space="preserve">need to use banking app for transaction so both the application </w:t>
+        <w:t>need to use banking app for transaction so both the applicat</w:t>
+      </w:r>
+      <w:r>
+        <w:rPr>
+          <w:rFonts w:ascii="Times New Roman" w:hAnsi="Times New Roman" w:cs="Times New Roman"/>
+          <w:sz w:val="20"/>
+          <w:szCs w:val="20"/>
+        </w:rPr>
+        <w:t xml:space="preserve">ion </w:t>
       </w:r>
       <w:r>
         <w:rPr>
@@ -2797,31 +2805,6 @@
           <w:szCs w:val="20"/>
         </w:rPr>
         <w:t xml:space="preserve"> </w:t>
-      </w:r>
-      <w:r>
-        <w:rPr>
-          <w:rFonts w:ascii="Times New Roman" w:hAnsi="Times New Roman" w:cs="Times New Roman"/>
-          <w:sz w:val="20"/>
-          <w:szCs w:val="20"/>
-        </w:rPr>
-        <w:tab/>
-      </w:r>
-      <w:r>
-        <w:rPr>
-          <w:rFonts w:ascii="Times New Roman" w:hAnsi="Times New Roman" w:cs="Times New Roman"/>
-          <w:sz w:val="20"/>
-          <w:szCs w:val="20"/>
-        </w:rPr>
-        <w:tab/>
-      </w:r>
-      <w:r>
-        <w:rPr>
-          <w:rFonts w:ascii="Times New Roman" w:hAnsi="Times New Roman" w:cs="Times New Roman"/>
-          <w:sz w:val="20"/>
-          <w:szCs w:val="20"/>
-        </w:rPr>
-        <w:tab/>
-        <w:t xml:space="preserve">        </w:t>
       </w:r>
       <w:r>
         <w:rPr>
@@ -3004,7 +2987,6 @@
           <w:sz w:val="20"/>
           <w:szCs w:val="20"/>
         </w:rPr>
-        <w:lastRenderedPageBreak/>
         <w:t>build /</w:t>
       </w:r>
     </w:p>
@@ -3029,6 +3011,7 @@
           <w:sz w:val="20"/>
           <w:szCs w:val="20"/>
         </w:rPr>
+        <w:lastRenderedPageBreak/>
         <w:t>libs /</w:t>
       </w:r>
     </w:p>
@@ -6288,7 +6271,16 @@
           <w:sz w:val="20"/>
           <w:szCs w:val="20"/>
         </w:rPr>
-        <w:t xml:space="preserve">                                                        </w:t>
+        <w:t xml:space="preserve">                  Title</w:t>
+      </w:r>
+      <w:r>
+        <w:rPr>
+          <w:rFonts w:ascii="Times New Roman" w:hAnsi="Times New Roman" w:cs="Times New Roman"/>
+          <w:color w:val="auto"/>
+          <w:sz w:val="20"/>
+          <w:szCs w:val="20"/>
+        </w:rPr>
+        <w:t xml:space="preserve">                                 </w:t>
       </w:r>
       <w:r>
         <w:rPr>
@@ -10171,46 +10163,32 @@
         <w:spacing w:line="360" w:lineRule="auto"/>
         <w:rPr>
           <w:rFonts w:ascii="Times New Roman" w:hAnsi="Times New Roman" w:cs="Times New Roman"/>
+          <w:b/>
           <w:sz w:val="24"/>
           <w:szCs w:val="24"/>
-        </w:rPr>
-      </w:pPr>
-      <w:r>
-        <w:rPr>
-          <w:rFonts w:ascii="Times New Roman" w:hAnsi="Times New Roman" w:cs="Times New Roman"/>
+          <w:u w:val="single"/>
+        </w:rPr>
+      </w:pPr>
+      <w:r>
+        <w:rPr>
+          <w:rFonts w:ascii="Times New Roman" w:hAnsi="Times New Roman" w:cs="Times New Roman"/>
+          <w:b/>
           <w:sz w:val="24"/>
           <w:szCs w:val="24"/>
+          <w:u w:val="single"/>
         </w:rPr>
         <w:lastRenderedPageBreak/>
-        <w:t xml:space="preserve"> </w:t>
-      </w:r>
-    </w:p>
-    <w:p>
-      <w:pPr>
-        <w:spacing w:line="360" w:lineRule="auto"/>
-        <w:rPr>
-          <w:rFonts w:ascii="Times New Roman" w:hAnsi="Times New Roman" w:cs="Times New Roman"/>
+        <w:t>Send Text Messages</w:t>
+      </w:r>
+      <w:r>
+        <w:rPr>
+          <w:rFonts w:ascii="Times New Roman" w:hAnsi="Times New Roman" w:cs="Times New Roman"/>
+          <w:b/>
           <w:sz w:val="24"/>
           <w:szCs w:val="24"/>
-        </w:rPr>
-      </w:pPr>
-    </w:p>
-    <w:p>
-      <w:pPr>
-        <w:spacing w:line="360" w:lineRule="auto"/>
-        <w:rPr>
-          <w:rFonts w:ascii="Times New Roman" w:hAnsi="Times New Roman" w:cs="Times New Roman"/>
-          <w:sz w:val="24"/>
-          <w:szCs w:val="24"/>
-        </w:rPr>
-      </w:pPr>
-      <w:r>
-        <w:rPr>
-          <w:rFonts w:ascii="Times New Roman" w:hAnsi="Times New Roman" w:cs="Times New Roman"/>
-          <w:sz w:val="24"/>
-          <w:szCs w:val="24"/>
-        </w:rPr>
-        <w:t>Send Text Messages</w:t>
+          <w:u w:val="single"/>
+        </w:rPr>
+        <w:t xml:space="preserve"> :</w:t>
       </w:r>
     </w:p>
     <w:p>
@@ -14222,7 +14200,7 @@
         <w:ind w:right="48"/>
         <w:outlineLvl w:val="1"/>
         <w:rPr>
-          <w:rFonts w:ascii="Verdana" w:eastAsia="Times New Roman" w:hAnsi="Verdana" w:cs="Times New Roman"/>
+          <w:rFonts w:ascii="Times New Roman" w:eastAsia="Times New Roman" w:hAnsi="Times New Roman" w:cs="Times New Roman"/>
           <w:b/>
           <w:color w:val="121214"/>
           <w:spacing w:val="-15"/>
@@ -14233,7 +14211,7 @@
       </w:pPr>
       <w:r>
         <w:rPr>
-          <w:rFonts w:ascii="Verdana" w:eastAsia="Times New Roman" w:hAnsi="Verdana" w:cs="Times New Roman"/>
+          <w:rFonts w:ascii="Times New Roman" w:eastAsia="Times New Roman" w:hAnsi="Times New Roman" w:cs="Times New Roman"/>
           <w:b/>
           <w:color w:val="121214"/>
           <w:spacing w:val="-15"/>
@@ -14241,19 +14219,7 @@
           <w:szCs w:val="24"/>
           <w:u w:val="single"/>
         </w:rPr>
-        <w:t>Using existing android camera application in our application</w:t>
-      </w:r>
-      <w:r>
-        <w:rPr>
-          <w:rFonts w:ascii="Verdana" w:eastAsia="Times New Roman" w:hAnsi="Verdana" w:cs="Times New Roman"/>
-          <w:b/>
-          <w:color w:val="121214"/>
-          <w:spacing w:val="-15"/>
-          <w:sz w:val="24"/>
-          <w:szCs w:val="24"/>
-          <w:u w:val="single"/>
-        </w:rPr>
-        <w:t xml:space="preserve"> :</w:t>
+        <w:t>Using existing android camera application in our application :</w:t>
       </w:r>
     </w:p>
     <w:p>
@@ -15924,14 +15890,11 @@
     </w:p>
     <w:p>
       <w:pPr>
-        <w:spacing w:after="240" w:line="360" w:lineRule="auto"/>
-        <w:ind w:left="48" w:right="48"/>
-        <w:jc w:val="both"/>
-        <w:rPr>
-          <w:rFonts w:ascii="Times New Roman" w:eastAsia="Times New Roman" w:hAnsi="Times New Roman" w:cs="Times New Roman"/>
-          <w:color w:val="000000"/>
-          <w:sz w:val="24"/>
-          <w:szCs w:val="24"/>
+        <w:spacing w:line="360" w:lineRule="auto"/>
+        <w:rPr>
+          <w:rFonts w:ascii="Times New Roman" w:hAnsi="Times New Roman" w:cs="Times New Roman"/>
+          <w:sz w:val="20"/>
+          <w:szCs w:val="20"/>
         </w:rPr>
       </w:pPr>
       <w:r>
@@ -16407,8 +16370,1831 @@
         <w:spacing w:line="360" w:lineRule="auto"/>
         <w:rPr>
           <w:rFonts w:ascii="Times New Roman" w:hAnsi="Times New Roman" w:cs="Times New Roman"/>
-          <w:sz w:val="20"/>
-          <w:szCs w:val="20"/>
+          <w:b/>
+          <w:sz w:val="24"/>
+          <w:szCs w:val="24"/>
+          <w:u w:val="single"/>
+        </w:rPr>
+      </w:pPr>
+      <w:r>
+        <w:rPr>
+          <w:rFonts w:ascii="Times New Roman" w:hAnsi="Times New Roman" w:cs="Times New Roman"/>
+          <w:b/>
+          <w:sz w:val="24"/>
+          <w:szCs w:val="24"/>
+          <w:u w:val="single"/>
+        </w:rPr>
+        <w:t>Things to be added in Android Manifest.xml :</w:t>
+      </w:r>
+    </w:p>
+    <w:p>
+      <w:pPr>
+        <w:spacing w:line="360" w:lineRule="auto"/>
+        <w:rPr>
+          <w:rFonts w:ascii="Times New Roman" w:hAnsi="Times New Roman" w:cs="Times New Roman"/>
+          <w:b/>
+          <w:sz w:val="20"/>
+          <w:szCs w:val="20"/>
+          <w:u w:val="single"/>
+        </w:rPr>
+      </w:pPr>
+      <w:r>
+        <w:rPr>
+          <w:rFonts w:ascii="Times New Roman" w:hAnsi="Times New Roman" w:cs="Times New Roman"/>
+          <w:b/>
+          <w:sz w:val="20"/>
+          <w:szCs w:val="20"/>
+          <w:u w:val="single"/>
+        </w:rPr>
+        <w:t>Camera Permissions :</w:t>
+      </w:r>
+    </w:p>
+    <w:p>
+      <w:pPr>
+        <w:spacing w:line="360" w:lineRule="auto"/>
+        <w:rPr>
+          <w:rFonts w:ascii="Times New Roman" w:hAnsi="Times New Roman" w:cs="Times New Roman"/>
+          <w:sz w:val="20"/>
+          <w:szCs w:val="20"/>
+        </w:rPr>
+      </w:pPr>
+      <w:r>
+        <w:rPr>
+          <w:rFonts w:ascii="Times New Roman" w:hAnsi="Times New Roman" w:cs="Times New Roman"/>
+          <w:sz w:val="20"/>
+          <w:szCs w:val="20"/>
+        </w:rPr>
+        <w:t xml:space="preserve">&lt;uses-permisison </w:t>
+      </w:r>
+      <w:r>
+        <w:rPr>
+          <w:rFonts w:ascii="Times New Roman" w:hAnsi="Times New Roman" w:cs="Times New Roman"/>
+          <w:sz w:val="20"/>
+          <w:szCs w:val="20"/>
+        </w:rPr>
+        <w:t>android:name="android.permiss</w:t>
+      </w:r>
+      <w:r>
+        <w:rPr>
+          <w:rFonts w:ascii="Times New Roman" w:hAnsi="Times New Roman" w:cs="Times New Roman"/>
+          <w:sz w:val="20"/>
+          <w:szCs w:val="20"/>
+        </w:rPr>
+        <w:t>.CAMERA" /&gt;</w:t>
+      </w:r>
+    </w:p>
+    <w:p>
+      <w:pPr>
+        <w:spacing w:line="360" w:lineRule="auto"/>
+        <w:rPr>
+          <w:rFonts w:ascii="Times New Roman" w:hAnsi="Times New Roman" w:cs="Times New Roman"/>
+          <w:b/>
+          <w:sz w:val="20"/>
+          <w:szCs w:val="20"/>
+          <w:u w:val="single"/>
+        </w:rPr>
+      </w:pPr>
+      <w:r>
+        <w:rPr>
+          <w:rFonts w:ascii="Times New Roman" w:hAnsi="Times New Roman" w:cs="Times New Roman"/>
+          <w:b/>
+          <w:sz w:val="20"/>
+          <w:szCs w:val="20"/>
+          <w:u w:val="single"/>
+        </w:rPr>
+        <w:t>Storage Permission :</w:t>
+      </w:r>
+    </w:p>
+    <w:p>
+      <w:pPr>
+        <w:spacing w:line="360" w:lineRule="auto"/>
+        <w:rPr>
+          <w:rFonts w:ascii="Times New Roman" w:hAnsi="Times New Roman" w:cs="Times New Roman"/>
+          <w:sz w:val="20"/>
+          <w:szCs w:val="20"/>
+        </w:rPr>
+      </w:pPr>
+      <w:r>
+        <w:rPr>
+          <w:rFonts w:ascii="Times New Roman" w:hAnsi="Times New Roman" w:cs="Times New Roman"/>
+          <w:sz w:val="20"/>
+          <w:szCs w:val="20"/>
+        </w:rPr>
+        <w:t>&lt;uses-permisison android :name ="an</w:t>
+      </w:r>
+      <w:r>
+        <w:rPr>
+          <w:rFonts w:ascii="Times New Roman" w:hAnsi="Times New Roman" w:cs="Times New Roman"/>
+          <w:sz w:val="20"/>
+          <w:szCs w:val="20"/>
+        </w:rPr>
+        <w:t>droid.permiss</w:t>
+      </w:r>
+      <w:r>
+        <w:rPr>
+          <w:rFonts w:ascii="Times New Roman" w:hAnsi="Times New Roman" w:cs="Times New Roman"/>
+          <w:sz w:val="20"/>
+          <w:szCs w:val="20"/>
+        </w:rPr>
+        <w:t>.WRITE_EXTERNAL_STORAGE" /&gt;</w:t>
+      </w:r>
+    </w:p>
+    <w:p>
+      <w:pPr>
+        <w:spacing w:line="360" w:lineRule="auto"/>
+        <w:rPr>
+          <w:rFonts w:ascii="Times New Roman" w:hAnsi="Times New Roman" w:cs="Times New Roman"/>
+          <w:b/>
+          <w:sz w:val="20"/>
+          <w:szCs w:val="20"/>
+          <w:u w:val="single"/>
+        </w:rPr>
+      </w:pPr>
+      <w:r>
+        <w:rPr>
+          <w:rFonts w:ascii="Times New Roman" w:hAnsi="Times New Roman" w:cs="Times New Roman"/>
+          <w:b/>
+          <w:sz w:val="20"/>
+          <w:szCs w:val="20"/>
+          <w:u w:val="single"/>
+        </w:rPr>
+        <w:lastRenderedPageBreak/>
+        <w:t>Audio Recording Permisisons :</w:t>
+      </w:r>
+    </w:p>
+    <w:p>
+      <w:pPr>
+        <w:spacing w:line="360" w:lineRule="auto"/>
+        <w:rPr>
+          <w:rFonts w:ascii="Times New Roman" w:hAnsi="Times New Roman" w:cs="Times New Roman"/>
+          <w:sz w:val="20"/>
+          <w:szCs w:val="20"/>
+        </w:rPr>
+      </w:pPr>
+      <w:r>
+        <w:rPr>
+          <w:rFonts w:ascii="Times New Roman" w:hAnsi="Times New Roman" w:cs="Times New Roman"/>
+          <w:sz w:val="20"/>
+          <w:szCs w:val="20"/>
+        </w:rPr>
+        <w:t>&lt;uses-permissions android:name="</w:t>
+      </w:r>
+      <w:r>
+        <w:rPr>
+          <w:rFonts w:ascii="Times New Roman" w:hAnsi="Times New Roman" w:cs="Times New Roman"/>
+          <w:sz w:val="20"/>
+          <w:szCs w:val="20"/>
+        </w:rPr>
+        <w:t>android.permiss.RECORD.AUDIO" /&gt;\</w:t>
+      </w:r>
+    </w:p>
+    <w:p>
+      <w:pPr>
+        <w:spacing w:line="360" w:lineRule="auto"/>
+        <w:rPr>
+          <w:rFonts w:ascii="Times New Roman" w:hAnsi="Times New Roman" w:cs="Times New Roman"/>
+          <w:b/>
+          <w:sz w:val="20"/>
+          <w:szCs w:val="20"/>
+          <w:u w:val="single"/>
+        </w:rPr>
+      </w:pPr>
+      <w:r>
+        <w:rPr>
+          <w:rFonts w:ascii="Times New Roman" w:hAnsi="Times New Roman" w:cs="Times New Roman"/>
+          <w:b/>
+          <w:sz w:val="20"/>
+          <w:szCs w:val="20"/>
+          <w:u w:val="single"/>
+        </w:rPr>
+        <w:t>Location Permission :</w:t>
+      </w:r>
+    </w:p>
+    <w:p>
+      <w:pPr>
+        <w:spacing w:line="360" w:lineRule="auto"/>
+        <w:rPr>
+          <w:rFonts w:ascii="Times New Roman" w:hAnsi="Times New Roman" w:cs="Times New Roman"/>
+          <w:sz w:val="20"/>
+          <w:szCs w:val="20"/>
+        </w:rPr>
+      </w:pPr>
+      <w:r>
+        <w:rPr>
+          <w:rFonts w:ascii="Times New Roman" w:hAnsi="Times New Roman" w:cs="Times New Roman"/>
+          <w:sz w:val="20"/>
+          <w:szCs w:val="20"/>
+        </w:rPr>
+        <w:t>&lt;uses-permission android:name="android.permiss.ACCESS_FINE_LOCATION" /&gt;</w:t>
+      </w:r>
+    </w:p>
+    <w:p>
+      <w:pPr>
+        <w:spacing w:line="360" w:lineRule="auto"/>
+        <w:rPr>
+          <w:rFonts w:ascii="Times New Roman" w:hAnsi="Times New Roman" w:cs="Times New Roman"/>
+          <w:b/>
+          <w:sz w:val="20"/>
+          <w:szCs w:val="20"/>
+          <w:u w:val="single"/>
+        </w:rPr>
+      </w:pPr>
+      <w:r>
+        <w:rPr>
+          <w:rFonts w:ascii="Times New Roman" w:hAnsi="Times New Roman" w:cs="Times New Roman"/>
+          <w:b/>
+          <w:sz w:val="20"/>
+          <w:szCs w:val="20"/>
+          <w:u w:val="single"/>
+        </w:rPr>
+        <w:t>Camera Feature :</w:t>
+      </w:r>
+    </w:p>
+    <w:p>
+      <w:pPr>
+        <w:spacing w:line="360" w:lineRule="auto"/>
+        <w:rPr>
+          <w:rFonts w:ascii="Times New Roman" w:hAnsi="Times New Roman" w:cs="Times New Roman"/>
+          <w:sz w:val="20"/>
+          <w:szCs w:val="20"/>
+        </w:rPr>
+      </w:pPr>
+      <w:r>
+        <w:rPr>
+          <w:rFonts w:ascii="Times New Roman" w:hAnsi="Times New Roman" w:cs="Times New Roman"/>
+          <w:sz w:val="20"/>
+          <w:szCs w:val="20"/>
+        </w:rPr>
+        <w:t>&lt;uses-Feature android:name="android .Hardware_CAMERA  /&gt;</w:t>
+      </w:r>
+    </w:p>
+    <w:p>
+      <w:pPr>
+        <w:spacing w:line="360" w:lineRule="auto"/>
+        <w:rPr>
+          <w:rFonts w:ascii="Times New Roman" w:hAnsi="Times New Roman" w:cs="Times New Roman"/>
+          <w:b/>
+          <w:sz w:val="24"/>
+          <w:szCs w:val="24"/>
+          <w:u w:val="single"/>
+        </w:rPr>
+      </w:pPr>
+      <w:r>
+        <w:rPr>
+          <w:rFonts w:ascii="Times New Roman" w:hAnsi="Times New Roman" w:cs="Times New Roman"/>
+          <w:b/>
+          <w:sz w:val="24"/>
+          <w:szCs w:val="24"/>
+          <w:u w:val="single"/>
+        </w:rPr>
+        <w:t>HOW TO USE EXISTING CAMERA FEATURES:</w:t>
+      </w:r>
+    </w:p>
+    <w:p>
+      <w:pPr>
+        <w:spacing w:line="360" w:lineRule="auto"/>
+        <w:rPr>
+          <w:rFonts w:ascii="Times New Roman" w:hAnsi="Times New Roman" w:cs="Times New Roman"/>
+          <w:sz w:val="20"/>
+          <w:szCs w:val="20"/>
+        </w:rPr>
+      </w:pPr>
+      <w:r>
+        <w:rPr>
+          <w:rFonts w:ascii="Times New Roman" w:hAnsi="Times New Roman" w:cs="Times New Roman"/>
+          <w:sz w:val="20"/>
+          <w:szCs w:val="20"/>
+        </w:rPr>
+        <w:t>There are three ways to invoke existing camera :</w:t>
+      </w:r>
+    </w:p>
+    <w:p>
+      <w:pPr>
+        <w:spacing w:line="360" w:lineRule="auto"/>
+        <w:rPr>
+          <w:rFonts w:ascii="Times New Roman" w:hAnsi="Times New Roman" w:cs="Times New Roman"/>
+          <w:sz w:val="20"/>
+          <w:szCs w:val="20"/>
+        </w:rPr>
+      </w:pPr>
+      <w:r>
+        <w:rPr>
+          <w:rFonts w:ascii="Times New Roman" w:hAnsi="Times New Roman" w:cs="Times New Roman"/>
+          <w:sz w:val="20"/>
+          <w:szCs w:val="20"/>
+        </w:rPr>
+        <w:t>1.compose a camera intent.</w:t>
+      </w:r>
+    </w:p>
+    <w:p>
+      <w:pPr>
+        <w:spacing w:line="360" w:lineRule="auto"/>
+        <w:rPr>
+          <w:rFonts w:ascii="Times New Roman" w:hAnsi="Times New Roman" w:cs="Times New Roman"/>
+          <w:sz w:val="20"/>
+          <w:szCs w:val="20"/>
+        </w:rPr>
+      </w:pPr>
+      <w:r>
+        <w:rPr>
+          <w:rFonts w:ascii="Times New Roman" w:hAnsi="Times New Roman" w:cs="Times New Roman"/>
+          <w:sz w:val="20"/>
+          <w:szCs w:val="20"/>
+        </w:rPr>
+        <w:t>2.start the camera intent.</w:t>
+      </w:r>
+    </w:p>
+    <w:p>
+      <w:pPr>
+        <w:spacing w:line="360" w:lineRule="auto"/>
+        <w:rPr>
+          <w:rFonts w:ascii="Times New Roman" w:hAnsi="Times New Roman" w:cs="Times New Roman"/>
+          <w:sz w:val="20"/>
+          <w:szCs w:val="20"/>
+        </w:rPr>
+      </w:pPr>
+      <w:r>
+        <w:rPr>
+          <w:rFonts w:ascii="Times New Roman" w:hAnsi="Times New Roman" w:cs="Times New Roman"/>
+          <w:sz w:val="20"/>
+          <w:szCs w:val="20"/>
+        </w:rPr>
+        <w:t>3.receive the intent result.</w:t>
+      </w:r>
+    </w:p>
+    <w:p>
+      <w:pPr>
+        <w:spacing w:line="360" w:lineRule="auto"/>
+        <w:rPr>
+          <w:rFonts w:ascii="Times New Roman" w:hAnsi="Times New Roman" w:cs="Times New Roman"/>
+          <w:b/>
+          <w:sz w:val="20"/>
+          <w:szCs w:val="20"/>
+        </w:rPr>
+      </w:pPr>
+      <w:r>
+        <w:rPr>
+          <w:rFonts w:ascii="Times New Roman" w:hAnsi="Times New Roman" w:cs="Times New Roman"/>
+          <w:b/>
+          <w:sz w:val="20"/>
+          <w:szCs w:val="20"/>
+          <w:u w:val="single"/>
+        </w:rPr>
+        <w:t>Compose a Camera Intent :</w:t>
+      </w:r>
+    </w:p>
+    <w:p>
+      <w:pPr>
+        <w:spacing w:line="360" w:lineRule="auto"/>
+        <w:rPr>
+          <w:rFonts w:ascii="Times New Roman" w:hAnsi="Times New Roman" w:cs="Times New Roman"/>
+          <w:sz w:val="20"/>
+          <w:szCs w:val="20"/>
+        </w:rPr>
+      </w:pPr>
+      <w:r>
+        <w:rPr>
+          <w:rFonts w:ascii="Times New Roman" w:hAnsi="Times New Roman" w:cs="Times New Roman"/>
+          <w:sz w:val="20"/>
+          <w:szCs w:val="20"/>
+        </w:rPr>
+        <w:t>Create an intent that requests an imageor video using one of  the intent type.</w:t>
+      </w:r>
+    </w:p>
+    <w:p>
+      <w:pPr>
+        <w:spacing w:line="360" w:lineRule="auto"/>
+        <w:rPr>
+          <w:rFonts w:ascii="Times New Roman" w:hAnsi="Times New Roman" w:cs="Times New Roman"/>
+          <w:sz w:val="20"/>
+          <w:szCs w:val="20"/>
+        </w:rPr>
+      </w:pPr>
+      <w:r>
+        <w:rPr>
+          <w:rFonts w:ascii="Times New Roman" w:hAnsi="Times New Roman" w:cs="Times New Roman"/>
+          <w:sz w:val="20"/>
+          <w:szCs w:val="20"/>
+        </w:rPr>
+        <w:t>1.Mediastore.ACTION_IMAGE_CAPTURE :</w:t>
+      </w:r>
+    </w:p>
+    <w:p>
+      <w:pPr>
+        <w:spacing w:line="360" w:lineRule="auto"/>
+        <w:rPr>
+          <w:rFonts w:ascii="Times New Roman" w:hAnsi="Times New Roman" w:cs="Times New Roman"/>
+          <w:sz w:val="20"/>
+          <w:szCs w:val="20"/>
+        </w:rPr>
+      </w:pPr>
+      <w:r>
+        <w:rPr>
+          <w:rFonts w:ascii="Times New Roman" w:hAnsi="Times New Roman" w:cs="Times New Roman"/>
+          <w:sz w:val="20"/>
+          <w:szCs w:val="20"/>
+        </w:rPr>
+        <w:t>Intent action types for requesting an image from a existing camera application.</w:t>
+      </w:r>
+    </w:p>
+    <w:p>
+      <w:pPr>
+        <w:spacing w:line="360" w:lineRule="auto"/>
+        <w:rPr>
+          <w:rFonts w:ascii="Times New Roman" w:hAnsi="Times New Roman" w:cs="Times New Roman"/>
+          <w:sz w:val="20"/>
+          <w:szCs w:val="20"/>
+        </w:rPr>
+      </w:pPr>
+      <w:r>
+        <w:rPr>
+          <w:rFonts w:ascii="Times New Roman" w:hAnsi="Times New Roman" w:cs="Times New Roman"/>
+          <w:sz w:val="20"/>
+          <w:szCs w:val="20"/>
+        </w:rPr>
+        <w:t>2.Mediastore.ACTION_VIDEO_CAPTURE :</w:t>
+      </w:r>
+    </w:p>
+    <w:p>
+      <w:pPr>
+        <w:spacing w:line="360" w:lineRule="auto"/>
+        <w:rPr>
+          <w:rFonts w:ascii="Times New Roman" w:hAnsi="Times New Roman" w:cs="Times New Roman"/>
+          <w:sz w:val="20"/>
+          <w:szCs w:val="20"/>
+        </w:rPr>
+      </w:pPr>
+      <w:r>
+        <w:rPr>
+          <w:rFonts w:ascii="Times New Roman" w:hAnsi="Times New Roman" w:cs="Times New Roman"/>
+          <w:sz w:val="20"/>
+          <w:szCs w:val="20"/>
+        </w:rPr>
+        <w:t xml:space="preserve">Intent action types for requesting an video from a existing camera application. </w:t>
+      </w:r>
+    </w:p>
+    <w:p>
+      <w:pPr>
+        <w:spacing w:line="360" w:lineRule="auto"/>
+        <w:rPr>
+          <w:rFonts w:ascii="Times New Roman" w:hAnsi="Times New Roman" w:cs="Times New Roman"/>
+          <w:sz w:val="20"/>
+          <w:szCs w:val="20"/>
+        </w:rPr>
+      </w:pPr>
+      <w:r>
+        <w:rPr>
+          <w:rFonts w:ascii="Times New Roman" w:hAnsi="Times New Roman" w:cs="Times New Roman"/>
+          <w:sz w:val="20"/>
+          <w:szCs w:val="20"/>
+        </w:rPr>
+        <w:t>Start The Camera Intent :</w:t>
+      </w:r>
+    </w:p>
+    <w:p>
+      <w:pPr>
+        <w:spacing w:line="360" w:lineRule="auto"/>
+        <w:rPr>
+          <w:rFonts w:ascii="Times New Roman" w:hAnsi="Times New Roman" w:cs="Times New Roman"/>
+          <w:sz w:val="20"/>
+          <w:szCs w:val="20"/>
+        </w:rPr>
+      </w:pPr>
+      <w:r>
+        <w:rPr>
+          <w:rFonts w:ascii="Times New Roman" w:hAnsi="Times New Roman" w:cs="Times New Roman"/>
+          <w:sz w:val="20"/>
+          <w:szCs w:val="20"/>
+        </w:rPr>
+        <w:t>It uses StartActivityForResult() method to execute the camera Intent.After starting the intent the camera application user interface appears on the device screen and the user can take the picture or video.</w:t>
+      </w:r>
+    </w:p>
+    <w:p>
+      <w:pPr>
+        <w:spacing w:line="360" w:lineRule="auto"/>
+        <w:rPr>
+          <w:rFonts w:ascii="Times New Roman" w:hAnsi="Times New Roman" w:cs="Times New Roman"/>
+          <w:sz w:val="20"/>
+          <w:szCs w:val="20"/>
+        </w:rPr>
+      </w:pPr>
+      <w:r>
+        <w:rPr>
+          <w:rFonts w:ascii="Times New Roman" w:hAnsi="Times New Roman" w:cs="Times New Roman"/>
+          <w:sz w:val="20"/>
+          <w:szCs w:val="20"/>
+        </w:rPr>
+        <w:t>Receive  The Intent Result :</w:t>
+      </w:r>
+    </w:p>
+    <w:p>
+      <w:pPr>
+        <w:spacing w:line="360" w:lineRule="auto"/>
+        <w:rPr>
+          <w:rFonts w:ascii="Times New Roman" w:hAnsi="Times New Roman" w:cs="Times New Roman"/>
+          <w:sz w:val="20"/>
+          <w:szCs w:val="20"/>
+        </w:rPr>
+      </w:pPr>
+      <w:r>
+        <w:rPr>
+          <w:rFonts w:ascii="Times New Roman" w:hAnsi="Times New Roman" w:cs="Times New Roman"/>
+          <w:sz w:val="20"/>
+          <w:szCs w:val="20"/>
+        </w:rPr>
+        <w:t>OnActivityResult() method is used to receive the call back and data from the camera Intent.</w:t>
+      </w:r>
+    </w:p>
+    <w:p>
+      <w:pPr>
+        <w:spacing w:line="360" w:lineRule="auto"/>
+        <w:rPr>
+          <w:rFonts w:ascii="Times New Roman" w:hAnsi="Times New Roman" w:cs="Times New Roman"/>
+          <w:sz w:val="20"/>
+          <w:szCs w:val="20"/>
+        </w:rPr>
+      </w:pPr>
+      <w:r>
+        <w:rPr>
+          <w:rFonts w:ascii="Times New Roman" w:hAnsi="Times New Roman" w:cs="Times New Roman"/>
+          <w:sz w:val="20"/>
+          <w:szCs w:val="20"/>
+        </w:rPr>
+        <w:t>// Create an Intent</w:t>
+      </w:r>
+    </w:p>
+    <w:p>
+      <w:pPr>
+        <w:spacing w:line="360" w:lineRule="auto"/>
+        <w:rPr>
+          <w:rFonts w:ascii="Times New Roman" w:hAnsi="Times New Roman" w:cs="Times New Roman"/>
+          <w:sz w:val="20"/>
+          <w:szCs w:val="20"/>
+        </w:rPr>
+      </w:pPr>
+      <w:r>
+        <w:rPr>
+          <w:rFonts w:ascii="Times New Roman" w:hAnsi="Times New Roman" w:cs="Times New Roman"/>
+          <w:sz w:val="20"/>
+          <w:szCs w:val="20"/>
+        </w:rPr>
+        <w:t>Intent intent=new Intent(ACTION_VIDEO_CAMERA);</w:t>
+      </w:r>
+    </w:p>
+    <w:p>
+      <w:pPr>
+        <w:spacing w:line="360" w:lineRule="auto"/>
+        <w:rPr>
+          <w:rFonts w:ascii="Times New Roman" w:hAnsi="Times New Roman" w:cs="Times New Roman"/>
+          <w:sz w:val="20"/>
+          <w:szCs w:val="20"/>
+        </w:rPr>
+      </w:pPr>
+      <w:r>
+        <w:rPr>
+          <w:rFonts w:ascii="Times New Roman" w:hAnsi="Times New Roman" w:cs="Times New Roman"/>
+          <w:sz w:val="20"/>
+          <w:szCs w:val="20"/>
+        </w:rPr>
+        <w:lastRenderedPageBreak/>
+        <w:t>//Create file to store the video</w:t>
+      </w:r>
+    </w:p>
+    <w:p>
+      <w:pPr>
+        <w:spacing w:line="360" w:lineRule="auto"/>
+        <w:rPr>
+          <w:rFonts w:ascii="Times New Roman" w:hAnsi="Times New Roman" w:cs="Times New Roman"/>
+          <w:sz w:val="20"/>
+          <w:szCs w:val="20"/>
+        </w:rPr>
+      </w:pPr>
+      <w:r>
+        <w:rPr>
+          <w:rFonts w:ascii="Times New Roman" w:hAnsi="Times New Roman" w:cs="Times New Roman"/>
+          <w:sz w:val="20"/>
+          <w:szCs w:val="20"/>
+        </w:rPr>
+        <w:t>Uri fileuri = getOutputMediaFilesUri(MEDIA_TYPE_VIDEO);</w:t>
+      </w:r>
+    </w:p>
+    <w:p>
+      <w:pPr>
+        <w:spacing w:line="360" w:lineRule="auto"/>
+        <w:rPr>
+          <w:rFonts w:ascii="Times New Roman" w:hAnsi="Times New Roman" w:cs="Times New Roman"/>
+          <w:sz w:val="20"/>
+          <w:szCs w:val="20"/>
+        </w:rPr>
+      </w:pPr>
+      <w:r>
+        <w:rPr>
+          <w:rFonts w:ascii="Times New Roman" w:hAnsi="Times New Roman" w:cs="Times New Roman"/>
+          <w:sz w:val="20"/>
+          <w:szCs w:val="20"/>
+        </w:rPr>
+        <w:t>//Set the video image quality to high</w:t>
+      </w:r>
+    </w:p>
+    <w:p>
+      <w:pPr>
+        <w:spacing w:line="360" w:lineRule="auto"/>
+        <w:rPr>
+          <w:rFonts w:ascii="Times New Roman" w:hAnsi="Times New Roman" w:cs="Times New Roman"/>
+          <w:sz w:val="20"/>
+          <w:szCs w:val="20"/>
+        </w:rPr>
+      </w:pPr>
+      <w:r>
+        <w:rPr>
+          <w:rFonts w:ascii="Times New Roman" w:hAnsi="Times New Roman" w:cs="Times New Roman"/>
+          <w:sz w:val="20"/>
+          <w:szCs w:val="20"/>
+        </w:rPr>
+        <w:t>intent.putExtra(Mediastore.EXTRA_VIDEO_QUALITY,1);</w:t>
+      </w:r>
+    </w:p>
+    <w:p>
+      <w:pPr>
+        <w:spacing w:line="360" w:lineRule="auto"/>
+        <w:rPr>
+          <w:rFonts w:ascii="Times New Roman" w:hAnsi="Times New Roman" w:cs="Times New Roman"/>
+          <w:sz w:val="20"/>
+          <w:szCs w:val="20"/>
+        </w:rPr>
+      </w:pPr>
+      <w:r>
+        <w:rPr>
+          <w:rFonts w:ascii="Times New Roman" w:hAnsi="Times New Roman" w:cs="Times New Roman"/>
+          <w:sz w:val="20"/>
+          <w:szCs w:val="20"/>
+        </w:rPr>
+        <w:t>//Start the video intent</w:t>
+      </w:r>
+    </w:p>
+    <w:p>
+      <w:pPr>
+        <w:spacing w:line="360" w:lineRule="auto"/>
+        <w:rPr>
+          <w:rFonts w:ascii="Times New Roman" w:hAnsi="Times New Roman" w:cs="Times New Roman"/>
+          <w:sz w:val="20"/>
+          <w:szCs w:val="20"/>
+        </w:rPr>
+      </w:pPr>
+      <w:r>
+        <w:rPr>
+          <w:rFonts w:ascii="Times New Roman" w:hAnsi="Times New Roman" w:cs="Times New Roman"/>
+          <w:sz w:val="20"/>
+          <w:szCs w:val="20"/>
+        </w:rPr>
+        <w:t>StartActivityForResult(intent,CAPTURE_VIDEO_ACTIVITY_CODE);</w:t>
+      </w:r>
+    </w:p>
+    <w:p>
+      <w:pPr>
+        <w:spacing w:line="360" w:lineRule="auto"/>
+        <w:rPr>
+          <w:rFonts w:ascii="Times New Roman" w:hAnsi="Times New Roman" w:cs="Times New Roman"/>
+          <w:b/>
+          <w:sz w:val="24"/>
+          <w:szCs w:val="24"/>
+          <w:u w:val="single"/>
+        </w:rPr>
+      </w:pPr>
+      <w:r>
+        <w:rPr>
+          <w:rFonts w:ascii="Times New Roman" w:hAnsi="Times New Roman" w:cs="Times New Roman"/>
+          <w:b/>
+          <w:sz w:val="24"/>
+          <w:szCs w:val="24"/>
+          <w:u w:val="single"/>
+        </w:rPr>
+        <w:t>Android-Location :</w:t>
+      </w:r>
+    </w:p>
+    <w:p>
+      <w:pPr>
+        <w:spacing w:line="360" w:lineRule="auto"/>
+        <w:rPr>
+          <w:rFonts w:ascii="Times New Roman" w:hAnsi="Times New Roman" w:cs="Times New Roman"/>
+          <w:sz w:val="20"/>
+          <w:szCs w:val="20"/>
+        </w:rPr>
+      </w:pPr>
+      <w:r>
+        <w:rPr>
+          <w:rFonts w:ascii="Times New Roman" w:hAnsi="Times New Roman" w:cs="Times New Roman"/>
+          <w:sz w:val="20"/>
+          <w:szCs w:val="20"/>
+        </w:rPr>
+        <w:t>One of  the unique features of  the mobile application is Location Awareness</w:t>
+      </w:r>
+    </w:p>
+    <w:p>
+      <w:pPr>
+        <w:spacing w:line="360" w:lineRule="auto"/>
+        <w:rPr>
+          <w:rFonts w:ascii="Times New Roman" w:hAnsi="Times New Roman" w:cs="Times New Roman"/>
+          <w:sz w:val="20"/>
+          <w:szCs w:val="20"/>
+        </w:rPr>
+      </w:pPr>
+      <w:r>
+        <w:rPr>
+          <w:rFonts w:ascii="Times New Roman" w:hAnsi="Times New Roman" w:cs="Times New Roman"/>
+          <w:sz w:val="20"/>
+          <w:szCs w:val="20"/>
+        </w:rPr>
+        <w:t xml:space="preserve">Location data availabel  to an android </w:t>
+      </w:r>
+      <w:r>
+        <w:rPr>
+          <w:rFonts w:ascii="Times New Roman" w:hAnsi="Times New Roman" w:cs="Times New Roman"/>
+          <w:sz w:val="20"/>
+          <w:szCs w:val="20"/>
+        </w:rPr>
+        <w:t>device includes the current location of  the device pinpointed  using  combination of  technologies , the direction and the method of the movement and the device has moved across a predefined geographical boundary or geofence.</w:t>
+      </w:r>
+    </w:p>
+    <w:p>
+      <w:pPr>
+        <w:spacing w:line="360" w:lineRule="auto"/>
+        <w:rPr>
+          <w:rFonts w:ascii="Times New Roman" w:hAnsi="Times New Roman" w:cs="Times New Roman"/>
+          <w:sz w:val="20"/>
+          <w:szCs w:val="20"/>
+        </w:rPr>
+      </w:pPr>
+      <w:r>
+        <w:rPr>
+          <w:rFonts w:ascii="Times New Roman" w:hAnsi="Times New Roman" w:cs="Times New Roman"/>
+          <w:b/>
+          <w:sz w:val="20"/>
+          <w:szCs w:val="20"/>
+          <w:u w:val="single"/>
+        </w:rPr>
+        <w:t>Location Permission :</w:t>
+      </w:r>
+    </w:p>
+    <w:p>
+      <w:pPr>
+        <w:spacing w:line="360" w:lineRule="auto"/>
+        <w:rPr>
+          <w:rFonts w:ascii="Times New Roman" w:hAnsi="Times New Roman" w:cs="Times New Roman"/>
+          <w:sz w:val="20"/>
+          <w:szCs w:val="20"/>
+        </w:rPr>
+      </w:pPr>
+      <w:r>
+        <w:rPr>
+          <w:rFonts w:ascii="Times New Roman" w:hAnsi="Times New Roman" w:cs="Times New Roman"/>
+          <w:sz w:val="20"/>
+          <w:szCs w:val="20"/>
+        </w:rPr>
+        <w:t>If  your  app needs to access the user locations you must request permission by adding the relevant android Location permissions to your application</w:t>
+      </w:r>
+    </w:p>
+    <w:p>
+      <w:pPr>
+        <w:spacing w:line="360" w:lineRule="auto"/>
+        <w:rPr>
+          <w:rFonts w:ascii="Times New Roman" w:hAnsi="Times New Roman" w:cs="Times New Roman"/>
+          <w:sz w:val="20"/>
+          <w:szCs w:val="20"/>
+        </w:rPr>
+      </w:pPr>
+      <w:r>
+        <w:rPr>
+          <w:rFonts w:ascii="Times New Roman" w:hAnsi="Times New Roman" w:cs="Times New Roman"/>
+          <w:sz w:val="20"/>
+          <w:szCs w:val="20"/>
+        </w:rPr>
+        <w:t>Android Offers Two Location Permissions :</w:t>
+      </w:r>
+    </w:p>
+    <w:p>
+      <w:pPr>
+        <w:spacing w:line="360" w:lineRule="auto"/>
+        <w:rPr>
+          <w:rFonts w:ascii="Times New Roman" w:hAnsi="Times New Roman" w:cs="Times New Roman"/>
+          <w:sz w:val="20"/>
+          <w:szCs w:val="20"/>
+        </w:rPr>
+      </w:pPr>
+      <w:r>
+        <w:rPr>
+          <w:rFonts w:ascii="Times New Roman" w:hAnsi="Times New Roman" w:cs="Times New Roman"/>
+          <w:sz w:val="20"/>
+          <w:szCs w:val="20"/>
+        </w:rPr>
+        <w:t>1.ACCESS_COARSE_LOCATION.</w:t>
+      </w:r>
+    </w:p>
+    <w:p>
+      <w:pPr>
+        <w:spacing w:line="360" w:lineRule="auto"/>
+        <w:rPr>
+          <w:rFonts w:ascii="Times New Roman" w:hAnsi="Times New Roman" w:cs="Times New Roman"/>
+          <w:sz w:val="20"/>
+          <w:szCs w:val="20"/>
+        </w:rPr>
+      </w:pPr>
+      <w:r>
+        <w:rPr>
+          <w:rFonts w:ascii="Times New Roman" w:hAnsi="Times New Roman" w:cs="Times New Roman"/>
+          <w:sz w:val="20"/>
+          <w:szCs w:val="20"/>
+        </w:rPr>
+        <w:t>2.ACCESS_FINE_LOCATION.</w:t>
+      </w:r>
+    </w:p>
+    <w:p>
+      <w:pPr>
+        <w:spacing w:line="360" w:lineRule="auto"/>
+        <w:rPr>
+          <w:rFonts w:ascii="Times New Roman" w:hAnsi="Times New Roman" w:cs="Times New Roman"/>
+          <w:sz w:val="20"/>
+          <w:szCs w:val="20"/>
+        </w:rPr>
+      </w:pPr>
+      <w:r>
+        <w:rPr>
+          <w:rFonts w:ascii="Times New Roman" w:hAnsi="Times New Roman" w:cs="Times New Roman"/>
+          <w:sz w:val="20"/>
+          <w:szCs w:val="20"/>
+        </w:rPr>
+        <w:t>android .permiss.ACCESS_COARSE_LOCATION :</w:t>
+      </w:r>
+    </w:p>
+    <w:p>
+      <w:pPr>
+        <w:spacing w:line="360" w:lineRule="auto"/>
+        <w:rPr>
+          <w:rFonts w:ascii="Times New Roman" w:hAnsi="Times New Roman" w:cs="Times New Roman"/>
+          <w:sz w:val="20"/>
+          <w:szCs w:val="20"/>
+        </w:rPr>
+      </w:pPr>
+      <w:r>
+        <w:rPr>
+          <w:rFonts w:ascii="Times New Roman" w:hAnsi="Times New Roman" w:cs="Times New Roman"/>
+          <w:sz w:val="20"/>
+          <w:szCs w:val="20"/>
+        </w:rPr>
+        <w:t xml:space="preserve"> It allows the API to use wifi or mobile (both ) to determine device Location.</w:t>
+      </w:r>
+    </w:p>
+    <w:p>
+      <w:pPr>
+        <w:spacing w:line="360" w:lineRule="auto"/>
+        <w:rPr>
+          <w:rFonts w:ascii="Times New Roman" w:hAnsi="Times New Roman" w:cs="Times New Roman"/>
+          <w:sz w:val="20"/>
+          <w:szCs w:val="20"/>
+        </w:rPr>
+      </w:pPr>
+      <w:r>
+        <w:rPr>
+          <w:rFonts w:ascii="Times New Roman" w:hAnsi="Times New Roman" w:cs="Times New Roman"/>
+          <w:sz w:val="20"/>
+          <w:szCs w:val="20"/>
+        </w:rPr>
+        <w:t>This API returns the Location with an accuracy approximately equivalent to a city block.</w:t>
+      </w:r>
+    </w:p>
+    <w:p>
+      <w:pPr>
+        <w:spacing w:line="360" w:lineRule="auto"/>
+        <w:rPr>
+          <w:rFonts w:ascii="Times New Roman" w:hAnsi="Times New Roman" w:cs="Times New Roman"/>
+          <w:sz w:val="20"/>
+          <w:szCs w:val="20"/>
+        </w:rPr>
+      </w:pPr>
+      <w:r>
+        <w:rPr>
+          <w:rFonts w:ascii="Times New Roman" w:hAnsi="Times New Roman" w:cs="Times New Roman"/>
+          <w:sz w:val="20"/>
+          <w:szCs w:val="20"/>
+        </w:rPr>
+        <w:t>android.permiss.ACCESS_FINE_LOCATION :</w:t>
+      </w:r>
+    </w:p>
+    <w:p>
+      <w:pPr>
+        <w:spacing w:line="360" w:lineRule="auto"/>
+        <w:rPr>
+          <w:rFonts w:ascii="Times New Roman" w:hAnsi="Times New Roman" w:cs="Times New Roman"/>
+          <w:sz w:val="20"/>
+          <w:szCs w:val="20"/>
+        </w:rPr>
+      </w:pPr>
+      <w:r>
+        <w:rPr>
+          <w:rFonts w:ascii="Times New Roman" w:hAnsi="Times New Roman" w:cs="Times New Roman"/>
+          <w:sz w:val="20"/>
+          <w:szCs w:val="20"/>
+        </w:rPr>
+        <w:t xml:space="preserve">This API allows to determine as a precise </w:t>
+      </w:r>
+      <w:r>
+        <w:rPr>
+          <w:rFonts w:ascii="Times New Roman" w:hAnsi="Times New Roman" w:cs="Times New Roman"/>
+          <w:sz w:val="20"/>
+          <w:szCs w:val="20"/>
+        </w:rPr>
+        <w:t>or specific Location as possible from availabel  Location Provider , including GPS as well as Wifi and mobile cell data.</w:t>
+      </w:r>
+    </w:p>
+    <w:p>
+      <w:pPr>
+        <w:spacing w:line="360" w:lineRule="auto"/>
+        <w:rPr>
+          <w:rFonts w:ascii="Times New Roman" w:hAnsi="Times New Roman" w:cs="Times New Roman"/>
+          <w:sz w:val="24"/>
+          <w:szCs w:val="24"/>
+        </w:rPr>
+      </w:pPr>
+      <w:r>
+        <w:rPr>
+          <w:rFonts w:ascii="Times New Roman" w:hAnsi="Times New Roman" w:cs="Times New Roman"/>
+          <w:b/>
+          <w:sz w:val="24"/>
+          <w:szCs w:val="24"/>
+          <w:u w:val="single"/>
+        </w:rPr>
+        <w:t>Intents and Intent Filters :</w:t>
+      </w:r>
+      <w:r>
+        <w:rPr>
+          <w:rFonts w:ascii="Times New Roman" w:hAnsi="Times New Roman" w:cs="Times New Roman"/>
+          <w:b/>
+          <w:sz w:val="24"/>
+          <w:szCs w:val="24"/>
+          <w:u w:val="single"/>
+        </w:rPr>
+        <w:t xml:space="preserve">  </w:t>
+      </w:r>
+    </w:p>
+    <w:p>
+      <w:pPr>
+        <w:spacing w:line="360" w:lineRule="auto"/>
+        <w:rPr>
+          <w:rFonts w:ascii="Times New Roman" w:hAnsi="Times New Roman" w:cs="Times New Roman"/>
+          <w:sz w:val="20"/>
+          <w:szCs w:val="20"/>
+        </w:rPr>
+      </w:pPr>
+      <w:r>
+        <w:rPr>
+          <w:rFonts w:ascii="Times New Roman" w:hAnsi="Times New Roman" w:cs="Times New Roman"/>
+          <w:sz w:val="20"/>
+          <w:szCs w:val="20"/>
+        </w:rPr>
+        <w:t>Intent is a Messaging Object you can use to request to an action from another application component.</w:t>
+      </w:r>
+    </w:p>
+    <w:p>
+      <w:pPr>
+        <w:spacing w:line="360" w:lineRule="auto"/>
+        <w:rPr>
+          <w:rFonts w:ascii="Times New Roman" w:hAnsi="Times New Roman" w:cs="Times New Roman"/>
+          <w:sz w:val="24"/>
+          <w:szCs w:val="24"/>
+        </w:rPr>
+      </w:pPr>
+      <w:r>
+        <w:rPr>
+          <w:rFonts w:ascii="Times New Roman" w:hAnsi="Times New Roman" w:cs="Times New Roman"/>
+          <w:sz w:val="20"/>
+          <w:szCs w:val="20"/>
+        </w:rPr>
+        <w:lastRenderedPageBreak/>
+        <w:t>Activity Represents a single screen in an app you can start the new instance by calling an Activity class by passing an intent object to start the activity by calling start activity method.</w:t>
+      </w:r>
+    </w:p>
+    <w:p>
+      <w:pPr>
+        <w:spacing w:line="360" w:lineRule="auto"/>
+        <w:rPr>
+          <w:rFonts w:ascii="Times New Roman" w:hAnsi="Times New Roman" w:cs="Times New Roman"/>
+          <w:b/>
+          <w:sz w:val="24"/>
+          <w:szCs w:val="24"/>
+          <w:u w:val="single"/>
+        </w:rPr>
+      </w:pPr>
+      <w:r>
+        <w:rPr>
+          <w:rFonts w:ascii="Times New Roman" w:hAnsi="Times New Roman" w:cs="Times New Roman"/>
+          <w:b/>
+          <w:sz w:val="24"/>
+          <w:szCs w:val="24"/>
+          <w:u w:val="single"/>
+        </w:rPr>
+        <w:t>Intent Types :</w:t>
+      </w:r>
+    </w:p>
+    <w:p>
+      <w:pPr>
+        <w:spacing w:line="360" w:lineRule="auto"/>
+        <w:rPr>
+          <w:rFonts w:ascii="Times New Roman" w:hAnsi="Times New Roman" w:cs="Times New Roman"/>
+          <w:sz w:val="24"/>
+          <w:szCs w:val="24"/>
+        </w:rPr>
+      </w:pPr>
+      <w:r>
+        <w:rPr>
+          <w:rFonts w:ascii="Times New Roman" w:hAnsi="Times New Roman" w:cs="Times New Roman"/>
+          <w:sz w:val="24"/>
+          <w:szCs w:val="24"/>
+        </w:rPr>
+        <w:t>1.Explicit Intent.</w:t>
+      </w:r>
+    </w:p>
+    <w:p>
+      <w:pPr>
+        <w:spacing w:line="360" w:lineRule="auto"/>
+        <w:rPr>
+          <w:rFonts w:ascii="Times New Roman" w:hAnsi="Times New Roman" w:cs="Times New Roman"/>
+          <w:sz w:val="24"/>
+          <w:szCs w:val="24"/>
+        </w:rPr>
+      </w:pPr>
+      <w:r>
+        <w:rPr>
+          <w:rFonts w:ascii="Times New Roman" w:hAnsi="Times New Roman" w:cs="Times New Roman"/>
+          <w:sz w:val="24"/>
+          <w:szCs w:val="24"/>
+        </w:rPr>
+        <w:t>2.Implicit Intent.</w:t>
+      </w:r>
+    </w:p>
+    <w:p>
+      <w:pPr>
+        <w:spacing w:line="360" w:lineRule="auto"/>
+        <w:rPr>
+          <w:rFonts w:ascii="Times New Roman" w:hAnsi="Times New Roman" w:cs="Times New Roman"/>
+          <w:b/>
+          <w:sz w:val="24"/>
+          <w:szCs w:val="24"/>
+          <w:u w:val="single"/>
+        </w:rPr>
+      </w:pPr>
+      <w:r>
+        <w:rPr>
+          <w:rFonts w:ascii="Times New Roman" w:hAnsi="Times New Roman" w:cs="Times New Roman"/>
+          <w:b/>
+          <w:sz w:val="24"/>
+          <w:szCs w:val="24"/>
+          <w:u w:val="single"/>
+        </w:rPr>
+        <w:t>Explicit Intent :</w:t>
+      </w:r>
+    </w:p>
+    <w:p>
+      <w:pPr>
+        <w:spacing w:line="360" w:lineRule="auto"/>
+        <w:rPr>
+          <w:rFonts w:ascii="Times New Roman" w:hAnsi="Times New Roman" w:cs="Times New Roman"/>
+          <w:sz w:val="20"/>
+          <w:szCs w:val="20"/>
+        </w:rPr>
+      </w:pPr>
+      <w:r>
+        <w:rPr>
+          <w:rFonts w:ascii="Times New Roman" w:hAnsi="Times New Roman" w:cs="Times New Roman"/>
+          <w:sz w:val="20"/>
+          <w:szCs w:val="20"/>
+        </w:rPr>
+        <w:t>The component to start by name(The fully qualified class name).</w:t>
+      </w:r>
+    </w:p>
+    <w:p>
+      <w:pPr>
+        <w:spacing w:line="360" w:lineRule="auto"/>
+        <w:rPr>
+          <w:rFonts w:ascii="Times New Roman" w:hAnsi="Times New Roman" w:cs="Times New Roman"/>
+          <w:sz w:val="20"/>
+          <w:szCs w:val="20"/>
+        </w:rPr>
+      </w:pPr>
+      <w:r>
+        <w:rPr>
+          <w:rFonts w:ascii="Times New Roman" w:hAnsi="Times New Roman" w:cs="Times New Roman"/>
+          <w:sz w:val="20"/>
+          <w:szCs w:val="20"/>
+        </w:rPr>
+        <w:t>Usually we can use explicit intent to start the component in your app , because you know the class name of activity or service you want to start .</w:t>
+      </w:r>
+    </w:p>
+    <w:p>
+      <w:pPr>
+        <w:spacing w:line="360" w:lineRule="auto"/>
+        <w:rPr>
+          <w:rFonts w:ascii="Times New Roman" w:hAnsi="Times New Roman" w:cs="Times New Roman"/>
+          <w:b/>
+          <w:sz w:val="24"/>
+          <w:szCs w:val="24"/>
+          <w:u w:val="single"/>
+        </w:rPr>
+      </w:pPr>
+      <w:r>
+        <w:rPr>
+          <w:rFonts w:ascii="Times New Roman" w:hAnsi="Times New Roman" w:cs="Times New Roman"/>
+          <w:b/>
+          <w:sz w:val="24"/>
+          <w:szCs w:val="24"/>
+          <w:u w:val="single"/>
+        </w:rPr>
+        <w:t>Explicit Intent Example :</w:t>
+      </w:r>
+    </w:p>
+    <w:p>
+      <w:pPr>
+        <w:spacing w:line="360" w:lineRule="auto"/>
+        <w:rPr>
+          <w:rFonts w:ascii="Times New Roman" w:hAnsi="Times New Roman" w:cs="Times New Roman"/>
+          <w:sz w:val="24"/>
+          <w:szCs w:val="24"/>
+        </w:rPr>
+      </w:pPr>
+      <w:r>
+        <w:rPr>
+          <w:rFonts w:ascii="Times New Roman" w:hAnsi="Times New Roman" w:cs="Times New Roman"/>
+          <w:sz w:val="24"/>
+          <w:szCs w:val="24"/>
+        </w:rPr>
+        <w:t>Intent int =  new Intent(this , DownloadService.class);</w:t>
+      </w:r>
+    </w:p>
+    <w:p>
+      <w:pPr>
+        <w:spacing w:line="360" w:lineRule="auto"/>
+        <w:rPr>
+          <w:rFonts w:ascii="Times New Roman" w:hAnsi="Times New Roman" w:cs="Times New Roman"/>
+          <w:sz w:val="24"/>
+          <w:szCs w:val="24"/>
+        </w:rPr>
+      </w:pPr>
+      <w:r>
+        <w:rPr>
+          <w:rFonts w:ascii="Times New Roman" w:hAnsi="Times New Roman" w:cs="Times New Roman"/>
+          <w:sz w:val="24"/>
+          <w:szCs w:val="24"/>
+        </w:rPr>
+        <w:t>int.setData(Uri.parse("Uri NAME"));</w:t>
+      </w:r>
+    </w:p>
+    <w:p>
+      <w:pPr>
+        <w:spacing w:line="360" w:lineRule="auto"/>
+        <w:rPr>
+          <w:rFonts w:ascii="Times New Roman" w:hAnsi="Times New Roman" w:cs="Times New Roman"/>
+          <w:sz w:val="24"/>
+          <w:szCs w:val="24"/>
+        </w:rPr>
+      </w:pPr>
+      <w:r>
+        <w:rPr>
+          <w:rFonts w:ascii="Times New Roman" w:hAnsi="Times New Roman" w:cs="Times New Roman"/>
+          <w:sz w:val="24"/>
+          <w:szCs w:val="24"/>
+        </w:rPr>
+        <w:t>startService(int);</w:t>
+      </w:r>
+    </w:p>
+    <w:p>
+      <w:pPr>
+        <w:spacing w:line="360" w:lineRule="auto"/>
+        <w:rPr>
+          <w:rFonts w:ascii="Times New Roman" w:hAnsi="Times New Roman" w:cs="Times New Roman"/>
+          <w:b/>
+          <w:sz w:val="20"/>
+          <w:szCs w:val="20"/>
+          <w:u w:val="single"/>
+        </w:rPr>
+      </w:pPr>
+      <w:r>
+        <w:rPr>
+          <w:rFonts w:ascii="Times New Roman" w:hAnsi="Times New Roman" w:cs="Times New Roman"/>
+          <w:b/>
+          <w:sz w:val="24"/>
+          <w:szCs w:val="24"/>
+          <w:u w:val="single"/>
+        </w:rPr>
+        <w:t>Implict Intent :</w:t>
+      </w:r>
+    </w:p>
+    <w:p>
+      <w:pPr>
+        <w:spacing w:line="360" w:lineRule="auto"/>
+        <w:rPr>
+          <w:rFonts w:ascii="Times New Roman" w:hAnsi="Times New Roman" w:cs="Times New Roman"/>
+          <w:sz w:val="20"/>
+          <w:szCs w:val="20"/>
+        </w:rPr>
+      </w:pPr>
+      <w:r>
+        <w:rPr>
+          <w:rFonts w:ascii="Times New Roman" w:hAnsi="Times New Roman" w:cs="Times New Roman"/>
+          <w:sz w:val="20"/>
+          <w:szCs w:val="20"/>
+        </w:rPr>
+        <w:t xml:space="preserve">Do not name a specific component but instead declaring general action to perform  </w:t>
+      </w:r>
+      <w:r>
+        <w:rPr>
+          <w:rFonts w:ascii="Times New Roman" w:hAnsi="Times New Roman" w:cs="Times New Roman"/>
+          <w:sz w:val="20"/>
+          <w:szCs w:val="20"/>
+        </w:rPr>
+        <w:t>, which allows a component fro m another app to handle it.</w:t>
+      </w:r>
+    </w:p>
+    <w:p>
+      <w:pPr>
+        <w:spacing w:line="360" w:lineRule="auto"/>
+        <w:rPr>
+          <w:rFonts w:ascii="Times New Roman" w:hAnsi="Times New Roman" w:cs="Times New Roman"/>
+          <w:b/>
+          <w:sz w:val="24"/>
+          <w:szCs w:val="24"/>
+          <w:u w:val="single"/>
+        </w:rPr>
+      </w:pPr>
+      <w:r>
+        <w:rPr>
+          <w:rFonts w:ascii="Times New Roman" w:hAnsi="Times New Roman" w:cs="Times New Roman"/>
+          <w:b/>
+          <w:sz w:val="24"/>
+          <w:szCs w:val="24"/>
+          <w:u w:val="single"/>
+        </w:rPr>
+        <w:t>Implict Intent Example :</w:t>
+      </w:r>
+    </w:p>
+    <w:p>
+      <w:pPr>
+        <w:spacing w:line="360" w:lineRule="auto"/>
+        <w:rPr>
+          <w:rFonts w:ascii="Times New Roman" w:hAnsi="Times New Roman" w:cs="Times New Roman"/>
+          <w:sz w:val="20"/>
+          <w:szCs w:val="20"/>
+        </w:rPr>
+      </w:pPr>
+      <w:r>
+        <w:rPr>
+          <w:rFonts w:ascii="Times New Roman" w:hAnsi="Times New Roman" w:cs="Times New Roman"/>
+          <w:sz w:val="20"/>
+          <w:szCs w:val="20"/>
+        </w:rPr>
+        <w:t>Intent int = new Intent();</w:t>
+      </w:r>
+    </w:p>
+    <w:p>
+      <w:pPr>
+        <w:spacing w:line="360" w:lineRule="auto"/>
+        <w:rPr>
+          <w:rFonts w:ascii="Times New Roman" w:hAnsi="Times New Roman" w:cs="Times New Roman"/>
+          <w:sz w:val="20"/>
+          <w:szCs w:val="20"/>
+        </w:rPr>
+      </w:pPr>
+      <w:r>
+        <w:rPr>
+          <w:rFonts w:ascii="Times New Roman" w:hAnsi="Times New Roman" w:cs="Times New Roman"/>
+          <w:sz w:val="20"/>
+          <w:szCs w:val="20"/>
+        </w:rPr>
+        <w:t>int.setAction(Intent.ACTION_SEND);</w:t>
+      </w:r>
+    </w:p>
+    <w:p>
+      <w:pPr>
+        <w:spacing w:line="360" w:lineRule="auto"/>
+        <w:rPr>
+          <w:rFonts w:ascii="Times New Roman" w:hAnsi="Times New Roman" w:cs="Times New Roman"/>
+          <w:sz w:val="20"/>
+          <w:szCs w:val="20"/>
+        </w:rPr>
+      </w:pPr>
+      <w:r>
+        <w:rPr>
+          <w:rFonts w:ascii="Times New Roman" w:hAnsi="Times New Roman" w:cs="Times New Roman"/>
+          <w:sz w:val="20"/>
+          <w:szCs w:val="20"/>
+        </w:rPr>
+        <w:t>int.putExtra(Intent.EXTRA_TEXT,"Hello");</w:t>
+      </w:r>
+    </w:p>
+    <w:p>
+      <w:pPr>
+        <w:spacing w:line="360" w:lineRule="auto"/>
+        <w:rPr>
+          <w:rFonts w:ascii="Times New Roman" w:hAnsi="Times New Roman" w:cs="Times New Roman"/>
+          <w:sz w:val="20"/>
+          <w:szCs w:val="20"/>
+        </w:rPr>
+      </w:pPr>
+      <w:r>
+        <w:rPr>
+          <w:rFonts w:ascii="Times New Roman" w:hAnsi="Times New Roman" w:cs="Times New Roman"/>
+          <w:sz w:val="20"/>
+          <w:szCs w:val="20"/>
+        </w:rPr>
+        <w:t>int.setType("text/plain");</w:t>
+      </w:r>
+    </w:p>
+    <w:p>
+      <w:pPr>
+        <w:spacing w:line="360" w:lineRule="auto"/>
+        <w:rPr>
+          <w:rFonts w:ascii="Times New Roman" w:hAnsi="Times New Roman" w:cs="Times New Roman"/>
+          <w:sz w:val="20"/>
+          <w:szCs w:val="20"/>
+        </w:rPr>
+      </w:pPr>
+    </w:p>
+    <w:p>
+      <w:pPr>
+        <w:spacing w:line="360" w:lineRule="auto"/>
+        <w:rPr>
+          <w:rFonts w:ascii="Times New Roman" w:hAnsi="Times New Roman" w:cs="Times New Roman"/>
+          <w:b/>
+          <w:sz w:val="28"/>
+          <w:szCs w:val="28"/>
+          <w:u w:val="single"/>
+        </w:rPr>
+      </w:pPr>
+      <w:r>
+        <w:rPr>
+          <w:rFonts w:ascii="Times New Roman" w:hAnsi="Times New Roman" w:cs="Times New Roman"/>
+          <w:b/>
+          <w:sz w:val="28"/>
+          <w:szCs w:val="28"/>
+          <w:u w:val="single"/>
+        </w:rPr>
+        <w:t xml:space="preserve"> </w:t>
+      </w:r>
+      <w:r>
+        <w:rPr>
+          <w:rFonts w:ascii="Times New Roman" w:hAnsi="Times New Roman" w:cs="Times New Roman"/>
+          <w:b/>
+          <w:sz w:val="28"/>
+          <w:szCs w:val="28"/>
+          <w:u w:val="single"/>
+        </w:rPr>
+        <w:t>Fragments :</w:t>
+      </w:r>
+    </w:p>
+    <w:p>
+      <w:pPr>
+        <w:spacing w:line="360" w:lineRule="auto"/>
+        <w:rPr>
+          <w:rFonts w:ascii="Times New Roman" w:hAnsi="Times New Roman" w:cs="Times New Roman"/>
+          <w:sz w:val="24"/>
+          <w:szCs w:val="24"/>
+        </w:rPr>
+      </w:pPr>
+      <w:r>
+        <w:rPr>
+          <w:rFonts w:ascii="Times New Roman" w:hAnsi="Times New Roman" w:cs="Times New Roman"/>
+          <w:sz w:val="24"/>
+          <w:szCs w:val="24"/>
+        </w:rPr>
+        <w:lastRenderedPageBreak/>
+        <w:t>fragment has a modular section of an activity which has its own lifecycle , receives its own input Events and which can add or remove.</w:t>
+      </w:r>
+    </w:p>
+    <w:p>
+      <w:pPr>
+        <w:spacing w:line="360" w:lineRule="auto"/>
+        <w:rPr>
+          <w:rFonts w:ascii="Times New Roman" w:hAnsi="Times New Roman" w:cs="Times New Roman"/>
+          <w:sz w:val="24"/>
+          <w:szCs w:val="24"/>
+        </w:rPr>
+      </w:pPr>
+      <w:r>
+        <w:rPr>
+          <w:rFonts w:ascii="Times New Roman" w:hAnsi="Times New Roman" w:cs="Times New Roman"/>
+          <w:sz w:val="24"/>
+          <w:szCs w:val="24"/>
+        </w:rPr>
+        <w:t>A fragment is a piece of an activity which enable more modular activity design . it will not be wrong if you say fragment is a kind of subactivity  or activity.</w:t>
+      </w:r>
+    </w:p>
+    <w:p>
+      <w:pPr>
+        <w:spacing w:line="360" w:lineRule="auto"/>
+        <w:rPr>
+          <w:rFonts w:ascii="Times New Roman" w:hAnsi="Times New Roman" w:cs="Times New Roman"/>
+          <w:sz w:val="24"/>
+          <w:szCs w:val="24"/>
+        </w:rPr>
+      </w:pPr>
+      <w:r>
+        <w:rPr>
+          <w:rFonts w:ascii="Times New Roman" w:hAnsi="Times New Roman" w:cs="Times New Roman"/>
+          <w:sz w:val="24"/>
+          <w:szCs w:val="24"/>
+        </w:rPr>
+        <w:t>you can create fragments by extending fragment class .</w:t>
+      </w:r>
+    </w:p>
+    <w:p>
+      <w:pPr>
+        <w:spacing w:line="360" w:lineRule="auto"/>
+        <w:rPr>
+          <w:rFonts w:ascii="Times New Roman" w:hAnsi="Times New Roman" w:cs="Times New Roman"/>
+          <w:b/>
+          <w:sz w:val="24"/>
+          <w:szCs w:val="24"/>
+          <w:u w:val="single"/>
+        </w:rPr>
+      </w:pPr>
+      <w:r>
+        <w:rPr>
+          <w:rFonts w:ascii="Times New Roman" w:hAnsi="Times New Roman" w:cs="Times New Roman"/>
+          <w:b/>
+          <w:sz w:val="24"/>
+          <w:szCs w:val="24"/>
+          <w:u w:val="single"/>
+        </w:rPr>
+        <w:t xml:space="preserve">Features of Fragments :   </w:t>
+      </w:r>
+    </w:p>
+    <w:p>
+      <w:pPr>
+        <w:spacing w:line="360" w:lineRule="auto"/>
+        <w:rPr>
+          <w:rFonts w:ascii="Times New Roman" w:hAnsi="Times New Roman" w:cs="Times New Roman"/>
+          <w:sz w:val="24"/>
+          <w:szCs w:val="24"/>
+        </w:rPr>
+      </w:pPr>
+      <w:r>
+        <w:rPr>
+          <w:rFonts w:ascii="Times New Roman" w:hAnsi="Times New Roman" w:cs="Times New Roman"/>
+          <w:sz w:val="24"/>
+          <w:szCs w:val="24"/>
+        </w:rPr>
+        <w:t xml:space="preserve">Fragments </w:t>
+      </w:r>
+      <w:r>
+        <w:rPr>
+          <w:rFonts w:ascii="Times New Roman" w:hAnsi="Times New Roman" w:cs="Times New Roman"/>
+          <w:sz w:val="24"/>
+          <w:szCs w:val="24"/>
+        </w:rPr>
+        <w:t xml:space="preserve"> has its own Layout and its own behaviour with its own lifecycle callback methods.</w:t>
+      </w:r>
+    </w:p>
+    <w:p>
+      <w:pPr>
+        <w:spacing w:line="360" w:lineRule="auto"/>
+        <w:rPr>
+          <w:rFonts w:ascii="Times New Roman" w:hAnsi="Times New Roman" w:cs="Times New Roman"/>
+          <w:sz w:val="24"/>
+          <w:szCs w:val="24"/>
+        </w:rPr>
+      </w:pPr>
+      <w:r>
+        <w:rPr>
+          <w:rFonts w:ascii="Times New Roman" w:hAnsi="Times New Roman" w:cs="Times New Roman"/>
+          <w:sz w:val="24"/>
+          <w:szCs w:val="24"/>
+        </w:rPr>
+        <w:t>you can add or remove fragments in an activity while the activity is running .</w:t>
+      </w:r>
+    </w:p>
+    <w:p>
+      <w:pPr>
+        <w:spacing w:line="360" w:lineRule="auto"/>
+        <w:rPr>
+          <w:rFonts w:ascii="Times New Roman" w:hAnsi="Times New Roman" w:cs="Times New Roman"/>
+          <w:sz w:val="24"/>
+          <w:szCs w:val="24"/>
+        </w:rPr>
+      </w:pPr>
+      <w:r>
+        <w:rPr>
+          <w:rFonts w:ascii="Times New Roman" w:hAnsi="Times New Roman" w:cs="Times New Roman"/>
+          <w:sz w:val="24"/>
+          <w:szCs w:val="24"/>
+        </w:rPr>
+        <w:t>Fragments can be used in multiple activities.</w:t>
+      </w:r>
+    </w:p>
+    <w:p>
+      <w:pPr>
+        <w:spacing w:line="360" w:lineRule="auto"/>
+        <w:rPr>
+          <w:rFonts w:ascii="Times New Roman" w:hAnsi="Times New Roman" w:cs="Times New Roman"/>
+          <w:sz w:val="24"/>
+          <w:szCs w:val="24"/>
+        </w:rPr>
+      </w:pPr>
+      <w:r>
+        <w:rPr>
+          <w:rFonts w:ascii="Times New Roman" w:hAnsi="Times New Roman" w:cs="Times New Roman"/>
+          <w:sz w:val="24"/>
+          <w:szCs w:val="24"/>
+        </w:rPr>
+        <w:t>Fragments can be implemented behaviour of the no user interface component.</w:t>
+      </w:r>
+    </w:p>
+    <w:p>
+      <w:pPr>
+        <w:spacing w:line="360" w:lineRule="auto"/>
+        <w:rPr>
+          <w:rFonts w:ascii="Times New Roman" w:hAnsi="Times New Roman" w:cs="Times New Roman"/>
+          <w:sz w:val="24"/>
+          <w:szCs w:val="24"/>
+        </w:rPr>
+      </w:pPr>
+      <w:r>
+        <w:rPr>
+          <w:rFonts w:ascii="Times New Roman" w:hAnsi="Times New Roman" w:cs="Times New Roman"/>
+          <w:sz w:val="24"/>
+          <w:szCs w:val="24"/>
+        </w:rPr>
+        <w:t>fragments were added to Android API Honeycomb which API version is 11.</w:t>
+      </w:r>
+    </w:p>
+    <w:p>
+      <w:pPr>
+        <w:spacing w:line="360" w:lineRule="auto"/>
+        <w:rPr>
+          <w:rFonts w:ascii="Times New Roman" w:hAnsi="Times New Roman" w:cs="Times New Roman"/>
+          <w:b/>
+          <w:sz w:val="24"/>
+          <w:szCs w:val="24"/>
+          <w:u w:val="single"/>
+        </w:rPr>
+      </w:pPr>
+      <w:r>
+        <w:rPr>
+          <w:rFonts w:ascii="Times New Roman" w:hAnsi="Times New Roman" w:cs="Times New Roman"/>
+          <w:b/>
+          <w:sz w:val="24"/>
+          <w:szCs w:val="24"/>
+          <w:u w:val="single"/>
+        </w:rPr>
+        <w:t>Types of Fragments :</w:t>
+      </w:r>
+    </w:p>
+    <w:p>
+      <w:pPr>
+        <w:spacing w:line="360" w:lineRule="auto"/>
+        <w:rPr>
+          <w:rFonts w:ascii="Times New Roman" w:hAnsi="Times New Roman" w:cs="Times New Roman"/>
+          <w:sz w:val="24"/>
+          <w:szCs w:val="24"/>
+        </w:rPr>
+      </w:pPr>
+      <w:r>
+        <w:rPr>
+          <w:rFonts w:ascii="Times New Roman" w:hAnsi="Times New Roman" w:cs="Times New Roman"/>
+          <w:sz w:val="24"/>
+          <w:szCs w:val="24"/>
+        </w:rPr>
+        <w:t>1.Single frame fragments.</w:t>
+      </w:r>
+    </w:p>
+    <w:p>
+      <w:pPr>
+        <w:spacing w:line="360" w:lineRule="auto"/>
+        <w:rPr>
+          <w:rFonts w:ascii="Times New Roman" w:hAnsi="Times New Roman" w:cs="Times New Roman"/>
+          <w:sz w:val="24"/>
+          <w:szCs w:val="24"/>
+        </w:rPr>
+      </w:pPr>
+      <w:r>
+        <w:rPr>
+          <w:rFonts w:ascii="Times New Roman" w:hAnsi="Times New Roman" w:cs="Times New Roman"/>
+          <w:sz w:val="24"/>
+          <w:szCs w:val="24"/>
+        </w:rPr>
+        <w:t>2.List Fragment.</w:t>
+      </w:r>
+    </w:p>
+    <w:p>
+      <w:pPr>
+        <w:spacing w:line="360" w:lineRule="auto"/>
+        <w:rPr>
+          <w:rFonts w:ascii="Times New Roman" w:hAnsi="Times New Roman" w:cs="Times New Roman"/>
+          <w:sz w:val="24"/>
+          <w:szCs w:val="24"/>
+        </w:rPr>
+      </w:pPr>
+      <w:r>
+        <w:rPr>
+          <w:rFonts w:ascii="Times New Roman" w:hAnsi="Times New Roman" w:cs="Times New Roman"/>
+          <w:sz w:val="24"/>
+          <w:szCs w:val="24"/>
+        </w:rPr>
+        <w:t>3.Fragment Transaction.</w:t>
+      </w:r>
+    </w:p>
+    <w:p>
+      <w:pPr>
+        <w:pStyle w:val="ListParagraph"/>
+        <w:numPr>
+          <w:ilvl w:val="0"/>
+          <w:numId w:val="36"/>
+        </w:numPr>
+        <w:spacing w:line="360" w:lineRule="auto"/>
+        <w:rPr>
+          <w:rFonts w:ascii="Times New Roman" w:hAnsi="Times New Roman" w:cs="Times New Roman"/>
+          <w:sz w:val="24"/>
+          <w:szCs w:val="24"/>
+        </w:rPr>
+      </w:pPr>
+      <w:r>
+        <w:rPr>
+          <w:rFonts w:ascii="Times New Roman" w:hAnsi="Times New Roman" w:cs="Times New Roman"/>
+          <w:sz w:val="24"/>
+          <w:szCs w:val="24"/>
+        </w:rPr>
+        <w:t>Single frame transaction :</w:t>
+      </w:r>
+      <w:r>
+        <w:rPr>
+          <w:rFonts w:ascii="Times New Roman" w:hAnsi="Times New Roman" w:cs="Times New Roman"/>
+          <w:sz w:val="24"/>
+          <w:szCs w:val="24"/>
+        </w:rPr>
+        <w:t xml:space="preserve"> </w:t>
+      </w:r>
+      <w:r>
+        <w:rPr>
+          <w:rFonts w:ascii="Times New Roman" w:hAnsi="Times New Roman" w:cs="Times New Roman"/>
+          <w:sz w:val="24"/>
+          <w:szCs w:val="24"/>
+        </w:rPr>
+        <w:t xml:space="preserve">It is used for handhold devices like mobiles , here we can show </w:t>
+      </w:r>
+      <w:r>
+        <w:rPr>
+          <w:rFonts w:ascii="Times New Roman" w:hAnsi="Times New Roman" w:cs="Times New Roman"/>
+          <w:sz w:val="24"/>
+          <w:szCs w:val="24"/>
+        </w:rPr>
+        <w:t>one fragment as a view .</w:t>
+      </w:r>
+    </w:p>
+    <w:p>
+      <w:pPr>
+        <w:pStyle w:val="ListParagraph"/>
+        <w:numPr>
+          <w:ilvl w:val="0"/>
+          <w:numId w:val="36"/>
+        </w:numPr>
+        <w:spacing w:line="360" w:lineRule="auto"/>
+        <w:rPr>
+          <w:rFonts w:ascii="Times New Roman" w:hAnsi="Times New Roman" w:cs="Times New Roman"/>
+          <w:sz w:val="24"/>
+          <w:szCs w:val="24"/>
+        </w:rPr>
+      </w:pPr>
+      <w:r>
+        <w:rPr>
+          <w:rFonts w:ascii="Times New Roman" w:hAnsi="Times New Roman" w:cs="Times New Roman"/>
+          <w:sz w:val="24"/>
+          <w:szCs w:val="24"/>
+        </w:rPr>
+        <w:t>List fragment : fragments having special list view is called List Fragment.</w:t>
+      </w:r>
+    </w:p>
+    <w:p>
+      <w:pPr>
+        <w:pStyle w:val="ListParagraph"/>
+        <w:numPr>
+          <w:ilvl w:val="0"/>
+          <w:numId w:val="36"/>
+        </w:numPr>
+        <w:spacing w:line="360" w:lineRule="auto"/>
+        <w:rPr>
+          <w:rFonts w:ascii="Times New Roman" w:hAnsi="Times New Roman" w:cs="Times New Roman"/>
+          <w:sz w:val="24"/>
+          <w:szCs w:val="24"/>
+        </w:rPr>
+      </w:pPr>
+      <w:r>
+        <w:rPr>
+          <w:rFonts w:ascii="Times New Roman" w:hAnsi="Times New Roman" w:cs="Times New Roman"/>
+          <w:sz w:val="24"/>
+          <w:szCs w:val="24"/>
+        </w:rPr>
+        <w:t>Fragment Transaction : we can move one fragment to another fragment .</w:t>
+      </w:r>
+    </w:p>
+    <w:p>
+      <w:pPr>
+        <w:spacing w:line="360" w:lineRule="auto"/>
+        <w:rPr>
+          <w:rFonts w:ascii="Times New Roman" w:hAnsi="Times New Roman" w:cs="Times New Roman"/>
+          <w:b/>
+          <w:sz w:val="24"/>
+          <w:szCs w:val="24"/>
+          <w:u w:val="single"/>
+        </w:rPr>
+      </w:pPr>
+      <w:r>
+        <w:rPr>
+          <w:rFonts w:ascii="Times New Roman" w:hAnsi="Times New Roman" w:cs="Times New Roman"/>
+          <w:b/>
+          <w:sz w:val="24"/>
+          <w:szCs w:val="24"/>
+          <w:u w:val="single"/>
+        </w:rPr>
+        <w:t>Uses of fragments :</w:t>
+      </w:r>
+    </w:p>
+    <w:p>
+      <w:pPr>
+        <w:spacing w:line="360" w:lineRule="auto"/>
+        <w:rPr>
+          <w:rFonts w:ascii="Times New Roman" w:hAnsi="Times New Roman" w:cs="Times New Roman"/>
+          <w:sz w:val="24"/>
+          <w:szCs w:val="24"/>
+        </w:rPr>
+      </w:pPr>
+      <w:r>
+        <w:rPr>
+          <w:rFonts w:ascii="Times New Roman" w:hAnsi="Times New Roman" w:cs="Times New Roman"/>
+          <w:sz w:val="24"/>
+          <w:szCs w:val="24"/>
+        </w:rPr>
+        <w:t>First of all decide how many fragments you want to use in an activity . Example we want to use two fragments to handle landscape and portrait modes of the device.</w:t>
+      </w:r>
+    </w:p>
+    <w:p>
+      <w:pPr>
+        <w:spacing w:line="360" w:lineRule="auto"/>
+        <w:rPr>
+          <w:rFonts w:ascii="Times New Roman" w:hAnsi="Times New Roman" w:cs="Times New Roman"/>
+          <w:sz w:val="24"/>
+          <w:szCs w:val="24"/>
+        </w:rPr>
+      </w:pPr>
+      <w:r>
+        <w:rPr>
+          <w:rFonts w:ascii="Times New Roman" w:hAnsi="Times New Roman" w:cs="Times New Roman"/>
+          <w:sz w:val="24"/>
+          <w:szCs w:val="24"/>
+        </w:rPr>
+        <w:t>Based on the number of fragments can create classes which will extend the fragment class .</w:t>
+      </w:r>
+    </w:p>
+    <w:p>
+      <w:pPr>
+        <w:spacing w:line="360" w:lineRule="auto"/>
+        <w:rPr>
+          <w:rFonts w:ascii="Times New Roman" w:hAnsi="Times New Roman" w:cs="Times New Roman"/>
+          <w:sz w:val="24"/>
+          <w:szCs w:val="24"/>
+        </w:rPr>
+      </w:pPr>
+      <w:r>
+        <w:rPr>
+          <w:rFonts w:ascii="Times New Roman" w:hAnsi="Times New Roman" w:cs="Times New Roman"/>
+          <w:sz w:val="24"/>
+          <w:szCs w:val="24"/>
+        </w:rPr>
+        <w:lastRenderedPageBreak/>
+        <w:t>Corresponding each fragment you will need to create layout files in the xml file .</w:t>
+      </w:r>
+    </w:p>
+    <w:p>
+      <w:pPr>
+        <w:spacing w:line="360" w:lineRule="auto"/>
+        <w:rPr>
+          <w:rFonts w:ascii="Times New Roman" w:hAnsi="Times New Roman" w:cs="Times New Roman"/>
+          <w:sz w:val="24"/>
+          <w:szCs w:val="24"/>
+        </w:rPr>
+      </w:pPr>
+      <w:r>
+        <w:rPr>
+          <w:rFonts w:ascii="Times New Roman" w:hAnsi="Times New Roman" w:cs="Times New Roman"/>
+          <w:sz w:val="24"/>
+          <w:szCs w:val="24"/>
+        </w:rPr>
+        <w:t xml:space="preserve">Finally modify the activity file to define actual logic of replacing fragments based on your requirement. </w:t>
+      </w:r>
+    </w:p>
+    <w:p>
+      <w:pPr>
+        <w:spacing w:line="360" w:lineRule="auto"/>
+        <w:rPr>
+          <w:rFonts w:ascii="Times New Roman" w:hAnsi="Times New Roman" w:cs="Times New Roman"/>
+          <w:sz w:val="24"/>
+          <w:szCs w:val="24"/>
         </w:rPr>
       </w:pPr>
     </w:p>
@@ -20111,6 +21897,119 @@
     </w:lvl>
   </w:abstractNum>
   <w:abstractNum w:abstractNumId="34">
+    <w:nsid w:val="7969753E"/>
+    <w:multiLevelType w:val="hybridMultilevel"/>
+    <w:tmpl w:val="37B47D8A"/>
+    <w:lvl w:ilvl="0" w:tplc="04090001">
+      <w:start w:val="1"/>
+      <w:numFmt w:val="bullet"/>
+      <w:lvlText w:val=""/>
+      <w:lvlJc w:val="left"/>
+      <w:pPr>
+        <w:ind w:left="720" w:hanging="360"/>
+      </w:pPr>
+      <w:rPr>
+        <w:rFonts w:ascii="Symbol" w:hAnsi="Symbol" w:hint="default"/>
+      </w:rPr>
+    </w:lvl>
+    <w:lvl w:ilvl="1" w:tplc="04090003" w:tentative="1">
+      <w:start w:val="1"/>
+      <w:numFmt w:val="bullet"/>
+      <w:lvlText w:val="o"/>
+      <w:lvlJc w:val="left"/>
+      <w:pPr>
+        <w:ind w:left="1440" w:hanging="360"/>
+      </w:pPr>
+      <w:rPr>
+        <w:rFonts w:ascii="Courier New" w:hAnsi="Courier New" w:cs="Courier New" w:hint="default"/>
+      </w:rPr>
+    </w:lvl>
+    <w:lvl w:ilvl="2" w:tplc="04090005" w:tentative="1">
+      <w:start w:val="1"/>
+      <w:numFmt w:val="bullet"/>
+      <w:lvlText w:val=""/>
+      <w:lvlJc w:val="left"/>
+      <w:pPr>
+        <w:ind w:left="2160" w:hanging="360"/>
+      </w:pPr>
+      <w:rPr>
+        <w:rFonts w:ascii="Wingdings" w:hAnsi="Wingdings" w:hint="default"/>
+      </w:rPr>
+    </w:lvl>
+    <w:lvl w:ilvl="3" w:tplc="04090001" w:tentative="1">
+      <w:start w:val="1"/>
+      <w:numFmt w:val="bullet"/>
+      <w:lvlText w:val=""/>
+      <w:lvlJc w:val="left"/>
+      <w:pPr>
+        <w:ind w:left="2880" w:hanging="360"/>
+      </w:pPr>
+      <w:rPr>
+        <w:rFonts w:ascii="Symbol" w:hAnsi="Symbol" w:hint="default"/>
+      </w:rPr>
+    </w:lvl>
+    <w:lvl w:ilvl="4" w:tplc="04090003" w:tentative="1">
+      <w:start w:val="1"/>
+      <w:numFmt w:val="bullet"/>
+      <w:lvlText w:val="o"/>
+      <w:lvlJc w:val="left"/>
+      <w:pPr>
+        <w:ind w:left="3600" w:hanging="360"/>
+      </w:pPr>
+      <w:rPr>
+        <w:rFonts w:ascii="Courier New" w:hAnsi="Courier New" w:cs="Courier New" w:hint="default"/>
+      </w:rPr>
+    </w:lvl>
+    <w:lvl w:ilvl="5" w:tplc="04090005" w:tentative="1">
+      <w:start w:val="1"/>
+      <w:numFmt w:val="bullet"/>
+      <w:lvlText w:val=""/>
+      <w:lvlJc w:val="left"/>
+      <w:pPr>
+        <w:ind w:left="4320" w:hanging="360"/>
+      </w:pPr>
+      <w:rPr>
+        <w:rFonts w:ascii="Wingdings" w:hAnsi="Wingdings" w:hint="default"/>
+      </w:rPr>
+    </w:lvl>
+    <w:lvl w:ilvl="6" w:tplc="04090001" w:tentative="1">
+      <w:start w:val="1"/>
+      <w:numFmt w:val="bullet"/>
+      <w:lvlText w:val=""/>
+      <w:lvlJc w:val="left"/>
+      <w:pPr>
+        <w:ind w:left="5040" w:hanging="360"/>
+      </w:pPr>
+      <w:rPr>
+        <w:rFonts w:ascii="Symbol" w:hAnsi="Symbol" w:hint="default"/>
+      </w:rPr>
+    </w:lvl>
+    <w:lvl w:ilvl="7" w:tplc="04090003" w:tentative="1">
+      <w:start w:val="1"/>
+      <w:numFmt w:val="bullet"/>
+      <w:lvlText w:val="o"/>
+      <w:lvlJc w:val="left"/>
+      <w:pPr>
+        <w:ind w:left="5760" w:hanging="360"/>
+      </w:pPr>
+      <w:rPr>
+        <w:rFonts w:ascii="Courier New" w:hAnsi="Courier New" w:cs="Courier New" w:hint="default"/>
+      </w:rPr>
+    </w:lvl>
+    <w:lvl w:ilvl="8" w:tplc="04090005" w:tentative="1">
+      <w:start w:val="1"/>
+      <w:numFmt w:val="bullet"/>
+      <w:lvlText w:val=""/>
+      <w:lvlJc w:val="left"/>
+      <w:pPr>
+        <w:ind w:left="6480" w:hanging="360"/>
+      </w:pPr>
+      <w:rPr>
+        <w:rFonts w:ascii="Wingdings" w:hAnsi="Wingdings" w:hint="default"/>
+      </w:rPr>
+    </w:lvl>
+  </w:abstractNum>
+  <w:abstractNum w:abstractNumId="35">
     <w:nsid w:val="7F5E10C2"/>
     <w:multiLevelType w:val="hybridMultilevel"/>
     <w:tmpl w:val="0576CAF4"/>
@@ -20299,7 +22198,7 @@
     <w:abstractNumId w:val="29"/>
   </w:num>
   <w:num w:numId="26">
-    <w:abstractNumId w:val="34"/>
+    <w:abstractNumId w:val="35"/>
   </w:num>
   <w:num w:numId="27">
     <w:abstractNumId w:val="7"/>
@@ -20327,6 +22226,9 @@
   </w:num>
   <w:num w:numId="35">
     <w:abstractNumId w:val="20"/>
+  </w:num>
+  <w:num w:numId="36">
+    <w:abstractNumId w:val="34"/>
   </w:num>
 </w:numbering>
 </file>

</xml_diff>